<commit_message>
Vision & Scope updated
</commit_message>
<xml_diff>
--- a/documents/Requirement Specification/SystematicCaseRS.docx
+++ b/documents/Requirement Specification/SystematicCaseRS.docx
@@ -1,6 +1,6 @@
 
 <file path=word/document.xml><?xml version="1.0" encoding="utf-8"?>
-<w:document xmlns:ve="http://schemas.openxmlformats.org/markup-compatibility/2006" xmlns:o="urn:schemas-microsoft-com:office:office" xmlns:r="http://schemas.openxmlformats.org/officeDocument/2006/relationships" xmlns:m="http://schemas.openxmlformats.org/officeDocument/2006/math" xmlns:v="urn:schemas-microsoft-com:vml" xmlns:wp="http://schemas.openxmlformats.org/drawingml/2006/wordprocessingDrawing" xmlns:w10="urn:schemas-microsoft-com:office:word" xmlns:w="http://schemas.openxmlformats.org/wordprocessingml/2006/main" xmlns:wne="http://schemas.microsoft.com/office/word/2006/wordml">
+<w:document xmlns:wpc="http://schemas.microsoft.com/office/word/2010/wordprocessingCanvas" xmlns:mc="http://schemas.openxmlformats.org/markup-compatibility/2006" xmlns:o="urn:schemas-microsoft-com:office:office" xmlns:r="http://schemas.openxmlformats.org/officeDocument/2006/relationships" xmlns:m="http://schemas.openxmlformats.org/officeDocument/2006/math" xmlns:v="urn:schemas-microsoft-com:vml" xmlns:wp14="http://schemas.microsoft.com/office/word/2010/wordprocessingDrawing" xmlns:wp="http://schemas.openxmlformats.org/drawingml/2006/wordprocessingDrawing" xmlns:w10="urn:schemas-microsoft-com:office:word" xmlns:w="http://schemas.openxmlformats.org/wordprocessingml/2006/main" xmlns:w14="http://schemas.microsoft.com/office/word/2010/wordml" xmlns:wpg="http://schemas.microsoft.com/office/word/2010/wordprocessingGroup" xmlns:wpi="http://schemas.microsoft.com/office/word/2010/wordprocessingInk" xmlns:wne="http://schemas.microsoft.com/office/word/2006/wordml" xmlns:wps="http://schemas.microsoft.com/office/word/2010/wordprocessingShape" mc:Ignorable="w14 wp14">
   <w:body>
     <w:tbl>
       <w:tblPr>
@@ -10,7 +10,7 @@
           <w:left w:w="0" w:type="dxa"/>
           <w:right w:w="0" w:type="dxa"/>
         </w:tblCellMar>
-        <w:tblLook w:val="0000"/>
+        <w:tblLook w:val="0000" w:firstRow="0" w:lastRow="0" w:firstColumn="0" w:lastColumn="0" w:noHBand="0" w:noVBand="0"/>
       </w:tblPr>
       <w:tblGrid>
         <w:gridCol w:w="9075"/>
@@ -39,7 +39,7 @@
       </w:tr>
       <w:tr>
         <w:tblPrEx>
-          <w:tblLook w:val="04A0"/>
+          <w:tblLook w:val="04A0" w:firstRow="1" w:lastRow="0" w:firstColumn="1" w:lastColumn="0" w:noHBand="0" w:noVBand="1"/>
         </w:tblPrEx>
         <w:trPr>
           <w:cantSplit/>
@@ -212,7 +212,7 @@
       </w:tr>
       <w:tr>
         <w:tblPrEx>
-          <w:tblLook w:val="04A0"/>
+          <w:tblLook w:val="04A0" w:firstRow="1" w:lastRow="0" w:firstColumn="1" w:lastColumn="0" w:noHBand="0" w:noVBand="1"/>
         </w:tblPrEx>
         <w:trPr>
           <w:cantSplit/>
@@ -249,7 +249,7 @@
       </w:tr>
       <w:tr>
         <w:tblPrEx>
-          <w:tblLook w:val="04A0"/>
+          <w:tblLook w:val="04A0" w:firstRow="1" w:lastRow="0" w:firstColumn="1" w:lastColumn="0" w:noHBand="0" w:noVBand="1"/>
         </w:tblPrEx>
         <w:trPr>
           <w:cantSplit/>
@@ -273,7 +273,7 @@
       </w:tr>
       <w:tr>
         <w:tblPrEx>
-          <w:tblLook w:val="04A0"/>
+          <w:tblLook w:val="04A0" w:firstRow="1" w:lastRow="0" w:firstColumn="1" w:lastColumn="0" w:noHBand="0" w:noVBand="1"/>
         </w:tblPrEx>
         <w:trPr>
           <w:cantSplit/>
@@ -320,7 +320,7 @@
       </w:tr>
       <w:tr>
         <w:tblPrEx>
-          <w:tblLook w:val="04A0"/>
+          <w:tblLook w:val="04A0" w:firstRow="1" w:lastRow="0" w:firstColumn="1" w:lastColumn="0" w:noHBand="0" w:noVBand="1"/>
         </w:tblPrEx>
         <w:trPr>
           <w:cantSplit/>
@@ -367,7 +367,7 @@
       </w:tr>
       <w:tr>
         <w:tblPrEx>
-          <w:tblLook w:val="04A0"/>
+          <w:tblLook w:val="04A0" w:firstRow="1" w:lastRow="0" w:firstColumn="1" w:lastColumn="0" w:noHBand="0" w:noVBand="1"/>
         </w:tblPrEx>
         <w:trPr>
           <w:cantSplit/>
@@ -427,8 +427,8 @@
         <w:spacing w:after="0" w:line="240" w:lineRule="auto"/>
         <w:jc w:val="left"/>
         <w:sectPr>
-          <w:headerReference w:type="default" r:id="rId8"/>
-          <w:footerReference w:type="default" r:id="rId9"/>
+          <w:headerReference w:type="default" r:id="rId9"/>
+          <w:footerReference w:type="default" r:id="rId10"/>
           <w:pgSz w:w="11907" w:h="16839"/>
           <w:pgMar w:top="1701" w:right="3402" w:bottom="1134" w:left="1134" w:header="680" w:footer="1021" w:gutter="0"/>
           <w:cols w:space="708"/>
@@ -446,7 +446,7 @@
           <w:left w:w="0" w:type="dxa"/>
           <w:right w:w="0" w:type="dxa"/>
         </w:tblCellMar>
-        <w:tblLook w:val="0000"/>
+        <w:tblLook w:val="0000" w:firstRow="0" w:lastRow="0" w:firstColumn="0" w:lastColumn="0" w:noHBand="0" w:noVBand="0"/>
       </w:tblPr>
       <w:tblGrid>
         <w:gridCol w:w="1418"/>
@@ -468,7 +468,7 @@
           </w:tcPr>
           <w:p>
             <w:pPr>
-              <w:pStyle w:val="Brdtekst"/>
+              <w:pStyle w:val="BodyText"/>
             </w:pPr>
           </w:p>
         </w:tc>
@@ -757,18 +757,28 @@
             <w:pPr>
               <w:pStyle w:val="Copyright"/>
             </w:pPr>
-            <w:fldSimple w:instr=" Comments ">
-              <w:r>
-                <w:t>Copyright (c) 2010 by Systematic Group. It shall not be copied, reproduced, disclosed or otherwise made available to third party without previous consent from Systematic Group</w:t>
-              </w:r>
-            </w:fldSimple>
+            <w:r>
+              <w:fldChar w:fldCharType="begin"/>
+            </w:r>
+            <w:r>
+              <w:instrText xml:space="preserve"> Comments </w:instrText>
+            </w:r>
+            <w:r>
+              <w:fldChar w:fldCharType="separate"/>
+            </w:r>
+            <w:r>
+              <w:t>Copyright (c) 2010 by Systematic Group. It shall not be copied, reproduced, disclosed or otherwise made available to third party without previous consent from Systematic Group</w:t>
+            </w:r>
+            <w:r>
+              <w:fldChar w:fldCharType="end"/>
+            </w:r>
           </w:p>
         </w:tc>
       </w:tr>
     </w:tbl>
     <w:p>
       <w:pPr>
-        <w:pStyle w:val="Overskrift"/>
+        <w:pStyle w:val="TOCHeading"/>
       </w:pPr>
       <w:r>
         <w:lastRenderedPageBreak/>
@@ -777,7 +787,7 @@
     </w:p>
     <w:p>
       <w:pPr>
-        <w:pStyle w:val="Indholdsfortegnelse1"/>
+        <w:pStyle w:val="TOC1"/>
         <w:rPr>
           <w:rFonts w:asciiTheme="minorHAnsi" w:eastAsiaTheme="minorEastAsia" w:hAnsiTheme="minorHAnsi" w:cstheme="minorBidi"/>
           <w:b w:val="0"/>
@@ -876,7 +886,7 @@
     </w:p>
     <w:p>
       <w:pPr>
-        <w:pStyle w:val="Indholdsfortegnelse1"/>
+        <w:pStyle w:val="TOC1"/>
         <w:rPr>
           <w:rFonts w:asciiTheme="minorHAnsi" w:eastAsiaTheme="minorEastAsia" w:hAnsiTheme="minorHAnsi" w:cstheme="minorBidi"/>
           <w:b w:val="0"/>
@@ -966,7 +976,7 @@
     </w:p>
     <w:p>
       <w:pPr>
-        <w:pStyle w:val="Indholdsfortegnelse1"/>
+        <w:pStyle w:val="TOC1"/>
         <w:rPr>
           <w:rFonts w:asciiTheme="minorHAnsi" w:eastAsiaTheme="minorEastAsia" w:hAnsiTheme="minorHAnsi" w:cstheme="minorBidi"/>
           <w:b w:val="0"/>
@@ -1056,7 +1066,7 @@
     </w:p>
     <w:p>
       <w:pPr>
-        <w:pStyle w:val="Indholdsfortegnelse1"/>
+        <w:pStyle w:val="TOC1"/>
         <w:rPr>
           <w:rFonts w:asciiTheme="minorHAnsi" w:eastAsiaTheme="minorEastAsia" w:hAnsiTheme="minorHAnsi" w:cstheme="minorBidi"/>
           <w:b w:val="0"/>
@@ -1146,7 +1156,7 @@
     </w:p>
     <w:p>
       <w:pPr>
-        <w:pStyle w:val="Indholdsfortegnelse2"/>
+        <w:pStyle w:val="TOC2"/>
         <w:rPr>
           <w:rFonts w:asciiTheme="minorHAnsi" w:eastAsiaTheme="minorEastAsia" w:hAnsiTheme="minorHAnsi" w:cstheme="minorBidi"/>
           <w:noProof/>
@@ -1236,7 +1246,7 @@
     </w:p>
     <w:p>
       <w:pPr>
-        <w:pStyle w:val="Indholdsfortegnelse2"/>
+        <w:pStyle w:val="TOC2"/>
         <w:rPr>
           <w:rFonts w:asciiTheme="minorHAnsi" w:eastAsiaTheme="minorEastAsia" w:hAnsiTheme="minorHAnsi" w:cstheme="minorBidi"/>
           <w:noProof/>
@@ -1326,7 +1336,7 @@
     </w:p>
     <w:p>
       <w:pPr>
-        <w:pStyle w:val="Indholdsfortegnelse2"/>
+        <w:pStyle w:val="TOC2"/>
         <w:rPr>
           <w:rFonts w:asciiTheme="minorHAnsi" w:eastAsiaTheme="minorEastAsia" w:hAnsiTheme="minorHAnsi" w:cstheme="minorBidi"/>
           <w:noProof/>
@@ -1416,7 +1426,7 @@
     </w:p>
     <w:p>
       <w:pPr>
-        <w:pStyle w:val="Indholdsfortegnelse1"/>
+        <w:pStyle w:val="TOC1"/>
         <w:rPr>
           <w:rFonts w:asciiTheme="minorHAnsi" w:eastAsiaTheme="minorEastAsia" w:hAnsiTheme="minorHAnsi" w:cstheme="minorBidi"/>
           <w:b w:val="0"/>
@@ -1506,7 +1516,7 @@
     </w:p>
     <w:p>
       <w:pPr>
-        <w:pStyle w:val="Indholdsfortegnelse2"/>
+        <w:pStyle w:val="TOC2"/>
         <w:rPr>
           <w:rFonts w:asciiTheme="minorHAnsi" w:eastAsiaTheme="minorEastAsia" w:hAnsiTheme="minorHAnsi" w:cstheme="minorBidi"/>
           <w:noProof/>
@@ -1596,7 +1606,7 @@
     </w:p>
     <w:p>
       <w:pPr>
-        <w:pStyle w:val="Indholdsfortegnelse1"/>
+        <w:pStyle w:val="TOC1"/>
         <w:rPr>
           <w:rFonts w:asciiTheme="minorHAnsi" w:eastAsiaTheme="minorEastAsia" w:hAnsiTheme="minorHAnsi" w:cstheme="minorBidi"/>
           <w:b w:val="0"/>
@@ -1686,7 +1696,7 @@
     </w:p>
     <w:p>
       <w:pPr>
-        <w:pStyle w:val="Indholdsfortegnelse2"/>
+        <w:pStyle w:val="TOC2"/>
         <w:rPr>
           <w:rFonts w:asciiTheme="minorHAnsi" w:eastAsiaTheme="minorEastAsia" w:hAnsiTheme="minorHAnsi" w:cstheme="minorBidi"/>
           <w:noProof/>
@@ -1771,7 +1781,7 @@
     </w:p>
     <w:p>
       <w:pPr>
-        <w:pStyle w:val="Indholdsfortegnelse1"/>
+        <w:pStyle w:val="TOC1"/>
         <w:rPr>
           <w:rFonts w:asciiTheme="minorHAnsi" w:eastAsiaTheme="minorEastAsia" w:hAnsiTheme="minorHAnsi" w:cstheme="minorBidi"/>
           <w:b w:val="0"/>
@@ -1861,7 +1871,7 @@
     </w:p>
     <w:p>
       <w:pPr>
-        <w:pStyle w:val="Indholdsfortegnelse1"/>
+        <w:pStyle w:val="TOC1"/>
         <w:rPr>
           <w:rFonts w:asciiTheme="minorHAnsi" w:eastAsiaTheme="minorEastAsia" w:hAnsiTheme="minorHAnsi" w:cstheme="minorBidi"/>
           <w:b w:val="0"/>
@@ -1951,7 +1961,7 @@
     </w:p>
     <w:p>
       <w:pPr>
-        <w:pStyle w:val="Indholdsfortegnelse2"/>
+        <w:pStyle w:val="TOC2"/>
         <w:rPr>
           <w:rFonts w:asciiTheme="minorHAnsi" w:eastAsiaTheme="minorEastAsia" w:hAnsiTheme="minorHAnsi" w:cstheme="minorBidi"/>
           <w:noProof/>
@@ -2039,7 +2049,7 @@
     </w:p>
     <w:p>
       <w:pPr>
-        <w:pStyle w:val="Indholdsfortegnelse2"/>
+        <w:pStyle w:val="TOC2"/>
         <w:rPr>
           <w:rFonts w:asciiTheme="minorHAnsi" w:eastAsiaTheme="minorEastAsia" w:hAnsiTheme="minorHAnsi" w:cstheme="minorBidi"/>
           <w:noProof/>
@@ -2127,7 +2137,7 @@
     </w:p>
     <w:p>
       <w:pPr>
-        <w:pStyle w:val="Indholdsfortegnelse2"/>
+        <w:pStyle w:val="TOC2"/>
         <w:rPr>
           <w:rFonts w:asciiTheme="minorHAnsi" w:eastAsiaTheme="minorEastAsia" w:hAnsiTheme="minorHAnsi" w:cstheme="minorBidi"/>
           <w:noProof/>
@@ -2215,7 +2225,7 @@
     </w:p>
     <w:p>
       <w:pPr>
-        <w:pStyle w:val="Indholdsfortegnelse1"/>
+        <w:pStyle w:val="TOC1"/>
         <w:rPr>
           <w:rFonts w:asciiTheme="minorHAnsi" w:eastAsiaTheme="minorEastAsia" w:hAnsiTheme="minorHAnsi" w:cstheme="minorBidi"/>
           <w:b w:val="0"/>
@@ -2305,7 +2315,7 @@
     </w:p>
     <w:p>
       <w:pPr>
-        <w:pStyle w:val="Indholdsfortegnelse1"/>
+        <w:pStyle w:val="TOC1"/>
         <w:rPr>
           <w:rFonts w:asciiTheme="minorHAnsi" w:eastAsiaTheme="minorEastAsia" w:hAnsiTheme="minorHAnsi" w:cstheme="minorBidi"/>
           <w:b w:val="0"/>
@@ -2410,12 +2420,12 @@
       <w:pPr>
         <w:spacing w:after="0"/>
         <w:sectPr>
-          <w:headerReference w:type="even" r:id="rId10"/>
-          <w:headerReference w:type="default" r:id="rId11"/>
-          <w:footerReference w:type="even" r:id="rId12"/>
-          <w:footerReference w:type="default" r:id="rId13"/>
-          <w:headerReference w:type="first" r:id="rId14"/>
-          <w:footerReference w:type="first" r:id="rId15"/>
+          <w:headerReference w:type="even" r:id="rId11"/>
+          <w:headerReference w:type="default" r:id="rId12"/>
+          <w:footerReference w:type="even" r:id="rId13"/>
+          <w:footerReference w:type="default" r:id="rId14"/>
+          <w:headerReference w:type="first" r:id="rId15"/>
+          <w:footerReference w:type="first" r:id="rId16"/>
           <w:pgSz w:w="11907" w:h="16839" w:code="9"/>
           <w:pgMar w:top="1701" w:right="3402" w:bottom="1701" w:left="1701" w:header="680" w:footer="1134" w:gutter="0"/>
           <w:pgNumType w:start="1"/>
@@ -2426,7 +2436,7 @@
     </w:p>
     <w:p>
       <w:pPr>
-        <w:pStyle w:val="Overskrift1"/>
+        <w:pStyle w:val="Heading1"/>
       </w:pPr>
       <w:bookmarkStart w:id="0" w:name="_Toc271807831"/>
       <w:bookmarkStart w:id="1" w:name="OLE_LINK1"/>
@@ -2444,7 +2454,7 @@
     <w:bookmarkEnd w:id="2"/>
     <w:p>
       <w:pPr>
-        <w:pStyle w:val="Brdtekst"/>
+        <w:pStyle w:val="BodyText"/>
       </w:pPr>
       <w:r>
         <w:t>This case will investigate the initia</w:t>
@@ -2494,7 +2504,7 @@
     </w:p>
     <w:p>
       <w:pPr>
-        <w:pStyle w:val="Overskrift1"/>
+        <w:pStyle w:val="Heading1"/>
       </w:pPr>
       <w:bookmarkStart w:id="3" w:name="_Toc271807832"/>
       <w:r>
@@ -2502,25 +2512,462 @@
       </w:r>
       <w:bookmarkEnd w:id="3"/>
       <w:r>
-        <w:t xml:space="preserve"> (Peter)</w:t>
+        <w:t xml:space="preserve"> </w:t>
+      </w:r>
+      <w:r>
+        <w:t xml:space="preserve">&amp; </w:t>
+      </w:r>
+      <w:proofErr w:type="gramStart"/>
+      <w:r>
+        <w:t>Scope</w:t>
+      </w:r>
+      <w:r>
+        <w:t>(</w:t>
+      </w:r>
+      <w:proofErr w:type="gramEnd"/>
+      <w:r>
+        <w:t>Peter)</w:t>
       </w:r>
     </w:p>
     <w:p>
       <w:pPr>
-        <w:pStyle w:val="Overskrift1"/>
-      </w:pPr>
-      <w:bookmarkStart w:id="4" w:name="_Toc271807833"/>
-      <w:r>
-        <w:t>Scope</w:t>
-      </w:r>
-      <w:bookmarkEnd w:id="4"/>
-      <w:r>
-        <w:t xml:space="preserve"> (Peter)</w:t>
+        <w:pStyle w:val="doclist"/>
+        <w:numPr>
+          <w:ilvl w:val="0"/>
+          <w:numId w:val="30"/>
+        </w:numPr>
+      </w:pPr>
+      <w:r>
+        <w:t>Problem Statement</w:t>
       </w:r>
     </w:p>
     <w:p>
       <w:pPr>
-        <w:pStyle w:val="Overskrift1"/>
+        <w:pStyle w:val="doclist"/>
+        <w:numPr>
+          <w:ilvl w:val="1"/>
+          <w:numId w:val="30"/>
+        </w:numPr>
+      </w:pPr>
+      <w:r>
+        <w:t xml:space="preserve">Project </w:t>
+      </w:r>
+      <w:proofErr w:type="spellStart"/>
+      <w:r>
+        <w:t>background</w:t>
+      </w:r>
+      <w:proofErr w:type="spellEnd"/>
+    </w:p>
+    <w:p>
+      <w:pPr>
+        <w:pStyle w:val="doclist"/>
+        <w:ind w:left="1440"/>
+        <w:rPr>
+          <w:lang w:val="en-US"/>
+        </w:rPr>
+      </w:pPr>
+      <w:bookmarkStart w:id="4" w:name="_GoBack"/>
+      <w:bookmarkEnd w:id="4"/>
+      <w:r>
+        <w:rPr>
+          <w:lang w:val="en-US"/>
+        </w:rPr>
+        <w:t>In crisis situations coordination between authorities is crucial. A train accident may require involvement from authorities such as traffic police, Medicare, firefighters and train related authorities.</w:t>
+      </w:r>
+    </w:p>
+    <w:p>
+      <w:pPr>
+        <w:pStyle w:val="doclist"/>
+        <w:ind w:left="1440"/>
+        <w:rPr>
+          <w:lang w:val="en-US"/>
+        </w:rPr>
+      </w:pPr>
+      <w:r>
+        <w:rPr>
+          <w:lang w:val="en-US"/>
+        </w:rPr>
+        <w:t xml:space="preserve">It is crucial that the commander in charge has the optimum situational awareness, which is also known as the Common Operations Picture (COP). </w:t>
+      </w:r>
+    </w:p>
+    <w:p>
+      <w:pPr>
+        <w:pStyle w:val="doclist"/>
+        <w:ind w:left="1440"/>
+        <w:rPr>
+          <w:lang w:val="en-US"/>
+        </w:rPr>
+      </w:pPr>
+      <w:r>
+        <w:rPr>
+          <w:lang w:val="en-US"/>
+        </w:rPr>
+        <w:t xml:space="preserve">Systematic provides with its </w:t>
+      </w:r>
+      <w:proofErr w:type="spellStart"/>
+      <w:r>
+        <w:rPr>
+          <w:lang w:val="en-US"/>
+        </w:rPr>
+        <w:t>SitaWare</w:t>
+      </w:r>
+      <w:proofErr w:type="spellEnd"/>
+      <w:r>
+        <w:rPr>
+          <w:lang w:val="en-US"/>
+        </w:rPr>
+        <w:t xml:space="preserve"> solution a complete COP management system for military purposes. </w:t>
+      </w:r>
+    </w:p>
+    <w:p>
+      <w:pPr>
+        <w:pStyle w:val="doclist"/>
+        <w:ind w:left="1440"/>
+        <w:rPr>
+          <w:lang w:val="en-US"/>
+        </w:rPr>
+      </w:pPr>
+      <w:r>
+        <w:rPr>
+          <w:lang w:val="en-US"/>
+        </w:rPr>
+        <w:t xml:space="preserve">Systematic wishes to extend its solution to the domestic area. The intention is to provide a COP collecting infrastructural, personnel and other important data to the commander in charge.  </w:t>
+      </w:r>
+    </w:p>
+    <w:p>
+      <w:pPr>
+        <w:pStyle w:val="doclist"/>
+        <w:numPr>
+          <w:ilvl w:val="1"/>
+          <w:numId w:val="30"/>
+        </w:numPr>
+      </w:pPr>
+      <w:proofErr w:type="spellStart"/>
+      <w:r>
+        <w:t>Stakeholders</w:t>
+      </w:r>
+      <w:proofErr w:type="spellEnd"/>
+    </w:p>
+    <w:p>
+      <w:pPr>
+        <w:pStyle w:val="doclist"/>
+        <w:numPr>
+          <w:ilvl w:val="2"/>
+          <w:numId w:val="30"/>
+        </w:numPr>
+      </w:pPr>
+      <w:r>
+        <w:t>Police</w:t>
+      </w:r>
+    </w:p>
+    <w:p>
+      <w:pPr>
+        <w:pStyle w:val="doclist"/>
+        <w:numPr>
+          <w:ilvl w:val="2"/>
+          <w:numId w:val="30"/>
+        </w:numPr>
+      </w:pPr>
+      <w:proofErr w:type="spellStart"/>
+      <w:r>
+        <w:t>Armed</w:t>
+      </w:r>
+      <w:proofErr w:type="spellEnd"/>
+      <w:r>
+        <w:t xml:space="preserve"> forces</w:t>
+      </w:r>
+    </w:p>
+    <w:p>
+      <w:pPr>
+        <w:pStyle w:val="doclist"/>
+        <w:numPr>
+          <w:ilvl w:val="2"/>
+          <w:numId w:val="30"/>
+        </w:numPr>
+      </w:pPr>
+      <w:r>
+        <w:t xml:space="preserve">Hospitals </w:t>
+      </w:r>
+    </w:p>
+    <w:p>
+      <w:pPr>
+        <w:pStyle w:val="doclist"/>
+        <w:numPr>
+          <w:ilvl w:val="2"/>
+          <w:numId w:val="30"/>
+        </w:numPr>
+      </w:pPr>
+      <w:r>
+        <w:t xml:space="preserve">Emergency </w:t>
+      </w:r>
+      <w:proofErr w:type="spellStart"/>
+      <w:r>
+        <w:t>Mgmt</w:t>
+      </w:r>
+      <w:proofErr w:type="spellEnd"/>
+      <w:r>
+        <w:t>.</w:t>
+      </w:r>
+    </w:p>
+    <w:p>
+      <w:pPr>
+        <w:pStyle w:val="doclist"/>
+        <w:numPr>
+          <w:ilvl w:val="2"/>
+          <w:numId w:val="30"/>
+        </w:numPr>
+      </w:pPr>
+    </w:p>
+    <w:p>
+      <w:pPr>
+        <w:pStyle w:val="doclist"/>
+        <w:numPr>
+          <w:ilvl w:val="1"/>
+          <w:numId w:val="30"/>
+        </w:numPr>
+      </w:pPr>
+      <w:r>
+        <w:t>Users</w:t>
+      </w:r>
+    </w:p>
+    <w:p>
+      <w:pPr>
+        <w:pStyle w:val="ListParagraph"/>
+        <w:numPr>
+          <w:ilvl w:val="2"/>
+          <w:numId w:val="30"/>
+        </w:numPr>
+        <w:rPr>
+          <w:rFonts w:ascii="Times New Roman" w:hAnsi="Times New Roman"/>
+          <w:kern w:val="0"/>
+          <w:sz w:val="24"/>
+          <w:lang w:val="da-DK" w:eastAsia="da-DK"/>
+        </w:rPr>
+      </w:pPr>
+      <w:r>
+        <w:rPr>
+          <w:rFonts w:ascii="Times New Roman" w:hAnsi="Times New Roman"/>
+          <w:kern w:val="0"/>
+          <w:sz w:val="24"/>
+          <w:lang w:val="da-DK" w:eastAsia="da-DK"/>
+        </w:rPr>
+        <w:t>Commander</w:t>
+      </w:r>
+    </w:p>
+    <w:p>
+      <w:pPr>
+        <w:pStyle w:val="doclist"/>
+        <w:numPr>
+          <w:ilvl w:val="2"/>
+          <w:numId w:val="30"/>
+        </w:numPr>
+      </w:pPr>
+    </w:p>
+    <w:p>
+      <w:pPr>
+        <w:pStyle w:val="doclist"/>
+        <w:numPr>
+          <w:ilvl w:val="1"/>
+          <w:numId w:val="30"/>
+        </w:numPr>
+      </w:pPr>
+      <w:proofErr w:type="spellStart"/>
+      <w:r>
+        <w:t>Risks</w:t>
+      </w:r>
+      <w:proofErr w:type="spellEnd"/>
+    </w:p>
+    <w:p>
+      <w:pPr>
+        <w:pStyle w:val="doclist"/>
+        <w:numPr>
+          <w:ilvl w:val="1"/>
+          <w:numId w:val="30"/>
+        </w:numPr>
+      </w:pPr>
+      <w:proofErr w:type="spellStart"/>
+      <w:r>
+        <w:lastRenderedPageBreak/>
+        <w:t>Assumptions</w:t>
+      </w:r>
+      <w:proofErr w:type="spellEnd"/>
+    </w:p>
+    <w:p>
+      <w:pPr>
+        <w:pStyle w:val="doclist"/>
+        <w:numPr>
+          <w:ilvl w:val="2"/>
+          <w:numId w:val="30"/>
+        </w:numPr>
+        <w:rPr>
+          <w:lang w:val="en-US"/>
+        </w:rPr>
+      </w:pPr>
+      <w:r>
+        <w:rPr>
+          <w:lang w:val="en-US"/>
+        </w:rPr>
+        <w:t>Can we assume that all persons/groups are equipped with a GPS? GPS connection is always available?</w:t>
+      </w:r>
+    </w:p>
+    <w:p>
+      <w:pPr>
+        <w:pStyle w:val="doclist"/>
+        <w:numPr>
+          <w:ilvl w:val="2"/>
+          <w:numId w:val="30"/>
+        </w:numPr>
+        <w:rPr>
+          <w:lang w:val="en-US"/>
+        </w:rPr>
+      </w:pPr>
+      <w:r>
+        <w:rPr>
+          <w:lang w:val="en-US"/>
+        </w:rPr>
+        <w:t>Access to data such as weather information is always available?</w:t>
+      </w:r>
+    </w:p>
+    <w:p>
+      <w:pPr>
+        <w:pStyle w:val="doclist"/>
+        <w:numPr>
+          <w:ilvl w:val="2"/>
+          <w:numId w:val="30"/>
+        </w:numPr>
+        <w:rPr>
+          <w:lang w:val="en-US"/>
+        </w:rPr>
+      </w:pPr>
+      <w:r>
+        <w:rPr>
+          <w:lang w:val="en-US"/>
+        </w:rPr>
+        <w:t>Power is always available (</w:t>
+      </w:r>
+      <w:proofErr w:type="spellStart"/>
+      <w:r>
+        <w:rPr>
+          <w:lang w:val="en-US"/>
+        </w:rPr>
+        <w:t>evt</w:t>
+      </w:r>
+      <w:proofErr w:type="spellEnd"/>
+      <w:r>
+        <w:rPr>
+          <w:lang w:val="en-US"/>
+        </w:rPr>
+        <w:t>. via generators)</w:t>
+      </w:r>
+    </w:p>
+    <w:p>
+      <w:pPr>
+        <w:pStyle w:val="doclist"/>
+        <w:numPr>
+          <w:ilvl w:val="2"/>
+          <w:numId w:val="30"/>
+        </w:numPr>
+      </w:pPr>
+      <w:r>
+        <w:t xml:space="preserve">Backup system </w:t>
+      </w:r>
+      <w:proofErr w:type="spellStart"/>
+      <w:r>
+        <w:t>exists</w:t>
+      </w:r>
+      <w:proofErr w:type="spellEnd"/>
+      <w:r>
+        <w:t xml:space="preserve"> (radio)</w:t>
+      </w:r>
+    </w:p>
+    <w:p>
+      <w:pPr>
+        <w:pStyle w:val="doclist"/>
+        <w:numPr>
+          <w:ilvl w:val="0"/>
+          <w:numId w:val="30"/>
+        </w:numPr>
+      </w:pPr>
+      <w:r>
+        <w:t>Vision of the Solution</w:t>
+      </w:r>
+    </w:p>
+    <w:p>
+      <w:pPr>
+        <w:pStyle w:val="doclist"/>
+        <w:numPr>
+          <w:ilvl w:val="1"/>
+          <w:numId w:val="30"/>
+        </w:numPr>
+      </w:pPr>
+      <w:r>
+        <w:t>Vision statement</w:t>
+      </w:r>
+    </w:p>
+    <w:p>
+      <w:pPr>
+        <w:pStyle w:val="doclist"/>
+        <w:numPr>
+          <w:ilvl w:val="1"/>
+          <w:numId w:val="30"/>
+        </w:numPr>
+      </w:pPr>
+      <w:r>
+        <w:t>List of features</w:t>
+      </w:r>
+    </w:p>
+    <w:p>
+      <w:pPr>
+        <w:pStyle w:val="doclist"/>
+        <w:numPr>
+          <w:ilvl w:val="1"/>
+          <w:numId w:val="30"/>
+        </w:numPr>
+        <w:rPr>
+          <w:lang w:val="en-US"/>
+        </w:rPr>
+      </w:pPr>
+      <w:r>
+        <w:rPr>
+          <w:lang w:val="en-US"/>
+        </w:rPr>
+        <w:t>Scope of phased release (optional)</w:t>
+      </w:r>
+    </w:p>
+    <w:p>
+      <w:pPr>
+        <w:pStyle w:val="doclist"/>
+        <w:numPr>
+          <w:ilvl w:val="1"/>
+          <w:numId w:val="30"/>
+        </w:numPr>
+        <w:rPr>
+          <w:lang w:val="en-US"/>
+        </w:rPr>
+      </w:pPr>
+      <w:r>
+        <w:rPr>
+          <w:lang w:val="en-US"/>
+        </w:rPr>
+        <w:t>Features that will not be developed</w:t>
+      </w:r>
+    </w:p>
+    <w:p>
+      <w:pPr>
+        <w:pStyle w:val="BodyText"/>
+        <w:rPr>
+          <w:lang w:val="en-US"/>
+        </w:rPr>
+      </w:pPr>
+    </w:p>
+    <w:p>
+      <w:pPr>
+        <w:pStyle w:val="BodyText"/>
+      </w:pPr>
+    </w:p>
+    <w:p>
+      <w:pPr>
+        <w:pStyle w:val="Heading1"/>
       </w:pPr>
       <w:bookmarkStart w:id="5" w:name="_Toc271807834"/>
       <w:r>
@@ -2530,7 +2977,7 @@
     </w:p>
     <w:p>
       <w:pPr>
-        <w:pStyle w:val="Overskrift2"/>
+        <w:pStyle w:val="Heading2"/>
         <w:rPr>
           <w:lang w:val="en-US"/>
         </w:rPr>
@@ -2558,7 +3005,7 @@
     </w:p>
     <w:p>
       <w:pPr>
-        <w:pStyle w:val="Overskrift2"/>
+        <w:pStyle w:val="Heading2"/>
         <w:rPr>
           <w:lang w:val="en-US"/>
         </w:rPr>
@@ -2586,7 +3033,7 @@
     </w:p>
     <w:p>
       <w:pPr>
-        <w:pStyle w:val="Overskrift2"/>
+        <w:pStyle w:val="Heading2"/>
         <w:rPr>
           <w:lang w:val="en-US"/>
         </w:rPr>
@@ -2614,7 +3061,7 @@
     </w:p>
     <w:p>
       <w:pPr>
-        <w:pStyle w:val="Brdtekst"/>
+        <w:pStyle w:val="BodyText"/>
         <w:rPr>
           <w:lang w:val="en-US"/>
         </w:rPr>
@@ -2670,7 +3117,7 @@
     </w:p>
     <w:p>
       <w:pPr>
-        <w:pStyle w:val="Overskrift1"/>
+        <w:pStyle w:val="Heading1"/>
       </w:pPr>
       <w:bookmarkStart w:id="9" w:name="_Toc271807840"/>
       <w:r>
@@ -2689,7 +3136,7 @@
     </w:p>
     <w:p>
       <w:pPr>
-        <w:pStyle w:val="Overskrift2"/>
+        <w:pStyle w:val="Heading2"/>
         <w:rPr>
           <w:lang w:val="en-US"/>
         </w:rPr>
@@ -2705,7 +3152,7 @@
     </w:p>
     <w:p>
       <w:pPr>
-        <w:pStyle w:val="Brdtekst"/>
+        <w:pStyle w:val="BodyText"/>
         <w:rPr>
           <w:lang w:val="en-US"/>
         </w:rPr>
@@ -2761,7 +3208,7 @@
     </w:p>
     <w:p>
       <w:pPr>
-        <w:pStyle w:val="Overskrift2"/>
+        <w:pStyle w:val="Heading2"/>
         <w:rPr>
           <w:lang w:val="en-US"/>
         </w:rPr>
@@ -2776,7 +3223,7 @@
     </w:p>
     <w:p>
       <w:pPr>
-        <w:pStyle w:val="Overskrift2"/>
+        <w:pStyle w:val="Heading2"/>
         <w:numPr>
           <w:ilvl w:val="0"/>
           <w:numId w:val="0"/>
@@ -2800,7 +3247,7 @@
     </w:p>
     <w:p>
       <w:pPr>
-        <w:pStyle w:val="Overskrift1"/>
+        <w:pStyle w:val="Heading1"/>
       </w:pPr>
       <w:bookmarkStart w:id="12" w:name="_Toc271807842"/>
       <w:r>
@@ -2813,7 +3260,7 @@
     </w:p>
     <w:p>
       <w:pPr>
-        <w:pStyle w:val="Overskrift2"/>
+        <w:pStyle w:val="Heading2"/>
       </w:pPr>
       <w:r>
         <w:t>Concept of production</w:t>
@@ -2821,7 +3268,7 @@
     </w:p>
     <w:p>
       <w:pPr>
-        <w:pStyle w:val="Overskrift2"/>
+        <w:pStyle w:val="Heading2"/>
       </w:pPr>
       <w:r>
         <w:t>Concept of deployment</w:t>
@@ -2829,7 +3276,7 @@
     </w:p>
     <w:p>
       <w:pPr>
-        <w:pStyle w:val="Overskrift2"/>
+        <w:pStyle w:val="Heading2"/>
       </w:pPr>
       <w:r>
         <w:t>Concept of operation</w:t>
@@ -2837,7 +3284,7 @@
     </w:p>
     <w:p>
       <w:pPr>
-        <w:pStyle w:val="Overskrift2"/>
+        <w:pStyle w:val="Heading2"/>
       </w:pPr>
       <w:r>
         <w:t>Concept of support</w:t>
@@ -2845,12 +3292,12 @@
     </w:p>
     <w:p>
       <w:pPr>
-        <w:pStyle w:val="Brdtekst"/>
+        <w:pStyle w:val="BodyText"/>
       </w:pPr>
     </w:p>
     <w:p>
       <w:pPr>
-        <w:pStyle w:val="Overskrift1"/>
+        <w:pStyle w:val="Heading1"/>
       </w:pPr>
       <w:bookmarkStart w:id="13" w:name="_Toc271807843"/>
       <w:r>
@@ -2860,7 +3307,7 @@
     </w:p>
     <w:p>
       <w:pPr>
-        <w:pStyle w:val="Overskrift2"/>
+        <w:pStyle w:val="Heading2"/>
       </w:pPr>
       <w:bookmarkStart w:id="14" w:name="_Toc271807844"/>
       <w:r>
@@ -2870,7 +3317,7 @@
     </w:p>
     <w:p>
       <w:pPr>
-        <w:pStyle w:val="Overskrift2"/>
+        <w:pStyle w:val="Heading2"/>
       </w:pPr>
       <w:bookmarkStart w:id="15" w:name="_Toc271807845"/>
       <w:r>
@@ -2880,7 +3327,7 @@
     </w:p>
     <w:p>
       <w:pPr>
-        <w:pStyle w:val="Overskrift2"/>
+        <w:pStyle w:val="Heading2"/>
       </w:pPr>
       <w:bookmarkStart w:id="16" w:name="_Toc271807846"/>
       <w:r>
@@ -2890,7 +3337,7 @@
     </w:p>
     <w:p>
       <w:pPr>
-        <w:pStyle w:val="Overskrift1"/>
+        <w:pStyle w:val="Heading1"/>
       </w:pPr>
       <w:bookmarkStart w:id="17" w:name="_Toc271807847"/>
       <w:r>
@@ -2900,7 +3347,7 @@
     </w:p>
     <w:p>
       <w:pPr>
-        <w:pStyle w:val="Overskrift1"/>
+        <w:pStyle w:val="Heading1"/>
       </w:pPr>
       <w:bookmarkStart w:id="18" w:name="_Toc271807848"/>
       <w:r>
@@ -2915,7 +3362,7 @@
     </w:p>
     <w:p>
       <w:pPr>
-        <w:pStyle w:val="Overskrift1"/>
+        <w:pStyle w:val="Heading1"/>
       </w:pPr>
       <w:r>
         <w:lastRenderedPageBreak/>
@@ -3710,17 +4157,17 @@
     </w:p>
     <w:p>
       <w:pPr>
-        <w:pStyle w:val="Brdtekst"/>
+        <w:pStyle w:val="BodyText"/>
       </w:pPr>
     </w:p>
     <w:p>
       <w:pPr>
-        <w:pStyle w:val="Brdtekst"/>
+        <w:pStyle w:val="BodyText"/>
       </w:pPr>
     </w:p>
     <w:sectPr>
-      <w:footerReference w:type="default" r:id="rId16"/>
-      <w:footerReference w:type="first" r:id="rId17"/>
+      <w:footerReference w:type="default" r:id="rId17"/>
+      <w:footerReference w:type="first" r:id="rId18"/>
       <w:pgSz w:w="11907" w:h="16839" w:code="9"/>
       <w:pgMar w:top="1701" w:right="3402" w:bottom="1701" w:left="1701" w:header="680" w:footer="1134" w:gutter="0"/>
       <w:pgNumType w:start="1"/>
@@ -3732,18 +4179,18 @@
 </file>
 
 <file path=word/endnotes.xml><?xml version="1.0" encoding="utf-8"?>
-<w:endnotes xmlns:ve="http://schemas.openxmlformats.org/markup-compatibility/2006" xmlns:o="urn:schemas-microsoft-com:office:office" xmlns:r="http://schemas.openxmlformats.org/officeDocument/2006/relationships" xmlns:m="http://schemas.openxmlformats.org/officeDocument/2006/math" xmlns:v="urn:schemas-microsoft-com:vml" xmlns:wp="http://schemas.openxmlformats.org/drawingml/2006/wordprocessingDrawing" xmlns:w10="urn:schemas-microsoft-com:office:word" xmlns:w="http://schemas.openxmlformats.org/wordprocessingml/2006/main" xmlns:wne="http://schemas.microsoft.com/office/word/2006/wordml">
-  <w:endnote w:type="separator" w:id="0">
+<w:endnotes xmlns:wpc="http://schemas.microsoft.com/office/word/2010/wordprocessingCanvas" xmlns:mc="http://schemas.openxmlformats.org/markup-compatibility/2006" xmlns:o="urn:schemas-microsoft-com:office:office" xmlns:r="http://schemas.openxmlformats.org/officeDocument/2006/relationships" xmlns:m="http://schemas.openxmlformats.org/officeDocument/2006/math" xmlns:v="urn:schemas-microsoft-com:vml" xmlns:wp14="http://schemas.microsoft.com/office/word/2010/wordprocessingDrawing" xmlns:wp="http://schemas.openxmlformats.org/drawingml/2006/wordprocessingDrawing" xmlns:w10="urn:schemas-microsoft-com:office:word" xmlns:w="http://schemas.openxmlformats.org/wordprocessingml/2006/main" xmlns:w14="http://schemas.microsoft.com/office/word/2010/wordml" xmlns:wpg="http://schemas.microsoft.com/office/word/2010/wordprocessingGroup" xmlns:wpi="http://schemas.microsoft.com/office/word/2010/wordprocessingInk" xmlns:wne="http://schemas.microsoft.com/office/word/2006/wordml" xmlns:wps="http://schemas.microsoft.com/office/word/2010/wordprocessingShape" mc:Ignorable="w14 wp14">
+  <w:endnote w:type="separator" w:id="-1">
     <w:p>
       <w:pPr>
-        <w:pStyle w:val="Sidefod"/>
+        <w:pStyle w:val="Footer"/>
       </w:pPr>
     </w:p>
   </w:endnote>
-  <w:endnote w:type="continuationSeparator" w:id="1">
+  <w:endnote w:type="continuationSeparator" w:id="0">
     <w:p>
       <w:pPr>
-        <w:pStyle w:val="Sidefod"/>
+        <w:pStyle w:val="Footer"/>
       </w:pPr>
     </w:p>
   </w:endnote>
@@ -3751,7 +4198,7 @@
 </file>
 
 <file path=word/footer1.xml><?xml version="1.0" encoding="utf-8"?>
-<w:ftr xmlns:ve="http://schemas.openxmlformats.org/markup-compatibility/2006" xmlns:o="urn:schemas-microsoft-com:office:office" xmlns:r="http://schemas.openxmlformats.org/officeDocument/2006/relationships" xmlns:m="http://schemas.openxmlformats.org/officeDocument/2006/math" xmlns:v="urn:schemas-microsoft-com:vml" xmlns:wp="http://schemas.openxmlformats.org/drawingml/2006/wordprocessingDrawing" xmlns:w10="urn:schemas-microsoft-com:office:word" xmlns:w="http://schemas.openxmlformats.org/wordprocessingml/2006/main" xmlns:wne="http://schemas.microsoft.com/office/word/2006/wordml">
+<w:ftr xmlns:wpc="http://schemas.microsoft.com/office/word/2010/wordprocessingCanvas" xmlns:mc="http://schemas.openxmlformats.org/markup-compatibility/2006" xmlns:o="urn:schemas-microsoft-com:office:office" xmlns:r="http://schemas.openxmlformats.org/officeDocument/2006/relationships" xmlns:m="http://schemas.openxmlformats.org/officeDocument/2006/math" xmlns:v="urn:schemas-microsoft-com:vml" xmlns:wp14="http://schemas.microsoft.com/office/word/2010/wordprocessingDrawing" xmlns:wp="http://schemas.openxmlformats.org/drawingml/2006/wordprocessingDrawing" xmlns:w10="urn:schemas-microsoft-com:office:word" xmlns:w="http://schemas.openxmlformats.org/wordprocessingml/2006/main" xmlns:w14="http://schemas.microsoft.com/office/word/2010/wordml" xmlns:wpg="http://schemas.microsoft.com/office/word/2010/wordprocessingGroup" xmlns:wpi="http://schemas.microsoft.com/office/word/2010/wordprocessingInk" xmlns:wne="http://schemas.microsoft.com/office/word/2006/wordml" xmlns:wps="http://schemas.microsoft.com/office/word/2010/wordprocessingShape" mc:Ignorable="w14 wp14">
   <w:p>
     <w:pPr>
       <w:pStyle w:val="Tagline"/>
@@ -3880,24 +4327,24 @@
   </w:p>
   <w:p>
     <w:pPr>
-      <w:pStyle w:val="Sidefod"/>
+      <w:pStyle w:val="Footer"/>
     </w:pPr>
   </w:p>
 </w:ftr>
 </file>
 
 <file path=word/footer2.xml><?xml version="1.0" encoding="utf-8"?>
-<w:ftr xmlns:ve="http://schemas.openxmlformats.org/markup-compatibility/2006" xmlns:o="urn:schemas-microsoft-com:office:office" xmlns:r="http://schemas.openxmlformats.org/officeDocument/2006/relationships" xmlns:m="http://schemas.openxmlformats.org/officeDocument/2006/math" xmlns:v="urn:schemas-microsoft-com:vml" xmlns:wp="http://schemas.openxmlformats.org/drawingml/2006/wordprocessingDrawing" xmlns:w10="urn:schemas-microsoft-com:office:word" xmlns:w="http://schemas.openxmlformats.org/wordprocessingml/2006/main" xmlns:wne="http://schemas.microsoft.com/office/word/2006/wordml">
+<w:ftr xmlns:wpc="http://schemas.microsoft.com/office/word/2010/wordprocessingCanvas" xmlns:mc="http://schemas.openxmlformats.org/markup-compatibility/2006" xmlns:o="urn:schemas-microsoft-com:office:office" xmlns:r="http://schemas.openxmlformats.org/officeDocument/2006/relationships" xmlns:m="http://schemas.openxmlformats.org/officeDocument/2006/math" xmlns:v="urn:schemas-microsoft-com:vml" xmlns:wp14="http://schemas.microsoft.com/office/word/2010/wordprocessingDrawing" xmlns:wp="http://schemas.openxmlformats.org/drawingml/2006/wordprocessingDrawing" xmlns:w10="urn:schemas-microsoft-com:office:word" xmlns:w="http://schemas.openxmlformats.org/wordprocessingml/2006/main" xmlns:w14="http://schemas.microsoft.com/office/word/2010/wordml" xmlns:wpg="http://schemas.microsoft.com/office/word/2010/wordprocessingGroup" xmlns:wpi="http://schemas.microsoft.com/office/word/2010/wordprocessingInk" xmlns:wne="http://schemas.microsoft.com/office/word/2006/wordml" xmlns:wps="http://schemas.microsoft.com/office/word/2010/wordprocessingShape" mc:Ignorable="w14 wp14">
   <w:p>
     <w:pPr>
-      <w:pStyle w:val="Sidefod"/>
+      <w:pStyle w:val="Footer"/>
     </w:pPr>
   </w:p>
 </w:ftr>
 </file>
 
 <file path=word/footer3.xml><?xml version="1.0" encoding="utf-8"?>
-<w:ftr xmlns:ve="http://schemas.openxmlformats.org/markup-compatibility/2006" xmlns:o="urn:schemas-microsoft-com:office:office" xmlns:r="http://schemas.openxmlformats.org/officeDocument/2006/relationships" xmlns:m="http://schemas.openxmlformats.org/officeDocument/2006/math" xmlns:v="urn:schemas-microsoft-com:vml" xmlns:wp="http://schemas.openxmlformats.org/drawingml/2006/wordprocessingDrawing" xmlns:w10="urn:schemas-microsoft-com:office:word" xmlns:w="http://schemas.openxmlformats.org/wordprocessingml/2006/main" xmlns:wne="http://schemas.microsoft.com/office/word/2006/wordml">
+<w:ftr xmlns:wpc="http://schemas.microsoft.com/office/word/2010/wordprocessingCanvas" xmlns:mc="http://schemas.openxmlformats.org/markup-compatibility/2006" xmlns:o="urn:schemas-microsoft-com:office:office" xmlns:r="http://schemas.openxmlformats.org/officeDocument/2006/relationships" xmlns:m="http://schemas.openxmlformats.org/officeDocument/2006/math" xmlns:v="urn:schemas-microsoft-com:vml" xmlns:wp14="http://schemas.microsoft.com/office/word/2010/wordprocessingDrawing" xmlns:wp="http://schemas.openxmlformats.org/drawingml/2006/wordprocessingDrawing" xmlns:w10="urn:schemas-microsoft-com:office:word" xmlns:w="http://schemas.openxmlformats.org/wordprocessingml/2006/main" xmlns:w14="http://schemas.microsoft.com/office/word/2010/wordml" xmlns:wpg="http://schemas.microsoft.com/office/word/2010/wordprocessingGroup" xmlns:wpi="http://schemas.microsoft.com/office/word/2010/wordprocessingInk" xmlns:wne="http://schemas.microsoft.com/office/word/2006/wordml" xmlns:wps="http://schemas.microsoft.com/office/word/2010/wordprocessingShape" mc:Ignorable="w14 wp14">
   <w:p>
     <w:pPr>
       <w:pStyle w:val="ClassificationBottom"/>
@@ -3970,14 +4417,14 @@
   </w:p>
   <w:p>
     <w:pPr>
-      <w:pStyle w:val="Sidefod"/>
+      <w:pStyle w:val="Footer"/>
     </w:pPr>
   </w:p>
 </w:ftr>
 </file>
 
 <file path=word/footer4.xml><?xml version="1.0" encoding="utf-8"?>
-<w:ftr xmlns:ve="http://schemas.openxmlformats.org/markup-compatibility/2006" xmlns:o="urn:schemas-microsoft-com:office:office" xmlns:r="http://schemas.openxmlformats.org/officeDocument/2006/relationships" xmlns:m="http://schemas.openxmlformats.org/officeDocument/2006/math" xmlns:v="urn:schemas-microsoft-com:vml" xmlns:wp="http://schemas.openxmlformats.org/drawingml/2006/wordprocessingDrawing" xmlns:w10="urn:schemas-microsoft-com:office:word" xmlns:w="http://schemas.openxmlformats.org/wordprocessingml/2006/main" xmlns:wne="http://schemas.microsoft.com/office/word/2006/wordml">
+<w:ftr xmlns:wpc="http://schemas.microsoft.com/office/word/2010/wordprocessingCanvas" xmlns:mc="http://schemas.openxmlformats.org/markup-compatibility/2006" xmlns:o="urn:schemas-microsoft-com:office:office" xmlns:r="http://schemas.openxmlformats.org/officeDocument/2006/relationships" xmlns:m="http://schemas.openxmlformats.org/officeDocument/2006/math" xmlns:v="urn:schemas-microsoft-com:vml" xmlns:wp14="http://schemas.microsoft.com/office/word/2010/wordprocessingDrawing" xmlns:wp="http://schemas.openxmlformats.org/drawingml/2006/wordprocessingDrawing" xmlns:w10="urn:schemas-microsoft-com:office:word" xmlns:w="http://schemas.openxmlformats.org/wordprocessingml/2006/main" xmlns:w14="http://schemas.microsoft.com/office/word/2010/wordml" xmlns:wpg="http://schemas.microsoft.com/office/word/2010/wordprocessingGroup" xmlns:wpi="http://schemas.microsoft.com/office/word/2010/wordprocessingInk" xmlns:wne="http://schemas.microsoft.com/office/word/2006/wordml" xmlns:wps="http://schemas.microsoft.com/office/word/2010/wordprocessingShape" mc:Ignorable="w14 wp14">
   <w:p>
     <w:pPr>
       <w:pStyle w:val="ClassificationBottom"/>
@@ -4036,14 +4483,14 @@
   </w:p>
   <w:p>
     <w:pPr>
-      <w:pStyle w:val="Sidefod"/>
+      <w:pStyle w:val="Footer"/>
     </w:pPr>
   </w:p>
 </w:ftr>
 </file>
 
 <file path=word/footer5.xml><?xml version="1.0" encoding="utf-8"?>
-<w:ftr xmlns:ve="http://schemas.openxmlformats.org/markup-compatibility/2006" xmlns:o="urn:schemas-microsoft-com:office:office" xmlns:r="http://schemas.openxmlformats.org/officeDocument/2006/relationships" xmlns:m="http://schemas.openxmlformats.org/officeDocument/2006/math" xmlns:v="urn:schemas-microsoft-com:vml" xmlns:wp="http://schemas.openxmlformats.org/drawingml/2006/wordprocessingDrawing" xmlns:w10="urn:schemas-microsoft-com:office:word" xmlns:w="http://schemas.openxmlformats.org/wordprocessingml/2006/main" xmlns:wne="http://schemas.microsoft.com/office/word/2006/wordml">
+<w:ftr xmlns:wpc="http://schemas.microsoft.com/office/word/2010/wordprocessingCanvas" xmlns:mc="http://schemas.openxmlformats.org/markup-compatibility/2006" xmlns:o="urn:schemas-microsoft-com:office:office" xmlns:r="http://schemas.openxmlformats.org/officeDocument/2006/relationships" xmlns:m="http://schemas.openxmlformats.org/officeDocument/2006/math" xmlns:v="urn:schemas-microsoft-com:vml" xmlns:wp14="http://schemas.microsoft.com/office/word/2010/wordprocessingDrawing" xmlns:wp="http://schemas.openxmlformats.org/drawingml/2006/wordprocessingDrawing" xmlns:w10="urn:schemas-microsoft-com:office:word" xmlns:w="http://schemas.openxmlformats.org/wordprocessingml/2006/main" xmlns:w14="http://schemas.microsoft.com/office/word/2010/wordml" xmlns:wpg="http://schemas.microsoft.com/office/word/2010/wordprocessingGroup" xmlns:wpi="http://schemas.microsoft.com/office/word/2010/wordprocessingInk" xmlns:wne="http://schemas.microsoft.com/office/word/2006/wordml" xmlns:wps="http://schemas.microsoft.com/office/word/2010/wordprocessingShape" mc:Ignorable="w14 wp14">
   <w:p>
     <w:pPr>
       <w:pStyle w:val="ClassificationBottom"/>
@@ -4070,54 +4517,64 @@
       <w:pStyle w:val="Journal"/>
       <w:framePr w:wrap="around"/>
     </w:pPr>
-    <w:fldSimple w:instr=" Page ">
-      <w:r>
-        <w:t>1</w:t>
-      </w:r>
-    </w:fldSimple>
     <w:r>
-      <w:t xml:space="preserve"> of </w:t>
-    </w:r>
-    <w:r>
-      <w:rPr>
-        <w:lang w:val="en-US"/>
-      </w:rPr>
       <w:fldChar w:fldCharType="begin"/>
     </w:r>
     <w:r>
-      <w:rPr>
-        <w:lang w:val="en-US"/>
-      </w:rPr>
-      <w:instrText xml:space="preserve"> =</w:instrText>
+      <w:instrText xml:space="preserve"> Page </w:instrText>
     </w:r>
     <w:r>
-      <w:rPr>
-        <w:lang w:val="en-US"/>
-      </w:rPr>
-      <w:fldChar w:fldCharType="begin"/>
-    </w:r>
-    <w:r>
-      <w:rPr>
-        <w:lang w:val="en-US"/>
-      </w:rPr>
-      <w:instrText xml:space="preserve"> NumPages </w:instrText>
-    </w:r>
-    <w:r>
-      <w:rPr>
-        <w:lang w:val="en-US"/>
-      </w:rPr>
       <w:fldChar w:fldCharType="separate"/>
     </w:r>
     <w:r>
-      <w:rPr>
-        <w:lang w:val="en-US"/>
-      </w:rPr>
-      <w:instrText>6</w:instrText>
+      <w:t>1</w:t>
     </w:r>
     <w:r>
       <w:fldChar w:fldCharType="end"/>
     </w:r>
     <w:r>
+      <w:t xml:space="preserve"> of </w:t>
+    </w:r>
+    <w:r>
+      <w:rPr>
+        <w:lang w:val="en-US"/>
+      </w:rPr>
+      <w:fldChar w:fldCharType="begin"/>
+    </w:r>
+    <w:r>
+      <w:rPr>
+        <w:lang w:val="en-US"/>
+      </w:rPr>
+      <w:instrText xml:space="preserve"> =</w:instrText>
+    </w:r>
+    <w:r>
+      <w:rPr>
+        <w:lang w:val="en-US"/>
+      </w:rPr>
+      <w:fldChar w:fldCharType="begin"/>
+    </w:r>
+    <w:r>
+      <w:rPr>
+        <w:lang w:val="en-US"/>
+      </w:rPr>
+      <w:instrText xml:space="preserve"> NumPages </w:instrText>
+    </w:r>
+    <w:r>
+      <w:rPr>
+        <w:lang w:val="en-US"/>
+      </w:rPr>
+      <w:fldChar w:fldCharType="separate"/>
+    </w:r>
+    <w:r>
+      <w:rPr>
+        <w:lang w:val="en-US"/>
+      </w:rPr>
+      <w:instrText>7</w:instrText>
+    </w:r>
+    <w:r>
+      <w:fldChar w:fldCharType="end"/>
+    </w:r>
+    <w:r>
       <w:rPr>
         <w:lang w:val="en-US"/>
       </w:rPr>
@@ -4133,7 +4590,7 @@
       <w:rPr>
         <w:lang w:val="en-US"/>
       </w:rPr>
-      <w:t>3</w:t>
+      <w:t>4</w:t>
     </w:r>
     <w:r>
       <w:fldChar w:fldCharType="end"/>
@@ -4187,14 +4644,14 @@
   </w:p>
   <w:p>
     <w:pPr>
-      <w:pStyle w:val="Sidefod"/>
+      <w:pStyle w:val="Footer"/>
     </w:pPr>
   </w:p>
 </w:ftr>
 </file>
 
 <file path=word/footer6.xml><?xml version="1.0" encoding="utf-8"?>
-<w:ftr xmlns:ve="http://schemas.openxmlformats.org/markup-compatibility/2006" xmlns:o="urn:schemas-microsoft-com:office:office" xmlns:r="http://schemas.openxmlformats.org/officeDocument/2006/relationships" xmlns:m="http://schemas.openxmlformats.org/officeDocument/2006/math" xmlns:v="urn:schemas-microsoft-com:vml" xmlns:wp="http://schemas.openxmlformats.org/drawingml/2006/wordprocessingDrawing" xmlns:w10="urn:schemas-microsoft-com:office:word" xmlns:w="http://schemas.openxmlformats.org/wordprocessingml/2006/main" xmlns:wne="http://schemas.microsoft.com/office/word/2006/wordml">
+<w:ftr xmlns:wpc="http://schemas.microsoft.com/office/word/2010/wordprocessingCanvas" xmlns:mc="http://schemas.openxmlformats.org/markup-compatibility/2006" xmlns:o="urn:schemas-microsoft-com:office:office" xmlns:r="http://schemas.openxmlformats.org/officeDocument/2006/relationships" xmlns:m="http://schemas.openxmlformats.org/officeDocument/2006/math" xmlns:v="urn:schemas-microsoft-com:vml" xmlns:wp14="http://schemas.microsoft.com/office/word/2010/wordprocessingDrawing" xmlns:wp="http://schemas.openxmlformats.org/drawingml/2006/wordprocessingDrawing" xmlns:w10="urn:schemas-microsoft-com:office:word" xmlns:w="http://schemas.openxmlformats.org/wordprocessingml/2006/main" xmlns:w14="http://schemas.microsoft.com/office/word/2010/wordml" xmlns:wpg="http://schemas.microsoft.com/office/word/2010/wordprocessingGroup" xmlns:wpi="http://schemas.microsoft.com/office/word/2010/wordprocessingInk" xmlns:wne="http://schemas.microsoft.com/office/word/2006/wordml" xmlns:wps="http://schemas.microsoft.com/office/word/2010/wordprocessingShape" mc:Ignorable="w14 wp14">
   <w:p>
     <w:pPr>
       <w:pStyle w:val="ClassificationBottom"/>
@@ -4221,11 +4678,21 @@
       <w:pStyle w:val="Journal"/>
       <w:framePr w:wrap="around"/>
     </w:pPr>
-    <w:fldSimple w:instr=" Page ">
-      <w:r>
-        <w:t>1</w:t>
-      </w:r>
-    </w:fldSimple>
+    <w:r>
+      <w:fldChar w:fldCharType="begin"/>
+    </w:r>
+    <w:r>
+      <w:instrText xml:space="preserve"> Page </w:instrText>
+    </w:r>
+    <w:r>
+      <w:fldChar w:fldCharType="separate"/>
+    </w:r>
+    <w:r>
+      <w:t>1</w:t>
+    </w:r>
+    <w:r>
+      <w:fldChar w:fldCharType="end"/>
+    </w:r>
     <w:r>
       <w:t xml:space="preserve"> of </w:t>
     </w:r>
@@ -4324,25 +4791,25 @@
   </w:p>
   <w:p>
     <w:pPr>
-      <w:pStyle w:val="Sidefod"/>
+      <w:pStyle w:val="Footer"/>
     </w:pPr>
   </w:p>
 </w:ftr>
 </file>
 
 <file path=word/footnotes.xml><?xml version="1.0" encoding="utf-8"?>
-<w:footnotes xmlns:ve="http://schemas.openxmlformats.org/markup-compatibility/2006" xmlns:o="urn:schemas-microsoft-com:office:office" xmlns:r="http://schemas.openxmlformats.org/officeDocument/2006/relationships" xmlns:m="http://schemas.openxmlformats.org/officeDocument/2006/math" xmlns:v="urn:schemas-microsoft-com:vml" xmlns:wp="http://schemas.openxmlformats.org/drawingml/2006/wordprocessingDrawing" xmlns:w10="urn:schemas-microsoft-com:office:word" xmlns:w="http://schemas.openxmlformats.org/wordprocessingml/2006/main" xmlns:wne="http://schemas.microsoft.com/office/word/2006/wordml">
-  <w:footnote w:type="separator" w:id="0">
+<w:footnotes xmlns:wpc="http://schemas.microsoft.com/office/word/2010/wordprocessingCanvas" xmlns:mc="http://schemas.openxmlformats.org/markup-compatibility/2006" xmlns:o="urn:schemas-microsoft-com:office:office" xmlns:r="http://schemas.openxmlformats.org/officeDocument/2006/relationships" xmlns:m="http://schemas.openxmlformats.org/officeDocument/2006/math" xmlns:v="urn:schemas-microsoft-com:vml" xmlns:wp14="http://schemas.microsoft.com/office/word/2010/wordprocessingDrawing" xmlns:wp="http://schemas.openxmlformats.org/drawingml/2006/wordprocessingDrawing" xmlns:w10="urn:schemas-microsoft-com:office:word" xmlns:w="http://schemas.openxmlformats.org/wordprocessingml/2006/main" xmlns:w14="http://schemas.microsoft.com/office/word/2010/wordml" xmlns:wpg="http://schemas.microsoft.com/office/word/2010/wordprocessingGroup" xmlns:wpi="http://schemas.microsoft.com/office/word/2010/wordprocessingInk" xmlns:wne="http://schemas.microsoft.com/office/word/2006/wordml" xmlns:wps="http://schemas.microsoft.com/office/word/2010/wordprocessingShape" mc:Ignorable="w14 wp14">
+  <w:footnote w:type="separator" w:id="-1">
     <w:p>
       <w:pPr>
-        <w:pStyle w:val="Sidefod"/>
+        <w:pStyle w:val="Footer"/>
       </w:pPr>
     </w:p>
   </w:footnote>
-  <w:footnote w:type="continuationSeparator" w:id="1">
+  <w:footnote w:type="continuationSeparator" w:id="0">
     <w:p>
       <w:pPr>
-        <w:pStyle w:val="Sidefod"/>
+        <w:pStyle w:val="Footer"/>
       </w:pPr>
     </w:p>
   </w:footnote>
@@ -4350,7 +4817,7 @@
 </file>
 
 <file path=word/header1.xml><?xml version="1.0" encoding="utf-8"?>
-<w:hdr xmlns:ve="http://schemas.openxmlformats.org/markup-compatibility/2006" xmlns:o="urn:schemas-microsoft-com:office:office" xmlns:r="http://schemas.openxmlformats.org/officeDocument/2006/relationships" xmlns:m="http://schemas.openxmlformats.org/officeDocument/2006/math" xmlns:v="urn:schemas-microsoft-com:vml" xmlns:wp="http://schemas.openxmlformats.org/drawingml/2006/wordprocessingDrawing" xmlns:w10="urn:schemas-microsoft-com:office:word" xmlns:w="http://schemas.openxmlformats.org/wordprocessingml/2006/main" xmlns:wne="http://schemas.microsoft.com/office/word/2006/wordml">
+<w:hdr xmlns:wpc="http://schemas.microsoft.com/office/word/2010/wordprocessingCanvas" xmlns:mc="http://schemas.openxmlformats.org/markup-compatibility/2006" xmlns:o="urn:schemas-microsoft-com:office:office" xmlns:r="http://schemas.openxmlformats.org/officeDocument/2006/relationships" xmlns:m="http://schemas.openxmlformats.org/officeDocument/2006/math" xmlns:v="urn:schemas-microsoft-com:vml" xmlns:wp14="http://schemas.microsoft.com/office/word/2010/wordprocessingDrawing" xmlns:wp="http://schemas.openxmlformats.org/drawingml/2006/wordprocessingDrawing" xmlns:w10="urn:schemas-microsoft-com:office:word" xmlns:w="http://schemas.openxmlformats.org/wordprocessingml/2006/main" xmlns:w14="http://schemas.microsoft.com/office/word/2010/wordml" xmlns:wpg="http://schemas.microsoft.com/office/word/2010/wordprocessingGroup" xmlns:wpi="http://schemas.microsoft.com/office/word/2010/wordprocessingInk" xmlns:wne="http://schemas.microsoft.com/office/word/2006/wordml" xmlns:wps="http://schemas.microsoft.com/office/word/2010/wordprocessingShape" mc:Ignorable="w14 wp14">
   <w:p>
     <w:pPr>
       <w:pStyle w:val="Logo"/>
@@ -4414,7 +4881,7 @@
   </w:p>
   <w:p>
     <w:pPr>
-      <w:pStyle w:val="Sidehoved"/>
+      <w:pStyle w:val="Header"/>
     </w:pPr>
     <w:r>
       <w:rPr>
@@ -4422,7 +4889,7 @@
         <w:lang w:val="da-DK" w:eastAsia="da-DK"/>
       </w:rPr>
       <w:pict>
-        <v:shape id="_x0000_s23553" style="position:absolute;margin-left:56.65pt;margin-top:192.8pt;width:504.6pt;height:386.95pt;z-index:-251658752;mso-position-horizontal:absolute;mso-position-horizontal-relative:page;mso-position-vertical:absolute;mso-position-vertical-relative:page" coordsize="10092,7739" path="m1,hdc4239,120,5920,149,10083,539v-21,5601,9,756,-15,6465c3726,7319,7157,7130,,7739,,7739,1,,1,xe" fillcolor="#e7e9eb" stroked="f">
+        <v:shape id="_x0000_s2049" style="position:absolute;margin-left:56.65pt;margin-top:192.8pt;width:504.6pt;height:386.95pt;z-index:-251658752;mso-position-horizontal:absolute;mso-position-horizontal-relative:page;mso-position-vertical:absolute;mso-position-vertical-relative:page" coordsize="10092,7739" path="m1,hdc4239,120,5920,149,10083,539v-21,5601,9,756,-15,6465c3726,7319,7157,7130,,7739,,7739,1,,1,xe" fillcolor="#e7e9eb" stroked="f">
           <v:fill recolor="t" rotate="t"/>
           <v:path arrowok="t"/>
           <w10:wrap anchorx="page" anchory="page"/>
@@ -4435,17 +4902,17 @@
 </file>
 
 <file path=word/header2.xml><?xml version="1.0" encoding="utf-8"?>
-<w:hdr xmlns:ve="http://schemas.openxmlformats.org/markup-compatibility/2006" xmlns:o="urn:schemas-microsoft-com:office:office" xmlns:r="http://schemas.openxmlformats.org/officeDocument/2006/relationships" xmlns:m="http://schemas.openxmlformats.org/officeDocument/2006/math" xmlns:v="urn:schemas-microsoft-com:vml" xmlns:wp="http://schemas.openxmlformats.org/drawingml/2006/wordprocessingDrawing" xmlns:w10="urn:schemas-microsoft-com:office:word" xmlns:w="http://schemas.openxmlformats.org/wordprocessingml/2006/main" xmlns:wne="http://schemas.microsoft.com/office/word/2006/wordml">
+<w:hdr xmlns:wpc="http://schemas.microsoft.com/office/word/2010/wordprocessingCanvas" xmlns:mc="http://schemas.openxmlformats.org/markup-compatibility/2006" xmlns:o="urn:schemas-microsoft-com:office:office" xmlns:r="http://schemas.openxmlformats.org/officeDocument/2006/relationships" xmlns:m="http://schemas.openxmlformats.org/officeDocument/2006/math" xmlns:v="urn:schemas-microsoft-com:vml" xmlns:wp14="http://schemas.microsoft.com/office/word/2010/wordprocessingDrawing" xmlns:wp="http://schemas.openxmlformats.org/drawingml/2006/wordprocessingDrawing" xmlns:w10="urn:schemas-microsoft-com:office:word" xmlns:w="http://schemas.openxmlformats.org/wordprocessingml/2006/main" xmlns:w14="http://schemas.microsoft.com/office/word/2010/wordml" xmlns:wpg="http://schemas.microsoft.com/office/word/2010/wordprocessingGroup" xmlns:wpi="http://schemas.microsoft.com/office/word/2010/wordprocessingInk" xmlns:wne="http://schemas.microsoft.com/office/word/2006/wordml" xmlns:wps="http://schemas.microsoft.com/office/word/2010/wordprocessingShape" mc:Ignorable="w14 wp14">
   <w:p>
     <w:pPr>
-      <w:pStyle w:val="Sidehoved"/>
+      <w:pStyle w:val="Header"/>
     </w:pPr>
   </w:p>
 </w:hdr>
 </file>
 
 <file path=word/header3.xml><?xml version="1.0" encoding="utf-8"?>
-<w:hdr xmlns:ve="http://schemas.openxmlformats.org/markup-compatibility/2006" xmlns:o="urn:schemas-microsoft-com:office:office" xmlns:r="http://schemas.openxmlformats.org/officeDocument/2006/relationships" xmlns:m="http://schemas.openxmlformats.org/officeDocument/2006/math" xmlns:v="urn:schemas-microsoft-com:vml" xmlns:wp="http://schemas.openxmlformats.org/drawingml/2006/wordprocessingDrawing" xmlns:w10="urn:schemas-microsoft-com:office:word" xmlns:w="http://schemas.openxmlformats.org/wordprocessingml/2006/main" xmlns:wne="http://schemas.microsoft.com/office/word/2006/wordml">
+<w:hdr xmlns:wpc="http://schemas.microsoft.com/office/word/2010/wordprocessingCanvas" xmlns:mc="http://schemas.openxmlformats.org/markup-compatibility/2006" xmlns:o="urn:schemas-microsoft-com:office:office" xmlns:r="http://schemas.openxmlformats.org/officeDocument/2006/relationships" xmlns:m="http://schemas.openxmlformats.org/officeDocument/2006/math" xmlns:v="urn:schemas-microsoft-com:vml" xmlns:wp14="http://schemas.microsoft.com/office/word/2010/wordprocessingDrawing" xmlns:wp="http://schemas.openxmlformats.org/drawingml/2006/wordprocessingDrawing" xmlns:w10="urn:schemas-microsoft-com:office:word" xmlns:w="http://schemas.openxmlformats.org/wordprocessingml/2006/main" xmlns:w14="http://schemas.microsoft.com/office/word/2010/wordml" xmlns:wpg="http://schemas.microsoft.com/office/word/2010/wordprocessingGroup" xmlns:wpi="http://schemas.microsoft.com/office/word/2010/wordprocessingInk" xmlns:wne="http://schemas.microsoft.com/office/word/2006/wordml" xmlns:wps="http://schemas.microsoft.com/office/word/2010/wordprocessingShape" mc:Ignorable="w14 wp14">
   <w:p>
     <w:pPr>
       <w:pStyle w:val="Logo"/>
@@ -4519,14 +4986,14 @@
   </w:p>
   <w:p>
     <w:pPr>
-      <w:pStyle w:val="Sidehoved"/>
+      <w:pStyle w:val="Header"/>
     </w:pPr>
   </w:p>
 </w:hdr>
 </file>
 
 <file path=word/header4.xml><?xml version="1.0" encoding="utf-8"?>
-<w:hdr xmlns:ve="http://schemas.openxmlformats.org/markup-compatibility/2006" xmlns:o="urn:schemas-microsoft-com:office:office" xmlns:r="http://schemas.openxmlformats.org/officeDocument/2006/relationships" xmlns:m="http://schemas.openxmlformats.org/officeDocument/2006/math" xmlns:v="urn:schemas-microsoft-com:vml" xmlns:wp="http://schemas.openxmlformats.org/drawingml/2006/wordprocessingDrawing" xmlns:w10="urn:schemas-microsoft-com:office:word" xmlns:w="http://schemas.openxmlformats.org/wordprocessingml/2006/main" xmlns:wne="http://schemas.microsoft.com/office/word/2006/wordml">
+<w:hdr xmlns:wpc="http://schemas.microsoft.com/office/word/2010/wordprocessingCanvas" xmlns:mc="http://schemas.openxmlformats.org/markup-compatibility/2006" xmlns:o="urn:schemas-microsoft-com:office:office" xmlns:r="http://schemas.openxmlformats.org/officeDocument/2006/relationships" xmlns:m="http://schemas.openxmlformats.org/officeDocument/2006/math" xmlns:v="urn:schemas-microsoft-com:vml" xmlns:wp14="http://schemas.microsoft.com/office/word/2010/wordprocessingDrawing" xmlns:wp="http://schemas.openxmlformats.org/drawingml/2006/wordprocessingDrawing" xmlns:w10="urn:schemas-microsoft-com:office:word" xmlns:w="http://schemas.openxmlformats.org/wordprocessingml/2006/main" xmlns:w14="http://schemas.microsoft.com/office/word/2010/wordml" xmlns:wpg="http://schemas.microsoft.com/office/word/2010/wordprocessingGroup" xmlns:wpi="http://schemas.microsoft.com/office/word/2010/wordprocessingInk" xmlns:wne="http://schemas.microsoft.com/office/word/2006/wordml" xmlns:wps="http://schemas.microsoft.com/office/word/2010/wordprocessingShape" mc:Ignorable="w14 wp14">
   <w:p>
     <w:pPr>
       <w:pStyle w:val="Logo"/>
@@ -4600,14 +5067,14 @@
   </w:p>
   <w:p>
     <w:pPr>
-      <w:pStyle w:val="Sidehoved"/>
+      <w:pStyle w:val="Header"/>
     </w:pPr>
   </w:p>
 </w:hdr>
 </file>
 
 <file path=word/numbering.xml><?xml version="1.0" encoding="utf-8"?>
-<w:numbering xmlns:ve="http://schemas.openxmlformats.org/markup-compatibility/2006" xmlns:o="urn:schemas-microsoft-com:office:office" xmlns:r="http://schemas.openxmlformats.org/officeDocument/2006/relationships" xmlns:m="http://schemas.openxmlformats.org/officeDocument/2006/math" xmlns:v="urn:schemas-microsoft-com:vml" xmlns:wp="http://schemas.openxmlformats.org/drawingml/2006/wordprocessingDrawing" xmlns:w10="urn:schemas-microsoft-com:office:word" xmlns:w="http://schemas.openxmlformats.org/wordprocessingml/2006/main" xmlns:wne="http://schemas.microsoft.com/office/word/2006/wordml">
+<w:numbering xmlns:wpc="http://schemas.microsoft.com/office/word/2010/wordprocessingCanvas" xmlns:mc="http://schemas.openxmlformats.org/markup-compatibility/2006" xmlns:o="urn:schemas-microsoft-com:office:office" xmlns:r="http://schemas.openxmlformats.org/officeDocument/2006/relationships" xmlns:m="http://schemas.openxmlformats.org/officeDocument/2006/math" xmlns:v="urn:schemas-microsoft-com:vml" xmlns:wp14="http://schemas.microsoft.com/office/word/2010/wordprocessingDrawing" xmlns:wp="http://schemas.openxmlformats.org/drawingml/2006/wordprocessingDrawing" xmlns:w10="urn:schemas-microsoft-com:office:word" xmlns:w="http://schemas.openxmlformats.org/wordprocessingml/2006/main" xmlns:w14="http://schemas.microsoft.com/office/word/2010/wordml" xmlns:wpg="http://schemas.microsoft.com/office/word/2010/wordprocessingGroup" xmlns:wpi="http://schemas.microsoft.com/office/word/2010/wordprocessingInk" xmlns:wne="http://schemas.microsoft.com/office/word/2006/wordml" xmlns:wps="http://schemas.microsoft.com/office/word/2010/wordprocessingShape" mc:Ignorable="w14 wp14">
   <w:abstractNum w:abstractNumId="0">
     <w:nsid w:val="FFFFFF7C"/>
     <w:multiLevelType w:val="singleLevel"/>
@@ -4802,7 +5269,7 @@
       <w:start w:val="1"/>
       <w:numFmt w:val="bullet"/>
       <w:lvlRestart w:val="0"/>
-      <w:pStyle w:val="Opstilling-punkttegn"/>
+      <w:pStyle w:val="ListBullet"/>
       <w:lvlText w:val=""/>
       <w:lvlJc w:val="left"/>
       <w:pPr>
@@ -4820,7 +5287,7 @@
     <w:lvl w:ilvl="1">
       <w:start w:val="1"/>
       <w:numFmt w:val="bullet"/>
-      <w:pStyle w:val="Opstilling-punkttegn2"/>
+      <w:pStyle w:val="ListBullet2"/>
       <w:lvlText w:val=""/>
       <w:lvlJc w:val="left"/>
       <w:pPr>
@@ -4838,7 +5305,7 @@
     <w:lvl w:ilvl="2">
       <w:start w:val="1"/>
       <w:numFmt w:val="bullet"/>
-      <w:pStyle w:val="Opstilling-punkttegn3"/>
+      <w:pStyle w:val="ListBullet3"/>
       <w:lvlText w:val=""/>
       <w:lvlJc w:val="left"/>
       <w:pPr>
@@ -4856,7 +5323,7 @@
     <w:lvl w:ilvl="3">
       <w:start w:val="1"/>
       <w:numFmt w:val="bullet"/>
-      <w:pStyle w:val="Opstilling-punkttegn4"/>
+      <w:pStyle w:val="ListBullet4"/>
       <w:lvlText w:val=""/>
       <w:lvlJc w:val="left"/>
       <w:pPr>
@@ -4874,7 +5341,7 @@
     <w:lvl w:ilvl="4">
       <w:start w:val="1"/>
       <w:numFmt w:val="bullet"/>
-      <w:pStyle w:val="Opstilling-punkttegn5"/>
+      <w:pStyle w:val="ListBullet5"/>
       <w:lvlText w:val=""/>
       <w:lvlJc w:val="left"/>
       <w:pPr>
@@ -5074,7 +5541,7 @@
       <w:start w:val="1"/>
       <w:numFmt w:val="decimal"/>
       <w:lvlRestart w:val="0"/>
-      <w:pStyle w:val="Opstilling-talellerbogst"/>
+      <w:pStyle w:val="ListNumber"/>
       <w:lvlText w:val="%1."/>
       <w:lvlJc w:val="left"/>
       <w:pPr>
@@ -5091,7 +5558,7 @@
     <w:lvl w:ilvl="1">
       <w:start w:val="1"/>
       <w:numFmt w:val="lowerLetter"/>
-      <w:pStyle w:val="Opstilling-talellerbogst2"/>
+      <w:pStyle w:val="ListNumber2"/>
       <w:lvlText w:val="%2."/>
       <w:lvlJc w:val="left"/>
       <w:pPr>
@@ -5108,7 +5575,7 @@
     <w:lvl w:ilvl="2">
       <w:start w:val="1"/>
       <w:numFmt w:val="lowerLetter"/>
-      <w:pStyle w:val="Opstilling-talellerbogst3"/>
+      <w:pStyle w:val="ListNumber3"/>
       <w:lvlText w:val="%3."/>
       <w:lvlJc w:val="left"/>
       <w:pPr>
@@ -5125,7 +5592,7 @@
     <w:lvl w:ilvl="3">
       <w:start w:val="1"/>
       <w:numFmt w:val="lowerLetter"/>
-      <w:pStyle w:val="Opstilling-talellerbogst4"/>
+      <w:pStyle w:val="ListNumber4"/>
       <w:lvlText w:val="%4."/>
       <w:lvlJc w:val="left"/>
       <w:pPr>
@@ -5142,7 +5609,7 @@
     <w:lvl w:ilvl="4">
       <w:start w:val="1"/>
       <w:numFmt w:val="lowerLetter"/>
-      <w:pStyle w:val="Opstilling-talellerbogst5"/>
+      <w:pStyle w:val="ListNumber5"/>
       <w:lvlText w:val="%5."/>
       <w:lvlJc w:val="left"/>
       <w:pPr>
@@ -5381,6 +5848,119 @@
     </w:lvl>
   </w:abstractNum>
   <w:abstractNum w:abstractNumId="14">
+    <w:nsid w:val="35E56042"/>
+    <w:multiLevelType w:val="multilevel"/>
+    <w:tmpl w:val="0738495C"/>
+    <w:lvl w:ilvl="0">
+      <w:start w:val="1"/>
+      <w:numFmt w:val="decimal"/>
+      <w:lvlText w:val="%1."/>
+      <w:lvlJc w:val="left"/>
+      <w:pPr>
+        <w:tabs>
+          <w:tab w:val="num" w:pos="720"/>
+        </w:tabs>
+        <w:ind w:left="720" w:hanging="360"/>
+      </w:pPr>
+    </w:lvl>
+    <w:lvl w:ilvl="1">
+      <w:start w:val="1"/>
+      <w:numFmt w:val="lowerLetter"/>
+      <w:lvlText w:val="%2."/>
+      <w:lvlJc w:val="left"/>
+      <w:pPr>
+        <w:tabs>
+          <w:tab w:val="num" w:pos="1440"/>
+        </w:tabs>
+        <w:ind w:left="1440" w:hanging="360"/>
+      </w:pPr>
+    </w:lvl>
+    <w:lvl w:ilvl="2">
+      <w:start w:val="1"/>
+      <w:numFmt w:val="decimal"/>
+      <w:lvlText w:val="%3."/>
+      <w:lvlJc w:val="left"/>
+      <w:pPr>
+        <w:tabs>
+          <w:tab w:val="num" w:pos="2160"/>
+        </w:tabs>
+        <w:ind w:left="2160" w:hanging="360"/>
+      </w:pPr>
+    </w:lvl>
+    <w:lvl w:ilvl="3" w:tentative="1">
+      <w:start w:val="1"/>
+      <w:numFmt w:val="decimal"/>
+      <w:lvlText w:val="%4."/>
+      <w:lvlJc w:val="left"/>
+      <w:pPr>
+        <w:tabs>
+          <w:tab w:val="num" w:pos="2880"/>
+        </w:tabs>
+        <w:ind w:left="2880" w:hanging="360"/>
+      </w:pPr>
+    </w:lvl>
+    <w:lvl w:ilvl="4" w:tentative="1">
+      <w:start w:val="1"/>
+      <w:numFmt w:val="decimal"/>
+      <w:lvlText w:val="%5."/>
+      <w:lvlJc w:val="left"/>
+      <w:pPr>
+        <w:tabs>
+          <w:tab w:val="num" w:pos="3600"/>
+        </w:tabs>
+        <w:ind w:left="3600" w:hanging="360"/>
+      </w:pPr>
+    </w:lvl>
+    <w:lvl w:ilvl="5" w:tentative="1">
+      <w:start w:val="1"/>
+      <w:numFmt w:val="decimal"/>
+      <w:lvlText w:val="%6."/>
+      <w:lvlJc w:val="left"/>
+      <w:pPr>
+        <w:tabs>
+          <w:tab w:val="num" w:pos="4320"/>
+        </w:tabs>
+        <w:ind w:left="4320" w:hanging="360"/>
+      </w:pPr>
+    </w:lvl>
+    <w:lvl w:ilvl="6" w:tentative="1">
+      <w:start w:val="1"/>
+      <w:numFmt w:val="decimal"/>
+      <w:lvlText w:val="%7."/>
+      <w:lvlJc w:val="left"/>
+      <w:pPr>
+        <w:tabs>
+          <w:tab w:val="num" w:pos="5040"/>
+        </w:tabs>
+        <w:ind w:left="5040" w:hanging="360"/>
+      </w:pPr>
+    </w:lvl>
+    <w:lvl w:ilvl="7" w:tentative="1">
+      <w:start w:val="1"/>
+      <w:numFmt w:val="decimal"/>
+      <w:lvlText w:val="%8."/>
+      <w:lvlJc w:val="left"/>
+      <w:pPr>
+        <w:tabs>
+          <w:tab w:val="num" w:pos="5760"/>
+        </w:tabs>
+        <w:ind w:left="5760" w:hanging="360"/>
+      </w:pPr>
+    </w:lvl>
+    <w:lvl w:ilvl="8" w:tentative="1">
+      <w:start w:val="1"/>
+      <w:numFmt w:val="decimal"/>
+      <w:lvlText w:val="%9."/>
+      <w:lvlJc w:val="left"/>
+      <w:pPr>
+        <w:tabs>
+          <w:tab w:val="num" w:pos="6480"/>
+        </w:tabs>
+        <w:ind w:left="6480" w:hanging="360"/>
+      </w:pPr>
+    </w:lvl>
+  </w:abstractNum>
+  <w:abstractNum w:abstractNumId="15">
     <w:nsid w:val="3E02039E"/>
     <w:multiLevelType w:val="multilevel"/>
     <w:tmpl w:val="0406001F"/>
@@ -5501,11 +6081,11 @@
       </w:pPr>
     </w:lvl>
   </w:abstractNum>
-  <w:abstractNum w:abstractNumId="15">
+  <w:abstractNum w:abstractNumId="16">
     <w:nsid w:val="4D1B5763"/>
     <w:multiLevelType w:val="multilevel"/>
     <w:tmpl w:val="04060023"/>
-    <w:styleLink w:val="ArtikelSektion"/>
+    <w:styleLink w:val="ArticleSection"/>
     <w:lvl w:ilvl="0">
       <w:start w:val="1"/>
       <w:numFmt w:val="upperRoman"/>
@@ -5623,7 +6203,7 @@
       </w:pPr>
     </w:lvl>
   </w:abstractNum>
-  <w:abstractNum w:abstractNumId="16">
+  <w:abstractNum w:abstractNumId="17">
     <w:nsid w:val="54E47113"/>
     <w:multiLevelType w:val="multilevel"/>
     <w:tmpl w:val="245426DC"/>
@@ -5631,7 +6211,7 @@
       <w:start w:val="1"/>
       <w:numFmt w:val="decimal"/>
       <w:lvlRestart w:val="0"/>
-      <w:pStyle w:val="Overskrift1"/>
+      <w:pStyle w:val="Heading1"/>
       <w:lvlText w:val="%1"/>
       <w:lvlJc w:val="left"/>
       <w:pPr>
@@ -5648,7 +6228,7 @@
     <w:lvl w:ilvl="1">
       <w:start w:val="1"/>
       <w:numFmt w:val="decimal"/>
-      <w:pStyle w:val="Overskrift2"/>
+      <w:pStyle w:val="Heading2"/>
       <w:lvlText w:val="%1.%2"/>
       <w:lvlJc w:val="left"/>
       <w:pPr>
@@ -5667,7 +6247,7 @@
     <w:lvl w:ilvl="2">
       <w:start w:val="1"/>
       <w:numFmt w:val="decimal"/>
-      <w:pStyle w:val="Overskrift3"/>
+      <w:pStyle w:val="Heading3"/>
       <w:lvlText w:val="%1.%2.%3"/>
       <w:lvlJc w:val="left"/>
       <w:pPr>
@@ -5702,7 +6282,7 @@
     <w:lvl w:ilvl="3">
       <w:start w:val="1"/>
       <w:numFmt w:val="decimal"/>
-      <w:pStyle w:val="Overskrift4"/>
+      <w:pStyle w:val="Heading4"/>
       <w:lvlText w:val="%1.%2.%3.%4"/>
       <w:lvlJc w:val="left"/>
       <w:pPr>
@@ -5737,7 +6317,7 @@
     <w:lvl w:ilvl="4">
       <w:start w:val="1"/>
       <w:numFmt w:val="decimal"/>
-      <w:pStyle w:val="Overskrift5"/>
+      <w:pStyle w:val="Heading5"/>
       <w:lvlText w:val="%1.%2.%3.%4.%5"/>
       <w:lvlJc w:val="left"/>
       <w:pPr>
@@ -5754,7 +6334,7 @@
     <w:lvl w:ilvl="5">
       <w:start w:val="1"/>
       <w:numFmt w:val="decimal"/>
-      <w:pStyle w:val="Overskrift6"/>
+      <w:pStyle w:val="Heading6"/>
       <w:lvlText w:val="%1.%2.%3.%4.%5.%6"/>
       <w:lvlJc w:val="left"/>
       <w:pPr>
@@ -5771,7 +6351,7 @@
     <w:lvl w:ilvl="6">
       <w:start w:val="1"/>
       <w:numFmt w:val="decimal"/>
-      <w:pStyle w:val="Overskrift7"/>
+      <w:pStyle w:val="Heading7"/>
       <w:lvlText w:val="%1.%2.%3.%4.%5.%6.%7"/>
       <w:lvlJc w:val="left"/>
       <w:pPr>
@@ -5788,7 +6368,7 @@
     <w:lvl w:ilvl="7">
       <w:start w:val="1"/>
       <w:numFmt w:val="decimal"/>
-      <w:pStyle w:val="Overskrift8"/>
+      <w:pStyle w:val="Heading8"/>
       <w:lvlText w:val="%1.%2.%3.%4.%5.%6.%7.%8"/>
       <w:lvlJc w:val="left"/>
       <w:pPr>
@@ -5805,7 +6385,7 @@
     <w:lvl w:ilvl="8">
       <w:start w:val="1"/>
       <w:numFmt w:val="decimal"/>
-      <w:pStyle w:val="Overskrift9"/>
+      <w:pStyle w:val="Heading9"/>
       <w:lvlText w:val="%1.%2.%3.%4.%5.%6.%7.%8"/>
       <w:lvlJc w:val="left"/>
       <w:pPr>
@@ -5820,7 +6400,7 @@
       </w:rPr>
     </w:lvl>
   </w:abstractNum>
-  <w:abstractNum w:abstractNumId="17">
+  <w:abstractNum w:abstractNumId="18">
     <w:nsid w:val="5D195327"/>
     <w:multiLevelType w:val="multilevel"/>
     <w:tmpl w:val="D87CBB0A"/>
@@ -5943,7 +6523,7 @@
       </w:pPr>
     </w:lvl>
   </w:abstractNum>
-  <w:abstractNum w:abstractNumId="18">
+  <w:abstractNum w:abstractNumId="19">
     <w:nsid w:val="6BCF2B0D"/>
     <w:multiLevelType w:val="multilevel"/>
     <w:tmpl w:val="0406001D"/>
@@ -6096,13 +6676,13 @@
     <w:abstractNumId w:val="0"/>
   </w:num>
   <w:num w:numId="11">
-    <w:abstractNumId w:val="14"/>
+    <w:abstractNumId w:val="15"/>
   </w:num>
   <w:num w:numId="12">
-    <w:abstractNumId w:val="18"/>
+    <w:abstractNumId w:val="19"/>
   </w:num>
   <w:num w:numId="13">
-    <w:abstractNumId w:val="15"/>
+    <w:abstractNumId w:val="16"/>
   </w:num>
   <w:num w:numId="14">
     <w:abstractNumId w:val="13"/>
@@ -6117,10 +6697,10 @@
     <w:abstractNumId w:val="11"/>
   </w:num>
   <w:num w:numId="18">
-    <w:abstractNumId w:val="17"/>
+    <w:abstractNumId w:val="18"/>
   </w:num>
   <w:num w:numId="19">
-    <w:abstractNumId w:val="16"/>
+    <w:abstractNumId w:val="17"/>
   </w:num>
   <w:num w:numId="20">
     <w:abstractNumId w:val="13"/>
@@ -6147,7 +6727,7 @@
     <w:abstractNumId w:val="13"/>
   </w:num>
   <w:num w:numId="28">
-    <w:abstractNumId w:val="16"/>
+    <w:abstractNumId w:val="17"/>
     <w:lvlOverride w:ilvl="0">
       <w:startOverride w:val="1"/>
     </w:lvlOverride>
@@ -6177,7 +6757,7 @@
     </w:lvlOverride>
   </w:num>
   <w:num w:numId="29">
-    <w:abstractNumId w:val="16"/>
+    <w:abstractNumId w:val="17"/>
     <w:lvlOverride w:ilvl="0">
       <w:startOverride w:val="1"/>
     </w:lvlOverride>
@@ -6206,11 +6786,14 @@
       <w:startOverride w:val="1"/>
     </w:lvlOverride>
   </w:num>
+  <w:num w:numId="30">
+    <w:abstractNumId w:val="14"/>
+  </w:num>
 </w:numbering>
 </file>
 
 <file path=word/styles.xml><?xml version="1.0" encoding="utf-8"?>
-<w:styles xmlns:r="http://schemas.openxmlformats.org/officeDocument/2006/relationships" xmlns:w="http://schemas.openxmlformats.org/wordprocessingml/2006/main">
+<w:styles xmlns:mc="http://schemas.openxmlformats.org/markup-compatibility/2006" xmlns:r="http://schemas.openxmlformats.org/officeDocument/2006/relationships" xmlns:w="http://schemas.openxmlformats.org/wordprocessingml/2006/main" xmlns:w14="http://schemas.microsoft.com/office/word/2010/wordml" mc:Ignorable="w14">
   <w:docDefaults>
     <w:rPrDefault>
       <w:rPr>
@@ -6358,9 +6941,9 @@
       <w:lang w:val="en-GB" w:eastAsia="en-US"/>
     </w:rPr>
   </w:style>
-  <w:style w:type="paragraph" w:styleId="Overskrift1">
+  <w:style w:type="paragraph" w:styleId="Heading1">
     <w:name w:val="heading 1"/>
-    <w:next w:val="Brdtekst"/>
+    <w:next w:val="BodyText"/>
     <w:qFormat/>
     <w:rsid w:val="004F7114"/>
     <w:pPr>
@@ -6381,9 +6964,9 @@
       <w:lang w:val="en-GB" w:eastAsia="en-US"/>
     </w:rPr>
   </w:style>
-  <w:style w:type="paragraph" w:styleId="Overskrift2">
+  <w:style w:type="paragraph" w:styleId="Heading2">
     <w:name w:val="heading 2"/>
-    <w:next w:val="Brdtekst"/>
+    <w:next w:val="BodyText"/>
     <w:qFormat/>
     <w:rsid w:val="000C0DB0"/>
     <w:pPr>
@@ -6405,9 +6988,9 @@
       <w:lang w:val="en-GB" w:eastAsia="en-US"/>
     </w:rPr>
   </w:style>
-  <w:style w:type="paragraph" w:styleId="Overskrift3">
+  <w:style w:type="paragraph" w:styleId="Heading3">
     <w:name w:val="heading 3"/>
-    <w:next w:val="Brdtekst"/>
+    <w:next w:val="BodyText"/>
     <w:qFormat/>
     <w:rsid w:val="000C0DB0"/>
     <w:pPr>
@@ -6429,9 +7012,9 @@
       <w:lang w:val="en-GB" w:eastAsia="en-US"/>
     </w:rPr>
   </w:style>
-  <w:style w:type="paragraph" w:styleId="Overskrift4">
+  <w:style w:type="paragraph" w:styleId="Heading4">
     <w:name w:val="heading 4"/>
-    <w:next w:val="Brdtekst"/>
+    <w:next w:val="BodyText"/>
     <w:rsid w:val="000C0DB0"/>
     <w:pPr>
       <w:keepNext/>
@@ -6452,9 +7035,9 @@
       <w:lang w:val="en-GB" w:eastAsia="en-US"/>
     </w:rPr>
   </w:style>
-  <w:style w:type="paragraph" w:styleId="Overskrift5">
+  <w:style w:type="paragraph" w:styleId="Heading5">
     <w:name w:val="heading 5"/>
-    <w:next w:val="Brdtekst"/>
+    <w:next w:val="BodyText"/>
     <w:rsid w:val="004F7114"/>
     <w:pPr>
       <w:keepNext/>
@@ -6474,9 +7057,9 @@
       <w:lang w:val="en-GB" w:eastAsia="en-US"/>
     </w:rPr>
   </w:style>
-  <w:style w:type="paragraph" w:styleId="Overskrift6">
+  <w:style w:type="paragraph" w:styleId="Heading6">
     <w:name w:val="heading 6"/>
-    <w:next w:val="Brdtekst"/>
+    <w:next w:val="BodyText"/>
     <w:rsid w:val="004F7114"/>
     <w:pPr>
       <w:keepNext/>
@@ -6496,9 +7079,9 @@
       <w:lang w:val="en-GB" w:eastAsia="en-US"/>
     </w:rPr>
   </w:style>
-  <w:style w:type="paragraph" w:styleId="Overskrift7">
+  <w:style w:type="paragraph" w:styleId="Heading7">
     <w:name w:val="heading 7"/>
-    <w:next w:val="Brdtekst"/>
+    <w:next w:val="BodyText"/>
     <w:rsid w:val="004F7114"/>
     <w:pPr>
       <w:keepNext/>
@@ -6518,9 +7101,9 @@
       <w:lang w:val="en-GB" w:eastAsia="en-US"/>
     </w:rPr>
   </w:style>
-  <w:style w:type="paragraph" w:styleId="Overskrift8">
+  <w:style w:type="paragraph" w:styleId="Heading8">
     <w:name w:val="heading 8"/>
-    <w:next w:val="Brdtekst"/>
+    <w:next w:val="BodyText"/>
     <w:rsid w:val="004F7114"/>
     <w:pPr>
       <w:keepNext/>
@@ -6540,9 +7123,9 @@
       <w:lang w:val="en-GB" w:eastAsia="en-US"/>
     </w:rPr>
   </w:style>
-  <w:style w:type="paragraph" w:styleId="Overskrift9">
+  <w:style w:type="paragraph" w:styleId="Heading9">
     <w:name w:val="heading 9"/>
-    <w:next w:val="Brdtekst"/>
+    <w:next w:val="BodyText"/>
     <w:rsid w:val="00CE43A7"/>
     <w:pPr>
       <w:keepNext/>
@@ -6562,18 +7145,17 @@
       <w:lang w:val="en-GB" w:eastAsia="en-US"/>
     </w:rPr>
   </w:style>
-  <w:style w:type="character" w:default="1" w:styleId="Standardskrifttypeiafsnit">
+  <w:style w:type="character" w:default="1" w:styleId="DefaultParagraphFont">
     <w:name w:val="Default Paragraph Font"/>
     <w:uiPriority w:val="1"/>
     <w:semiHidden/>
     <w:unhideWhenUsed/>
   </w:style>
-  <w:style w:type="table" w:default="1" w:styleId="Tabel-Normal">
+  <w:style w:type="table" w:default="1" w:styleId="TableNormal">
     <w:name w:val="Normal Table"/>
     <w:uiPriority w:val="99"/>
     <w:semiHidden/>
     <w:unhideWhenUsed/>
-    <w:qFormat/>
     <w:tblPr>
       <w:tblInd w:w="0" w:type="dxa"/>
       <w:tblCellMar>
@@ -6584,27 +7166,27 @@
       </w:tblCellMar>
     </w:tblPr>
   </w:style>
-  <w:style w:type="numbering" w:default="1" w:styleId="Ingenoversigt">
+  <w:style w:type="numbering" w:default="1" w:styleId="NoList">
     <w:name w:val="No List"/>
     <w:uiPriority w:val="99"/>
     <w:semiHidden/>
     <w:unhideWhenUsed/>
   </w:style>
-  <w:style w:type="paragraph" w:styleId="Markeringsbobletekst">
+  <w:style w:type="paragraph" w:styleId="BalloonText">
     <w:name w:val="Balloon Text"/>
     <w:basedOn w:val="Normal"/>
     <w:semiHidden/>
     <w:rsid w:val="00385113"/>
   </w:style>
-  <w:style w:type="paragraph" w:styleId="Bloktekst">
+  <w:style w:type="paragraph" w:styleId="BlockText">
     <w:name w:val="Block Text"/>
     <w:basedOn w:val="Normal"/>
     <w:semiHidden/>
     <w:rsid w:val="00385113"/>
   </w:style>
-  <w:style w:type="paragraph" w:styleId="Brdtekst">
+  <w:style w:type="paragraph" w:styleId="BodyText">
     <w:name w:val="Body Text"/>
-    <w:link w:val="BrdtekstTegn"/>
+    <w:link w:val="BodyTextChar"/>
     <w:qFormat/>
     <w:rsid w:val="00D31682"/>
     <w:pPr>
@@ -6621,21 +7203,21 @@
       <w:lang w:val="en-GB" w:eastAsia="en-US"/>
     </w:rPr>
   </w:style>
-  <w:style w:type="paragraph" w:styleId="Brdtekst2">
+  <w:style w:type="paragraph" w:styleId="BodyText2">
     <w:name w:val="Body Text 2"/>
     <w:basedOn w:val="Normal"/>
     <w:semiHidden/>
     <w:rsid w:val="00385113"/>
   </w:style>
-  <w:style w:type="paragraph" w:styleId="Brdtekst3">
+  <w:style w:type="paragraph" w:styleId="BodyText3">
     <w:name w:val="Body Text 3"/>
     <w:basedOn w:val="Normal"/>
     <w:semiHidden/>
     <w:rsid w:val="00385113"/>
   </w:style>
-  <w:style w:type="paragraph" w:styleId="Brdtekst-frstelinjeindrykning1">
+  <w:style w:type="paragraph" w:styleId="BodyTextFirstIndent">
     <w:name w:val="Body Text First Indent"/>
-    <w:basedOn w:val="Brdtekst"/>
+    <w:basedOn w:val="BodyText"/>
     <w:semiHidden/>
     <w:rsid w:val="00385113"/>
     <w:pPr>
@@ -6648,46 +7230,46 @@
       <w:ind w:firstLine="283"/>
     </w:pPr>
   </w:style>
-  <w:style w:type="paragraph" w:styleId="Brdtekstindrykning">
+  <w:style w:type="paragraph" w:styleId="BodyTextIndent">
     <w:name w:val="Body Text Indent"/>
     <w:basedOn w:val="Normal"/>
     <w:semiHidden/>
     <w:rsid w:val="00385113"/>
   </w:style>
-  <w:style w:type="paragraph" w:styleId="Brdtekst-frstelinjeindrykning2">
+  <w:style w:type="paragraph" w:styleId="BodyTextFirstIndent2">
     <w:name w:val="Body Text First Indent 2"/>
-    <w:basedOn w:val="Brdtekstindrykning"/>
+    <w:basedOn w:val="BodyTextIndent"/>
     <w:semiHidden/>
     <w:rsid w:val="00385113"/>
     <w:pPr>
       <w:ind w:left="283" w:firstLine="283"/>
     </w:pPr>
   </w:style>
-  <w:style w:type="paragraph" w:styleId="Brdtekstindrykning2">
+  <w:style w:type="paragraph" w:styleId="BodyTextIndent2">
     <w:name w:val="Body Text Indent 2"/>
     <w:basedOn w:val="Normal"/>
     <w:semiHidden/>
     <w:rsid w:val="00385113"/>
   </w:style>
-  <w:style w:type="paragraph" w:styleId="Brdtekstindrykning3">
+  <w:style w:type="paragraph" w:styleId="BodyTextIndent3">
     <w:name w:val="Body Text Indent 3"/>
     <w:basedOn w:val="Normal"/>
     <w:semiHidden/>
     <w:rsid w:val="00385113"/>
   </w:style>
-  <w:style w:type="paragraph" w:styleId="Billedtekst">
+  <w:style w:type="paragraph" w:styleId="Caption">
     <w:name w:val="caption"/>
-    <w:basedOn w:val="Brdtekst"/>
-    <w:next w:val="Brdtekst"/>
+    <w:basedOn w:val="BodyText"/>
+    <w:next w:val="BodyText"/>
     <w:rsid w:val="00385113"/>
     <w:rPr>
       <w:i/>
     </w:rPr>
   </w:style>
-  <w:style w:type="paragraph" w:styleId="Sluthilsen">
+  <w:style w:type="paragraph" w:styleId="Closing">
     <w:name w:val="Closing"/>
-    <w:basedOn w:val="Brdtekst"/>
-    <w:next w:val="Underskrift"/>
+    <w:basedOn w:val="BodyText"/>
+    <w:next w:val="Signature"/>
     <w:semiHidden/>
     <w:rsid w:val="00385113"/>
     <w:pPr>
@@ -6697,9 +7279,9 @@
       <w:jc w:val="left"/>
     </w:pPr>
   </w:style>
-  <w:style w:type="character" w:styleId="Kommentarhenvisning">
+  <w:style w:type="character" w:styleId="CommentReference">
     <w:name w:val="annotation reference"/>
-    <w:basedOn w:val="Standardskrifttypeiafsnit"/>
+    <w:basedOn w:val="DefaultParagraphFont"/>
     <w:semiHidden/>
     <w:rsid w:val="00385113"/>
     <w:rPr>
@@ -6708,59 +7290,59 @@
       <w:lang w:val="en-GB"/>
     </w:rPr>
   </w:style>
-  <w:style w:type="paragraph" w:styleId="Kommentartekst">
+  <w:style w:type="paragraph" w:styleId="CommentText">
     <w:name w:val="annotation text"/>
     <w:basedOn w:val="Normal"/>
     <w:semiHidden/>
     <w:rsid w:val="00385113"/>
   </w:style>
-  <w:style w:type="paragraph" w:styleId="Kommentaremne">
+  <w:style w:type="paragraph" w:styleId="CommentSubject">
     <w:name w:val="annotation subject"/>
-    <w:basedOn w:val="Kommentartekst"/>
-    <w:next w:val="Kommentartekst"/>
+    <w:basedOn w:val="CommentText"/>
+    <w:next w:val="CommentText"/>
     <w:semiHidden/>
     <w:rsid w:val="00385113"/>
   </w:style>
-  <w:style w:type="paragraph" w:styleId="Dato">
+  <w:style w:type="paragraph" w:styleId="Date">
     <w:name w:val="Date"/>
     <w:basedOn w:val="Normal"/>
     <w:next w:val="Normal"/>
     <w:semiHidden/>
     <w:rsid w:val="00385113"/>
   </w:style>
-  <w:style w:type="paragraph" w:styleId="Dokumentoversigt">
+  <w:style w:type="paragraph" w:styleId="DocumentMap">
     <w:name w:val="Document Map"/>
     <w:basedOn w:val="Normal"/>
     <w:semiHidden/>
     <w:rsid w:val="00385113"/>
   </w:style>
-  <w:style w:type="paragraph" w:styleId="E-mail-signatur">
+  <w:style w:type="paragraph" w:styleId="E-mailSignature">
     <w:name w:val="E-mail Signature"/>
     <w:basedOn w:val="Normal"/>
     <w:semiHidden/>
     <w:rsid w:val="00385113"/>
   </w:style>
-  <w:style w:type="character" w:styleId="Fremhv">
+  <w:style w:type="character" w:styleId="Emphasis">
     <w:name w:val="Emphasis"/>
-    <w:basedOn w:val="Standardskrifttypeiafsnit"/>
+    <w:basedOn w:val="DefaultParagraphFont"/>
     <w:rsid w:val="00385113"/>
     <w:rPr>
       <w:i w:val="0"/>
       <w:iCs w:val="0"/>
     </w:rPr>
   </w:style>
-  <w:style w:type="character" w:styleId="Slutnotehenvisning">
+  <w:style w:type="character" w:styleId="EndnoteReference">
     <w:name w:val="endnote reference"/>
-    <w:basedOn w:val="Standardskrifttypeiafsnit"/>
+    <w:basedOn w:val="DefaultParagraphFont"/>
     <w:semiHidden/>
     <w:rsid w:val="00385113"/>
     <w:rPr>
       <w:vertAlign w:val="superscript"/>
     </w:rPr>
   </w:style>
-  <w:style w:type="paragraph" w:styleId="Slutnotetekst">
+  <w:style w:type="paragraph" w:styleId="EndnoteText">
     <w:name w:val="endnote text"/>
-    <w:basedOn w:val="Brdtekst"/>
+    <w:basedOn w:val="BodyText"/>
     <w:semiHidden/>
     <w:rsid w:val="00385113"/>
     <w:pPr>
@@ -6777,7 +7359,7 @@
       <w:sz w:val="16"/>
     </w:rPr>
   </w:style>
-  <w:style w:type="paragraph" w:styleId="Modtageradresse">
+  <w:style w:type="paragraph" w:styleId="EnvelopeAddress">
     <w:name w:val="envelope address"/>
     <w:basedOn w:val="Normal"/>
     <w:semiHidden/>
@@ -6786,15 +7368,15 @@
       <w:framePr w:w="7920" w:h="1980" w:hRule="exact" w:hSpace="141" w:wrap="auto" w:hAnchor="page" w:xAlign="center" w:yAlign="bottom"/>
     </w:pPr>
   </w:style>
-  <w:style w:type="paragraph" w:styleId="Afsenderadresse">
+  <w:style w:type="paragraph" w:styleId="EnvelopeReturn">
     <w:name w:val="envelope return"/>
     <w:basedOn w:val="Normal"/>
     <w:semiHidden/>
     <w:rsid w:val="00385113"/>
   </w:style>
-  <w:style w:type="character" w:styleId="BesgtHyperlink">
+  <w:style w:type="character" w:styleId="FollowedHyperlink">
     <w:name w:val="FollowedHyperlink"/>
-    <w:basedOn w:val="Standardskrifttypeiafsnit"/>
+    <w:basedOn w:val="DefaultParagraphFont"/>
     <w:semiHidden/>
     <w:rsid w:val="00385113"/>
     <w:rPr>
@@ -6802,9 +7384,9 @@
       <w:u w:val="single"/>
     </w:rPr>
   </w:style>
-  <w:style w:type="paragraph" w:styleId="Sidefod">
+  <w:style w:type="paragraph" w:styleId="Footer">
     <w:name w:val="footer"/>
-    <w:basedOn w:val="Brdtekst"/>
+    <w:basedOn w:val="BodyText"/>
     <w:rsid w:val="00385113"/>
     <w:pPr>
       <w:tabs>
@@ -6822,18 +7404,18 @@
       <w:sz w:val="14"/>
     </w:rPr>
   </w:style>
-  <w:style w:type="character" w:styleId="Fodnotehenvisning">
+  <w:style w:type="character" w:styleId="FootnoteReference">
     <w:name w:val="footnote reference"/>
-    <w:basedOn w:val="Standardskrifttypeiafsnit"/>
+    <w:basedOn w:val="DefaultParagraphFont"/>
     <w:semiHidden/>
     <w:rsid w:val="00385113"/>
     <w:rPr>
       <w:vertAlign w:val="superscript"/>
     </w:rPr>
   </w:style>
-  <w:style w:type="paragraph" w:styleId="Fodnotetekst">
+  <w:style w:type="paragraph" w:styleId="FootnoteText">
     <w:name w:val="footnote text"/>
-    <w:basedOn w:val="Brdtekst"/>
+    <w:basedOn w:val="BodyText"/>
     <w:semiHidden/>
     <w:rsid w:val="00385113"/>
     <w:pPr>
@@ -6850,9 +7432,9 @@
       <w:sz w:val="16"/>
     </w:rPr>
   </w:style>
-  <w:style w:type="paragraph" w:styleId="Sidehoved">
+  <w:style w:type="paragraph" w:styleId="Header">
     <w:name w:val="header"/>
-    <w:basedOn w:val="Brdtekst"/>
+    <w:basedOn w:val="BodyText"/>
     <w:rsid w:val="00385113"/>
     <w:pPr>
       <w:widowControl w:val="0"/>
@@ -6866,21 +7448,21 @@
       <w:jc w:val="left"/>
     </w:pPr>
   </w:style>
-  <w:style w:type="character" w:styleId="HTML-akronym">
+  <w:style w:type="character" w:styleId="HTMLAcronym">
     <w:name w:val="HTML Acronym"/>
-    <w:basedOn w:val="Standardskrifttypeiafsnit"/>
+    <w:basedOn w:val="DefaultParagraphFont"/>
     <w:semiHidden/>
     <w:rsid w:val="00385113"/>
   </w:style>
-  <w:style w:type="paragraph" w:styleId="HTML-adresse">
+  <w:style w:type="paragraph" w:styleId="HTMLAddress">
     <w:name w:val="HTML Address"/>
     <w:basedOn w:val="Normal"/>
     <w:semiHidden/>
     <w:rsid w:val="00385113"/>
   </w:style>
-  <w:style w:type="character" w:styleId="HTML-citat">
+  <w:style w:type="character" w:styleId="HTMLCite">
     <w:name w:val="HTML Cite"/>
-    <w:basedOn w:val="Standardskrifttypeiafsnit"/>
+    <w:basedOn w:val="DefaultParagraphFont"/>
     <w:semiHidden/>
     <w:rsid w:val="00385113"/>
     <w:rPr>
@@ -6888,9 +7470,9 @@
       <w:iCs w:val="0"/>
     </w:rPr>
   </w:style>
-  <w:style w:type="character" w:styleId="HTML-kode">
+  <w:style w:type="character" w:styleId="HTMLCode">
     <w:name w:val="HTML Code"/>
-    <w:basedOn w:val="Standardskrifttypeiafsnit"/>
+    <w:basedOn w:val="DefaultParagraphFont"/>
     <w:semiHidden/>
     <w:rsid w:val="00385113"/>
     <w:rPr>
@@ -6899,9 +7481,9 @@
       <w:szCs w:val="24"/>
     </w:rPr>
   </w:style>
-  <w:style w:type="character" w:styleId="HTML-definition">
+  <w:style w:type="character" w:styleId="HTMLDefinition">
     <w:name w:val="HTML Definition"/>
-    <w:basedOn w:val="Standardskrifttypeiafsnit"/>
+    <w:basedOn w:val="DefaultParagraphFont"/>
     <w:semiHidden/>
     <w:rsid w:val="00385113"/>
     <w:rPr>
@@ -6909,9 +7491,9 @@
       <w:iCs w:val="0"/>
     </w:rPr>
   </w:style>
-  <w:style w:type="character" w:styleId="HTML-tastatur">
+  <w:style w:type="character" w:styleId="HTMLKeyboard">
     <w:name w:val="HTML Keyboard"/>
-    <w:basedOn w:val="Standardskrifttypeiafsnit"/>
+    <w:basedOn w:val="DefaultParagraphFont"/>
     <w:semiHidden/>
     <w:rsid w:val="00385113"/>
     <w:rPr>
@@ -6920,24 +7502,24 @@
       <w:szCs w:val="24"/>
     </w:rPr>
   </w:style>
-  <w:style w:type="paragraph" w:styleId="FormateretHTML">
+  <w:style w:type="paragraph" w:styleId="HTMLPreformatted">
     <w:name w:val="HTML Preformatted"/>
     <w:basedOn w:val="Normal"/>
     <w:semiHidden/>
     <w:rsid w:val="00385113"/>
   </w:style>
-  <w:style w:type="character" w:styleId="HTML-eksempel">
+  <w:style w:type="character" w:styleId="HTMLSample">
     <w:name w:val="HTML Sample"/>
-    <w:basedOn w:val="Standardskrifttypeiafsnit"/>
+    <w:basedOn w:val="DefaultParagraphFont"/>
     <w:semiHidden/>
     <w:rsid w:val="00385113"/>
     <w:rPr>
       <w:rFonts w:cs="Times New Roman"/>
     </w:rPr>
   </w:style>
-  <w:style w:type="character" w:styleId="HTML-skrivemaskine">
+  <w:style w:type="character" w:styleId="HTMLTypewriter">
     <w:name w:val="HTML Typewriter"/>
-    <w:basedOn w:val="Standardskrifttypeiafsnit"/>
+    <w:basedOn w:val="DefaultParagraphFont"/>
     <w:semiHidden/>
     <w:rsid w:val="00385113"/>
     <w:rPr>
@@ -6946,9 +7528,9 @@
       <w:szCs w:val="24"/>
     </w:rPr>
   </w:style>
-  <w:style w:type="character" w:styleId="HTML-variabel">
+  <w:style w:type="character" w:styleId="HTMLVariable">
     <w:name w:val="HTML Variable"/>
-    <w:basedOn w:val="Standardskrifttypeiafsnit"/>
+    <w:basedOn w:val="DefaultParagraphFont"/>
     <w:semiHidden/>
     <w:rsid w:val="00385113"/>
     <w:rPr>
@@ -6958,7 +7540,7 @@
   </w:style>
   <w:style w:type="character" w:styleId="Hyperlink">
     <w:name w:val="Hyperlink"/>
-    <w:basedOn w:val="Standardskrifttypeiafsnit"/>
+    <w:basedOn w:val="DefaultParagraphFont"/>
     <w:uiPriority w:val="99"/>
     <w:rsid w:val="00385113"/>
     <w:rPr>
@@ -6966,115 +7548,115 @@
       <w:u w:val="single"/>
     </w:rPr>
   </w:style>
-  <w:style w:type="paragraph" w:styleId="Indeks1">
+  <w:style w:type="paragraph" w:styleId="Index1">
     <w:name w:val="index 1"/>
     <w:basedOn w:val="Normal"/>
     <w:next w:val="Normal"/>
     <w:semiHidden/>
     <w:rsid w:val="00385113"/>
   </w:style>
-  <w:style w:type="paragraph" w:styleId="Indeks2">
+  <w:style w:type="paragraph" w:styleId="Index2">
     <w:name w:val="index 2"/>
     <w:basedOn w:val="Normal"/>
     <w:next w:val="Normal"/>
     <w:semiHidden/>
     <w:rsid w:val="00385113"/>
   </w:style>
-  <w:style w:type="paragraph" w:styleId="Indeks3">
+  <w:style w:type="paragraph" w:styleId="Index3">
     <w:name w:val="index 3"/>
     <w:basedOn w:val="Normal"/>
     <w:next w:val="Normal"/>
     <w:semiHidden/>
     <w:rsid w:val="00385113"/>
   </w:style>
-  <w:style w:type="paragraph" w:styleId="Indeks4">
+  <w:style w:type="paragraph" w:styleId="Index4">
     <w:name w:val="index 4"/>
     <w:basedOn w:val="Normal"/>
     <w:next w:val="Normal"/>
     <w:semiHidden/>
     <w:rsid w:val="00385113"/>
   </w:style>
-  <w:style w:type="paragraph" w:styleId="Indeks5">
+  <w:style w:type="paragraph" w:styleId="Index5">
     <w:name w:val="index 5"/>
     <w:basedOn w:val="Normal"/>
     <w:next w:val="Normal"/>
     <w:semiHidden/>
     <w:rsid w:val="00385113"/>
   </w:style>
-  <w:style w:type="paragraph" w:styleId="Indeks6">
+  <w:style w:type="paragraph" w:styleId="Index6">
     <w:name w:val="index 6"/>
     <w:basedOn w:val="Normal"/>
     <w:next w:val="Normal"/>
     <w:semiHidden/>
     <w:rsid w:val="00385113"/>
   </w:style>
-  <w:style w:type="paragraph" w:styleId="Indeks7">
+  <w:style w:type="paragraph" w:styleId="Index7">
     <w:name w:val="index 7"/>
     <w:basedOn w:val="Normal"/>
     <w:next w:val="Normal"/>
     <w:semiHidden/>
     <w:rsid w:val="00385113"/>
   </w:style>
-  <w:style w:type="paragraph" w:styleId="Indeks8">
+  <w:style w:type="paragraph" w:styleId="Index8">
     <w:name w:val="index 8"/>
     <w:basedOn w:val="Normal"/>
     <w:next w:val="Normal"/>
     <w:semiHidden/>
     <w:rsid w:val="00385113"/>
   </w:style>
-  <w:style w:type="paragraph" w:styleId="Indeks9">
+  <w:style w:type="paragraph" w:styleId="Index9">
     <w:name w:val="index 9"/>
     <w:basedOn w:val="Normal"/>
     <w:next w:val="Normal"/>
     <w:semiHidden/>
     <w:rsid w:val="00385113"/>
   </w:style>
-  <w:style w:type="paragraph" w:styleId="Indeksoverskrift">
+  <w:style w:type="paragraph" w:styleId="IndexHeading">
     <w:name w:val="index heading"/>
-    <w:basedOn w:val="Overskrift"/>
-    <w:next w:val="Indeks1"/>
+    <w:basedOn w:val="TOCHeading"/>
+    <w:next w:val="Index1"/>
     <w:semiHidden/>
     <w:rsid w:val="00385113"/>
   </w:style>
-  <w:style w:type="character" w:styleId="Linjenummer">
+  <w:style w:type="character" w:styleId="LineNumber">
     <w:name w:val="line number"/>
-    <w:basedOn w:val="Standardskrifttypeiafsnit"/>
+    <w:basedOn w:val="DefaultParagraphFont"/>
     <w:semiHidden/>
     <w:rsid w:val="00385113"/>
   </w:style>
-  <w:style w:type="paragraph" w:styleId="Opstilling">
+  <w:style w:type="paragraph" w:styleId="List">
     <w:name w:val="List"/>
     <w:basedOn w:val="Normal"/>
     <w:semiHidden/>
     <w:rsid w:val="00385113"/>
   </w:style>
-  <w:style w:type="paragraph" w:styleId="Opstilling2">
+  <w:style w:type="paragraph" w:styleId="List2">
     <w:name w:val="List 2"/>
     <w:basedOn w:val="Normal"/>
     <w:semiHidden/>
     <w:rsid w:val="00385113"/>
   </w:style>
-  <w:style w:type="paragraph" w:styleId="Opstilling3">
+  <w:style w:type="paragraph" w:styleId="List3">
     <w:name w:val="List 3"/>
     <w:basedOn w:val="Normal"/>
     <w:semiHidden/>
     <w:rsid w:val="00385113"/>
   </w:style>
-  <w:style w:type="paragraph" w:styleId="Opstilling4">
+  <w:style w:type="paragraph" w:styleId="List4">
     <w:name w:val="List 4"/>
     <w:basedOn w:val="Normal"/>
     <w:semiHidden/>
     <w:rsid w:val="00385113"/>
   </w:style>
-  <w:style w:type="paragraph" w:styleId="Opstilling5">
+  <w:style w:type="paragraph" w:styleId="List5">
     <w:name w:val="List 5"/>
     <w:basedOn w:val="Normal"/>
     <w:semiHidden/>
     <w:rsid w:val="00385113"/>
   </w:style>
-  <w:style w:type="paragraph" w:styleId="Opstilling-punkttegn">
+  <w:style w:type="paragraph" w:styleId="ListBullet">
     <w:name w:val="List Bullet"/>
-    <w:basedOn w:val="Brdtekst"/>
+    <w:basedOn w:val="BodyText"/>
     <w:qFormat/>
     <w:rsid w:val="00385113"/>
     <w:pPr>
@@ -7088,9 +7670,9 @@
       </w:tabs>
     </w:pPr>
   </w:style>
-  <w:style w:type="paragraph" w:styleId="Opstilling-punkttegn2">
+  <w:style w:type="paragraph" w:styleId="ListBullet2">
     <w:name w:val="List Bullet 2"/>
-    <w:basedOn w:val="Brdtekst"/>
+    <w:basedOn w:val="BodyText"/>
     <w:rsid w:val="00385113"/>
     <w:pPr>
       <w:numPr>
@@ -7104,9 +7686,9 @@
       </w:tabs>
     </w:pPr>
   </w:style>
-  <w:style w:type="paragraph" w:styleId="Opstilling-punkttegn3">
+  <w:style w:type="paragraph" w:styleId="ListBullet3">
     <w:name w:val="List Bullet 3"/>
-    <w:basedOn w:val="Brdtekst"/>
+    <w:basedOn w:val="BodyText"/>
     <w:rsid w:val="00385113"/>
     <w:pPr>
       <w:numPr>
@@ -7120,9 +7702,9 @@
       </w:tabs>
     </w:pPr>
   </w:style>
-  <w:style w:type="paragraph" w:styleId="Opstilling-punkttegn4">
+  <w:style w:type="paragraph" w:styleId="ListBullet4">
     <w:name w:val="List Bullet 4"/>
-    <w:basedOn w:val="Brdtekst"/>
+    <w:basedOn w:val="BodyText"/>
     <w:semiHidden/>
     <w:rsid w:val="00385113"/>
     <w:pPr>
@@ -7137,9 +7719,9 @@
       </w:tabs>
     </w:pPr>
   </w:style>
-  <w:style w:type="paragraph" w:styleId="Opstilling-punkttegn5">
+  <w:style w:type="paragraph" w:styleId="ListBullet5">
     <w:name w:val="List Bullet 5"/>
-    <w:basedOn w:val="Brdtekst"/>
+    <w:basedOn w:val="BodyText"/>
     <w:semiHidden/>
     <w:rsid w:val="00385113"/>
     <w:pPr>
@@ -7155,39 +7737,39 @@
       </w:tabs>
     </w:pPr>
   </w:style>
-  <w:style w:type="paragraph" w:styleId="Opstilling-forts">
+  <w:style w:type="paragraph" w:styleId="ListContinue">
     <w:name w:val="List Continue"/>
     <w:basedOn w:val="Normal"/>
     <w:semiHidden/>
     <w:rsid w:val="00385113"/>
   </w:style>
-  <w:style w:type="paragraph" w:styleId="Opstilling-forts2">
+  <w:style w:type="paragraph" w:styleId="ListContinue2">
     <w:name w:val="List Continue 2"/>
     <w:basedOn w:val="Normal"/>
     <w:semiHidden/>
     <w:rsid w:val="00385113"/>
   </w:style>
-  <w:style w:type="paragraph" w:styleId="Opstilling-forts3">
+  <w:style w:type="paragraph" w:styleId="ListContinue3">
     <w:name w:val="List Continue 3"/>
     <w:basedOn w:val="Normal"/>
     <w:semiHidden/>
     <w:rsid w:val="00385113"/>
   </w:style>
-  <w:style w:type="paragraph" w:styleId="Opstilling-forts4">
+  <w:style w:type="paragraph" w:styleId="ListContinue4">
     <w:name w:val="List Continue 4"/>
     <w:basedOn w:val="Normal"/>
     <w:semiHidden/>
     <w:rsid w:val="00385113"/>
   </w:style>
-  <w:style w:type="paragraph" w:styleId="Opstilling-forts5">
+  <w:style w:type="paragraph" w:styleId="ListContinue5">
     <w:name w:val="List Continue 5"/>
     <w:basedOn w:val="Normal"/>
     <w:semiHidden/>
     <w:rsid w:val="00385113"/>
   </w:style>
-  <w:style w:type="paragraph" w:styleId="Opstilling-talellerbogst">
+  <w:style w:type="paragraph" w:styleId="ListNumber">
     <w:name w:val="List Number"/>
-    <w:basedOn w:val="Brdtekst"/>
+    <w:basedOn w:val="BodyText"/>
     <w:qFormat/>
     <w:rsid w:val="00385113"/>
     <w:pPr>
@@ -7201,9 +7783,9 @@
       </w:tabs>
     </w:pPr>
   </w:style>
-  <w:style w:type="paragraph" w:styleId="Opstilling-talellerbogst2">
+  <w:style w:type="paragraph" w:styleId="ListNumber2">
     <w:name w:val="List Number 2"/>
-    <w:basedOn w:val="Brdtekst"/>
+    <w:basedOn w:val="BodyText"/>
     <w:rsid w:val="00385113"/>
     <w:pPr>
       <w:numPr>
@@ -7217,9 +7799,9 @@
       </w:tabs>
     </w:pPr>
   </w:style>
-  <w:style w:type="paragraph" w:styleId="Opstilling-talellerbogst3">
+  <w:style w:type="paragraph" w:styleId="ListNumber3">
     <w:name w:val="List Number 3"/>
-    <w:basedOn w:val="Brdtekst"/>
+    <w:basedOn w:val="BodyText"/>
     <w:semiHidden/>
     <w:rsid w:val="00385113"/>
     <w:pPr>
@@ -7234,9 +7816,9 @@
       </w:tabs>
     </w:pPr>
   </w:style>
-  <w:style w:type="paragraph" w:styleId="Opstilling-talellerbogst4">
+  <w:style w:type="paragraph" w:styleId="ListNumber4">
     <w:name w:val="List Number 4"/>
-    <w:basedOn w:val="Brdtekst"/>
+    <w:basedOn w:val="BodyText"/>
     <w:semiHidden/>
     <w:rsid w:val="00385113"/>
     <w:pPr>
@@ -7251,9 +7833,9 @@
       </w:tabs>
     </w:pPr>
   </w:style>
-  <w:style w:type="paragraph" w:styleId="Opstilling-talellerbogst5">
+  <w:style w:type="paragraph" w:styleId="ListNumber5">
     <w:name w:val="List Number 5"/>
-    <w:basedOn w:val="Brdtekst"/>
+    <w:basedOn w:val="BodyText"/>
     <w:semiHidden/>
     <w:rsid w:val="00385113"/>
     <w:pPr>
@@ -7269,7 +7851,7 @@
       </w:tabs>
     </w:pPr>
   </w:style>
-  <w:style w:type="paragraph" w:styleId="Makrotekst">
+  <w:style w:type="paragraph" w:styleId="MacroText">
     <w:name w:val="macro"/>
     <w:semiHidden/>
     <w:rsid w:val="00385113"/>
@@ -7291,7 +7873,7 @@
       <w:lang w:val="en-GB" w:eastAsia="en-US"/>
     </w:rPr>
   </w:style>
-  <w:style w:type="paragraph" w:styleId="Brevhoved">
+  <w:style w:type="paragraph" w:styleId="MessageHeader">
     <w:name w:val="Message Header"/>
     <w:basedOn w:val="Normal"/>
     <w:semiHidden/>
@@ -7303,37 +7885,37 @@
     <w:semiHidden/>
     <w:rsid w:val="00385113"/>
   </w:style>
-  <w:style w:type="paragraph" w:styleId="Normalindrykning">
+  <w:style w:type="paragraph" w:styleId="NormalIndent">
     <w:name w:val="Normal Indent"/>
     <w:basedOn w:val="Normal"/>
     <w:semiHidden/>
     <w:rsid w:val="00385113"/>
   </w:style>
-  <w:style w:type="paragraph" w:styleId="Noteoverskrift">
+  <w:style w:type="paragraph" w:styleId="NoteHeading">
     <w:name w:val="Note Heading"/>
     <w:basedOn w:val="Normal"/>
     <w:next w:val="Normal"/>
     <w:semiHidden/>
     <w:rsid w:val="00385113"/>
   </w:style>
-  <w:style w:type="character" w:styleId="Sidetal">
+  <w:style w:type="character" w:styleId="PageNumber">
     <w:name w:val="page number"/>
-    <w:basedOn w:val="Standardskrifttypeiafsnit"/>
+    <w:basedOn w:val="DefaultParagraphFont"/>
     <w:rsid w:val="00385113"/>
     <w:rPr>
       <w:sz w:val="18"/>
     </w:rPr>
   </w:style>
-  <w:style w:type="paragraph" w:styleId="Almindeligtekst">
+  <w:style w:type="paragraph" w:styleId="PlainText">
     <w:name w:val="Plain Text"/>
     <w:basedOn w:val="Normal"/>
     <w:semiHidden/>
     <w:rsid w:val="00385113"/>
   </w:style>
-  <w:style w:type="paragraph" w:styleId="Starthilsen">
+  <w:style w:type="paragraph" w:styleId="Salutation">
     <w:name w:val="Salutation"/>
-    <w:basedOn w:val="Brdtekst"/>
-    <w:next w:val="Brdtekst"/>
+    <w:basedOn w:val="BodyText"/>
+    <w:next w:val="BodyText"/>
     <w:semiHidden/>
     <w:rsid w:val="00385113"/>
     <w:pPr>
@@ -7342,9 +7924,9 @@
       <w:spacing w:after="240"/>
     </w:pPr>
   </w:style>
-  <w:style w:type="paragraph" w:styleId="Underskrift">
+  <w:style w:type="paragraph" w:styleId="Signature">
     <w:name w:val="Signature"/>
-    <w:basedOn w:val="Brdtekst"/>
+    <w:basedOn w:val="BodyText"/>
     <w:next w:val="SignatureSublines"/>
     <w:rsid w:val="00016837"/>
     <w:pPr>
@@ -7353,19 +7935,19 @@
       <w:jc w:val="left"/>
     </w:pPr>
   </w:style>
-  <w:style w:type="character" w:styleId="Strk">
+  <w:style w:type="character" w:styleId="Strong">
     <w:name w:val="Strong"/>
-    <w:basedOn w:val="Standardskrifttypeiafsnit"/>
+    <w:basedOn w:val="DefaultParagraphFont"/>
     <w:rsid w:val="00385113"/>
     <w:rPr>
       <w:b w:val="0"/>
       <w:bCs w:val="0"/>
     </w:rPr>
   </w:style>
-  <w:style w:type="paragraph" w:styleId="Undertitel">
+  <w:style w:type="paragraph" w:styleId="Subtitle">
     <w:name w:val="Subtitle"/>
-    <w:basedOn w:val="Titel"/>
-    <w:next w:val="Brdtekst"/>
+    <w:basedOn w:val="Title"/>
+    <w:next w:val="BodyText"/>
     <w:rsid w:val="00385113"/>
     <w:pPr>
       <w:spacing w:before="180"/>
@@ -7376,24 +7958,24 @@
       <w:sz w:val="24"/>
     </w:rPr>
   </w:style>
-  <w:style w:type="paragraph" w:styleId="Citatsamling">
+  <w:style w:type="paragraph" w:styleId="TableofAuthorities">
     <w:name w:val="table of authorities"/>
     <w:basedOn w:val="Normal"/>
     <w:next w:val="Normal"/>
     <w:semiHidden/>
     <w:rsid w:val="00385113"/>
   </w:style>
-  <w:style w:type="paragraph" w:styleId="Listeoverfigurer">
+  <w:style w:type="paragraph" w:styleId="TableofFigures">
     <w:name w:val="table of figures"/>
     <w:basedOn w:val="Normal"/>
     <w:next w:val="Normal"/>
     <w:semiHidden/>
     <w:rsid w:val="00385113"/>
   </w:style>
-  <w:style w:type="paragraph" w:styleId="Titel">
+  <w:style w:type="paragraph" w:styleId="Title">
     <w:name w:val="Title"/>
-    <w:basedOn w:val="Brdtekst"/>
-    <w:next w:val="Brdtekst"/>
+    <w:basedOn w:val="BodyText"/>
+    <w:next w:val="BodyText"/>
     <w:rsid w:val="00385113"/>
     <w:pPr>
       <w:keepNext/>
@@ -7413,17 +7995,17 @@
       <w:sz w:val="34"/>
     </w:rPr>
   </w:style>
-  <w:style w:type="paragraph" w:styleId="Citatoverskrift">
+  <w:style w:type="paragraph" w:styleId="TOAHeading">
     <w:name w:val="toa heading"/>
     <w:basedOn w:val="Normal"/>
     <w:next w:val="Normal"/>
     <w:semiHidden/>
     <w:rsid w:val="00385113"/>
   </w:style>
-  <w:style w:type="paragraph" w:styleId="Indholdsfortegnelse1">
+  <w:style w:type="paragraph" w:styleId="TOC1">
     <w:name w:val="toc 1"/>
-    <w:basedOn w:val="Brdtekst"/>
-    <w:next w:val="Brdtekst"/>
+    <w:basedOn w:val="BodyText"/>
+    <w:next w:val="BodyText"/>
     <w:uiPriority w:val="39"/>
     <w:rsid w:val="0094015E"/>
     <w:pPr>
@@ -7444,10 +8026,10 @@
       <w:b/>
     </w:rPr>
   </w:style>
-  <w:style w:type="paragraph" w:styleId="Indholdsfortegnelse2">
+  <w:style w:type="paragraph" w:styleId="TOC2">
     <w:name w:val="toc 2"/>
-    <w:basedOn w:val="Indholdsfortegnelse1"/>
-    <w:next w:val="Brdtekst"/>
+    <w:basedOn w:val="TOC1"/>
+    <w:next w:val="BodyText"/>
     <w:uiPriority w:val="39"/>
     <w:rsid w:val="0094015E"/>
     <w:pPr>
@@ -7458,34 +8040,34 @@
       <w:b w:val="0"/>
     </w:rPr>
   </w:style>
-  <w:style w:type="paragraph" w:styleId="Indholdsfortegnelse3">
+  <w:style w:type="paragraph" w:styleId="TOC3">
     <w:name w:val="toc 3"/>
-    <w:basedOn w:val="Indholdsfortegnelse2"/>
-    <w:next w:val="Brdtekst"/>
+    <w:basedOn w:val="TOC2"/>
+    <w:next w:val="BodyText"/>
     <w:rsid w:val="00556BA7"/>
   </w:style>
-  <w:style w:type="paragraph" w:styleId="Indholdsfortegnelse4">
+  <w:style w:type="paragraph" w:styleId="TOC4">
     <w:name w:val="toc 4"/>
-    <w:basedOn w:val="Indholdsfortegnelse3"/>
-    <w:next w:val="Brdtekst"/>
+    <w:basedOn w:val="TOC3"/>
+    <w:next w:val="BodyText"/>
     <w:semiHidden/>
     <w:rsid w:val="00E43AD7"/>
   </w:style>
-  <w:style w:type="paragraph" w:styleId="Indholdsfortegnelse5">
+  <w:style w:type="paragraph" w:styleId="TOC5">
     <w:name w:val="toc 5"/>
-    <w:basedOn w:val="Indholdsfortegnelse3"/>
-    <w:next w:val="Brdtekst"/>
+    <w:basedOn w:val="TOC3"/>
+    <w:next w:val="BodyText"/>
     <w:semiHidden/>
     <w:rsid w:val="00B6052C"/>
   </w:style>
-  <w:style w:type="paragraph" w:styleId="Indholdsfortegnelse6">
+  <w:style w:type="paragraph" w:styleId="TOC6">
     <w:name w:val="toc 6"/>
-    <w:basedOn w:val="Indholdsfortegnelse5"/>
-    <w:next w:val="Brdtekst"/>
+    <w:basedOn w:val="TOC5"/>
+    <w:next w:val="BodyText"/>
     <w:semiHidden/>
     <w:rsid w:val="00B6052C"/>
   </w:style>
-  <w:style w:type="paragraph" w:styleId="Indholdsfortegnelse7">
+  <w:style w:type="paragraph" w:styleId="TOC7">
     <w:name w:val="toc 7"/>
     <w:basedOn w:val="Normal"/>
     <w:next w:val="Normal"/>
@@ -7497,7 +8079,7 @@
       </w:tabs>
     </w:pPr>
   </w:style>
-  <w:style w:type="paragraph" w:styleId="Indholdsfortegnelse8">
+  <w:style w:type="paragraph" w:styleId="TOC8">
     <w:name w:val="toc 8"/>
     <w:basedOn w:val="Normal"/>
     <w:next w:val="Normal"/>
@@ -7509,16 +8091,16 @@
       </w:tabs>
     </w:pPr>
   </w:style>
-  <w:style w:type="paragraph" w:styleId="Indholdsfortegnelse9">
+  <w:style w:type="paragraph" w:styleId="TOC9">
     <w:name w:val="toc 9"/>
-    <w:basedOn w:val="Indholdsfortegnelse1"/>
+    <w:basedOn w:val="TOC1"/>
     <w:next w:val="Normal"/>
     <w:semiHidden/>
     <w:rsid w:val="00385113"/>
   </w:style>
   <w:style w:type="numbering" w:styleId="111111">
     <w:name w:val="Outline List 2"/>
-    <w:basedOn w:val="Ingenoversigt"/>
+    <w:basedOn w:val="NoList"/>
     <w:semiHidden/>
     <w:rsid w:val="00D31682"/>
     <w:pPr>
@@ -7529,7 +8111,7 @@
   </w:style>
   <w:style w:type="numbering" w:styleId="1ai">
     <w:name w:val="Outline List 1"/>
-    <w:basedOn w:val="Ingenoversigt"/>
+    <w:basedOn w:val="NoList"/>
     <w:semiHidden/>
     <w:rsid w:val="00D31682"/>
     <w:pPr>
@@ -7538,9 +8120,9 @@
       </w:numPr>
     </w:pPr>
   </w:style>
-  <w:style w:type="numbering" w:styleId="ArtikelSektion">
+  <w:style w:type="numbering" w:styleId="ArticleSection">
     <w:name w:val="Outline List 3"/>
-    <w:basedOn w:val="Ingenoversigt"/>
+    <w:basedOn w:val="NoList"/>
     <w:semiHidden/>
     <w:rsid w:val="00D31682"/>
     <w:pPr>
@@ -7549,9 +8131,9 @@
       </w:numPr>
     </w:pPr>
   </w:style>
-  <w:style w:type="table" w:styleId="Tabel-3D-effekter1">
+  <w:style w:type="table" w:styleId="Table3Deffects1">
     <w:name w:val="Table 3D effects 1"/>
-    <w:basedOn w:val="Tabel-Normal"/>
+    <w:basedOn w:val="TableNormal"/>
     <w:semiHidden/>
     <w:rsid w:val="00D31682"/>
     <w:rPr>
@@ -7668,9 +8250,9 @@
       </w:tcPr>
     </w:tblStylePr>
   </w:style>
-  <w:style w:type="table" w:styleId="Tabel-3D-effekter2">
+  <w:style w:type="table" w:styleId="Table3Deffects2">
     <w:name w:val="Table 3D effects 2"/>
-    <w:basedOn w:val="Tabel-Normal"/>
+    <w:basedOn w:val="TableNormal"/>
     <w:semiHidden/>
     <w:rsid w:val="00D31682"/>
     <w:rPr>
@@ -7751,9 +8333,9 @@
       </w:tcPr>
     </w:tblStylePr>
   </w:style>
-  <w:style w:type="table" w:styleId="Tabel-3D-effekter3">
+  <w:style w:type="table" w:styleId="Table3Deffects3">
     <w:name w:val="Table 3D effects 3"/>
-    <w:basedOn w:val="Tabel-Normal"/>
+    <w:basedOn w:val="TableNormal"/>
     <w:semiHidden/>
     <w:rsid w:val="00D31682"/>
     <w:rPr>
@@ -7850,9 +8432,9 @@
       </w:tcPr>
     </w:tblStylePr>
   </w:style>
-  <w:style w:type="table" w:styleId="Tabel-Klassisk1">
+  <w:style w:type="table" w:styleId="TableClassic1">
     <w:name w:val="Table Classic 1"/>
-    <w:basedOn w:val="Tabel-Normal"/>
+    <w:basedOn w:val="TableNormal"/>
     <w:semiHidden/>
     <w:rsid w:val="00D31682"/>
     <w:rPr>
@@ -7942,9 +8524,9 @@
       </w:tcPr>
     </w:tblStylePr>
   </w:style>
-  <w:style w:type="table" w:styleId="Tabel-Klassisk2">
+  <w:style w:type="table" w:styleId="TableClassic2">
     <w:name w:val="Table Classic 2"/>
-    <w:basedOn w:val="Tabel-Normal"/>
+    <w:basedOn w:val="TableNormal"/>
     <w:semiHidden/>
     <w:rsid w:val="00D31682"/>
     <w:rPr>
@@ -8042,9 +8624,9 @@
       </w:tcPr>
     </w:tblStylePr>
   </w:style>
-  <w:style w:type="table" w:styleId="Tabel-Klassisk3">
+  <w:style w:type="table" w:styleId="TableClassic3">
     <w:name w:val="Table Classic 3"/>
-    <w:basedOn w:val="Tabel-Normal"/>
+    <w:basedOn w:val="TableNormal"/>
     <w:semiHidden/>
     <w:rsid w:val="00D31682"/>
     <w:rPr>
@@ -8117,9 +8699,9 @@
       </w:tcPr>
     </w:tblStylePr>
   </w:style>
-  <w:style w:type="table" w:styleId="Tabel-Klassisk4">
+  <w:style w:type="table" w:styleId="TableClassic4">
     <w:name w:val="Table Classic 4"/>
-    <w:basedOn w:val="Tabel-Normal"/>
+    <w:basedOn w:val="TableNormal"/>
     <w:semiHidden/>
     <w:rsid w:val="00D31682"/>
     <w:rPr>
@@ -8216,9 +8798,9 @@
       </w:tcPr>
     </w:tblStylePr>
   </w:style>
-  <w:style w:type="table" w:styleId="Tabel-Farvet1">
+  <w:style w:type="table" w:styleId="TableColorful1">
     <w:name w:val="Table Colorful 1"/>
-    <w:basedOn w:val="Tabel-Normal"/>
+    <w:basedOn w:val="TableNormal"/>
     <w:semiHidden/>
     <w:rsid w:val="00D31682"/>
     <w:rPr>
@@ -8303,9 +8885,9 @@
       </w:tcPr>
     </w:tblStylePr>
   </w:style>
-  <w:style w:type="table" w:styleId="Tabel-Farvet2">
+  <w:style w:type="table" w:styleId="TableColorful2">
     <w:name w:val="Table Colorful 2"/>
-    <w:basedOn w:val="Tabel-Normal"/>
+    <w:basedOn w:val="TableNormal"/>
     <w:semiHidden/>
     <w:rsid w:val="00D31682"/>
     <w:rPr>
@@ -8387,9 +8969,9 @@
       </w:tcPr>
     </w:tblStylePr>
   </w:style>
-  <w:style w:type="table" w:styleId="Tabel-Farvet3">
+  <w:style w:type="table" w:styleId="TableColorful3">
     <w:name w:val="Table Colorful 3"/>
-    <w:basedOn w:val="Tabel-Normal"/>
+    <w:basedOn w:val="TableNormal"/>
     <w:semiHidden/>
     <w:rsid w:val="00D31682"/>
     <w:rPr>
@@ -8455,9 +9037,9 @@
       </w:tcPr>
     </w:tblStylePr>
   </w:style>
-  <w:style w:type="table" w:styleId="Tabel-Kolonner1">
+  <w:style w:type="table" w:styleId="TableColumns1">
     <w:name w:val="Table Columns 1"/>
-    <w:basedOn w:val="Tabel-Normal"/>
+    <w:basedOn w:val="TableNormal"/>
     <w:semiHidden/>
     <w:rsid w:val="00D31682"/>
     <w:rPr>
@@ -8579,9 +9161,9 @@
       </w:tcPr>
     </w:tblStylePr>
   </w:style>
-  <w:style w:type="table" w:styleId="Tabel-Kolonner2">
+  <w:style w:type="table" w:styleId="TableColumns2">
     <w:name w:val="Table Columns 2"/>
-    <w:basedOn w:val="Tabel-Normal"/>
+    <w:basedOn w:val="TableNormal"/>
     <w:semiHidden/>
     <w:rsid w:val="00D31682"/>
     <w:rPr>
@@ -8697,9 +9279,9 @@
       </w:tcPr>
     </w:tblStylePr>
   </w:style>
-  <w:style w:type="table" w:styleId="Tabel-Kolonner3">
+  <w:style w:type="table" w:styleId="TableColumns3">
     <w:name w:val="Table Columns 3"/>
-    <w:basedOn w:val="Tabel-Normal"/>
+    <w:basedOn w:val="TableNormal"/>
     <w:semiHidden/>
     <w:rsid w:val="00D31682"/>
     <w:rPr>
@@ -8809,9 +9391,9 @@
       </w:tcPr>
     </w:tblStylePr>
   </w:style>
-  <w:style w:type="table" w:styleId="Tabel-Kolonner4">
+  <w:style w:type="table" w:styleId="TableColumns4">
     <w:name w:val="Table Columns 4"/>
-    <w:basedOn w:val="Tabel-Normal"/>
+    <w:basedOn w:val="TableNormal"/>
     <w:semiHidden/>
     <w:rsid w:val="00D31682"/>
     <w:rPr>
@@ -8887,9 +9469,9 @@
       </w:tcPr>
     </w:tblStylePr>
   </w:style>
-  <w:style w:type="table" w:styleId="Tabel-Kolonner5">
+  <w:style w:type="table" w:styleId="TableColumns5">
     <w:name w:val="Table Columns 5"/>
-    <w:basedOn w:val="Tabel-Normal"/>
+    <w:basedOn w:val="TableNormal"/>
     <w:semiHidden/>
     <w:rsid w:val="00D31682"/>
     <w:rPr>
@@ -8985,9 +9567,9 @@
       </w:rPr>
     </w:tblStylePr>
   </w:style>
-  <w:style w:type="table" w:styleId="Tabel-Moderne">
+  <w:style w:type="table" w:styleId="TableContemporary">
     <w:name w:val="Table Contemporary"/>
-    <w:basedOn w:val="Tabel-Normal"/>
+    <w:basedOn w:val="TableNormal"/>
     <w:semiHidden/>
     <w:rsid w:val="00D31682"/>
     <w:rPr>
@@ -9051,9 +9633,9 @@
       </w:tcPr>
     </w:tblStylePr>
   </w:style>
-  <w:style w:type="table" w:styleId="Tabel-Elegant">
+  <w:style w:type="table" w:styleId="TableElegant">
     <w:name w:val="Table Elegant"/>
-    <w:basedOn w:val="Tabel-Normal"/>
+    <w:basedOn w:val="TableNormal"/>
     <w:semiHidden/>
     <w:rsid w:val="00D31682"/>
     <w:rPr>
@@ -9095,9 +9677,9 @@
       </w:tcPr>
     </w:tblStylePr>
   </w:style>
-  <w:style w:type="table" w:styleId="Tabel-Gitter">
+  <w:style w:type="table" w:styleId="TableGrid">
     <w:name w:val="Table Grid"/>
-    <w:basedOn w:val="Tabel-Normal"/>
+    <w:basedOn w:val="TableNormal"/>
     <w:semiHidden/>
     <w:rsid w:val="00D31682"/>
     <w:rPr>
@@ -9123,9 +9705,9 @@
       </w:tblCellMar>
     </w:tblPr>
   </w:style>
-  <w:style w:type="table" w:styleId="Tabel-Gitter1">
+  <w:style w:type="table" w:styleId="TableGrid1">
     <w:name w:val="Table Grid 1"/>
-    <w:basedOn w:val="Tabel-Normal"/>
+    <w:basedOn w:val="TableNormal"/>
     <w:semiHidden/>
     <w:rsid w:val="00D31682"/>
     <w:rPr>
@@ -9180,9 +9762,9 @@
       </w:tcPr>
     </w:tblStylePr>
   </w:style>
-  <w:style w:type="table" w:styleId="Tabel-Gitter2">
+  <w:style w:type="table" w:styleId="TableGrid2">
     <w:name w:val="Table Grid 2"/>
-    <w:basedOn w:val="Tabel-Normal"/>
+    <w:basedOn w:val="TableNormal"/>
     <w:semiHidden/>
     <w:rsid w:val="00D31682"/>
     <w:rPr>
@@ -9260,9 +9842,9 @@
       </w:tcPr>
     </w:tblStylePr>
   </w:style>
-  <w:style w:type="table" w:styleId="Tabel-Gitter3">
+  <w:style w:type="table" w:styleId="TableGrid3">
     <w:name w:val="Table Grid 3"/>
-    <w:basedOn w:val="Tabel-Normal"/>
+    <w:basedOn w:val="TableNormal"/>
     <w:semiHidden/>
     <w:rsid w:val="00D31682"/>
     <w:rPr>
@@ -9327,9 +9909,9 @@
       </w:tcPr>
     </w:tblStylePr>
   </w:style>
-  <w:style w:type="table" w:styleId="Tabel-Gitter4">
+  <w:style w:type="table" w:styleId="TableGrid4">
     <w:name w:val="Table Grid 4"/>
-    <w:basedOn w:val="Tabel-Normal"/>
+    <w:basedOn w:val="TableNormal"/>
     <w:semiHidden/>
     <w:rsid w:val="00D31682"/>
     <w:rPr>
@@ -9400,9 +9982,9 @@
       </w:tcPr>
     </w:tblStylePr>
   </w:style>
-  <w:style w:type="table" w:styleId="Tabel-Gitter5">
+  <w:style w:type="table" w:styleId="TableGrid5">
     <w:name w:val="Table Grid 5"/>
-    <w:basedOn w:val="Tabel-Normal"/>
+    <w:basedOn w:val="TableNormal"/>
     <w:semiHidden/>
     <w:rsid w:val="00D31682"/>
     <w:rPr>
@@ -9476,9 +10058,9 @@
       </w:tcPr>
     </w:tblStylePr>
   </w:style>
-  <w:style w:type="table" w:styleId="Tabel-Gitter6">
+  <w:style w:type="table" w:styleId="TableGrid6">
     <w:name w:val="Table Grid 6"/>
-    <w:basedOn w:val="Tabel-Normal"/>
+    <w:basedOn w:val="TableNormal"/>
     <w:semiHidden/>
     <w:rsid w:val="00D31682"/>
     <w:rPr>
@@ -9555,9 +10137,9 @@
       </w:tcPr>
     </w:tblStylePr>
   </w:style>
-  <w:style w:type="table" w:styleId="Tabel-Gitter7">
+  <w:style w:type="table" w:styleId="TableGrid7">
     <w:name w:val="Table Grid 7"/>
-    <w:basedOn w:val="Tabel-Normal"/>
+    <w:basedOn w:val="TableNormal"/>
     <w:semiHidden/>
     <w:rsid w:val="00D31682"/>
     <w:rPr>
@@ -9649,9 +10231,9 @@
       </w:tcPr>
     </w:tblStylePr>
   </w:style>
-  <w:style w:type="table" w:styleId="Tabel-Gitter8">
+  <w:style w:type="table" w:styleId="TableGrid8">
     <w:name w:val="Table Grid 8"/>
-    <w:basedOn w:val="Tabel-Normal"/>
+    <w:basedOn w:val="TableNormal"/>
     <w:semiHidden/>
     <w:rsid w:val="00D31682"/>
     <w:rPr>
@@ -9723,9 +10305,9 @@
       </w:tcPr>
     </w:tblStylePr>
   </w:style>
-  <w:style w:type="table" w:styleId="Tabel-Liste1">
+  <w:style w:type="table" w:styleId="TableList1">
     <w:name w:val="Table List 1"/>
-    <w:basedOn w:val="Tabel-Normal"/>
+    <w:basedOn w:val="TableNormal"/>
     <w:semiHidden/>
     <w:rsid w:val="00D31682"/>
     <w:rPr>
@@ -9816,9 +10398,9 @@
       </w:tcPr>
     </w:tblStylePr>
   </w:style>
-  <w:style w:type="table" w:styleId="Tabel-Liste2">
+  <w:style w:type="table" w:styleId="TableList2">
     <w:name w:val="Table List 2"/>
-    <w:basedOn w:val="Tabel-Normal"/>
+    <w:basedOn w:val="TableNormal"/>
     <w:semiHidden/>
     <w:rsid w:val="00D31682"/>
     <w:rPr>
@@ -9904,9 +10486,9 @@
       </w:tcPr>
     </w:tblStylePr>
   </w:style>
-  <w:style w:type="table" w:styleId="Tabel-Liste3">
+  <w:style w:type="table" w:styleId="TableList3">
     <w:name w:val="Table List 3"/>
-    <w:basedOn w:val="Tabel-Normal"/>
+    <w:basedOn w:val="TableNormal"/>
     <w:semiHidden/>
     <w:rsid w:val="00D31682"/>
     <w:rPr>
@@ -9971,9 +10553,9 @@
       </w:tcPr>
     </w:tblStylePr>
   </w:style>
-  <w:style w:type="table" w:styleId="Tabel-Liste4">
+  <w:style w:type="table" w:styleId="TableList4">
     <w:name w:val="Table List 4"/>
-    <w:basedOn w:val="Tabel-Normal"/>
+    <w:basedOn w:val="TableNormal"/>
     <w:semiHidden/>
     <w:rsid w:val="00D31682"/>
     <w:rPr>
@@ -10017,9 +10599,9 @@
       </w:tcPr>
     </w:tblStylePr>
   </w:style>
-  <w:style w:type="table" w:styleId="Tabel-Liste5">
+  <w:style w:type="table" w:styleId="TableList5">
     <w:name w:val="Table List 5"/>
-    <w:basedOn w:val="Tabel-Normal"/>
+    <w:basedOn w:val="TableNormal"/>
     <w:semiHidden/>
     <w:rsid w:val="00D31682"/>
     <w:rPr>
@@ -10074,9 +10656,9 @@
       </w:tcPr>
     </w:tblStylePr>
   </w:style>
-  <w:style w:type="table" w:styleId="Tabel-Liste6">
+  <w:style w:type="table" w:styleId="TableList6">
     <w:name w:val="Table List 6"/>
-    <w:basedOn w:val="Tabel-Normal"/>
+    <w:basedOn w:val="TableNormal"/>
     <w:semiHidden/>
     <w:rsid w:val="00D31682"/>
     <w:rPr>
@@ -10142,9 +10724,9 @@
       </w:tcPr>
     </w:tblStylePr>
   </w:style>
-  <w:style w:type="table" w:styleId="Tabel-Liste7">
+  <w:style w:type="table" w:styleId="TableList7">
     <w:name w:val="Table List 7"/>
-    <w:basedOn w:val="Tabel-Normal"/>
+    <w:basedOn w:val="TableNormal"/>
     <w:semiHidden/>
     <w:rsid w:val="00D31682"/>
     <w:rPr>
@@ -10248,9 +10830,9 @@
       </w:tcPr>
     </w:tblStylePr>
   </w:style>
-  <w:style w:type="table" w:styleId="Tabel-Liste8">
+  <w:style w:type="table" w:styleId="TableList8">
     <w:name w:val="Table List 8"/>
-    <w:basedOn w:val="Tabel-Normal"/>
+    <w:basedOn w:val="TableNormal"/>
     <w:semiHidden/>
     <w:rsid w:val="00D31682"/>
     <w:rPr>
@@ -10356,9 +10938,9 @@
       </w:tcPr>
     </w:tblStylePr>
   </w:style>
-  <w:style w:type="table" w:styleId="Tabel-Professionel">
+  <w:style w:type="table" w:styleId="TableProfessional">
     <w:name w:val="Table Professional"/>
-    <w:basedOn w:val="Tabel-Normal"/>
+    <w:basedOn w:val="TableNormal"/>
     <w:semiHidden/>
     <w:rsid w:val="00D31682"/>
     <w:rPr>
@@ -10402,9 +10984,9 @@
       </w:tcPr>
     </w:tblStylePr>
   </w:style>
-  <w:style w:type="table" w:styleId="Tabel-Enkelt1">
+  <w:style w:type="table" w:styleId="TableSimple1">
     <w:name w:val="Table Simple 1"/>
-    <w:basedOn w:val="Tabel-Normal"/>
+    <w:basedOn w:val="TableNormal"/>
     <w:semiHidden/>
     <w:rsid w:val="00D31682"/>
     <w:rPr>
@@ -10449,9 +11031,9 @@
       </w:tcPr>
     </w:tblStylePr>
   </w:style>
-  <w:style w:type="table" w:styleId="Tabel-Enkelt2">
+  <w:style w:type="table" w:styleId="TableSimple2">
     <w:name w:val="Table Simple 2"/>
-    <w:basedOn w:val="Tabel-Normal"/>
+    <w:basedOn w:val="TableNormal"/>
     <w:semiHidden/>
     <w:rsid w:val="00D31682"/>
     <w:rPr>
@@ -10554,9 +11136,9 @@
       </w:tcPr>
     </w:tblStylePr>
   </w:style>
-  <w:style w:type="table" w:styleId="Tabel-Enkelt3">
+  <w:style w:type="table" w:styleId="TableSimple3">
     <w:name w:val="Table Simple 3"/>
-    <w:basedOn w:val="Tabel-Normal"/>
+    <w:basedOn w:val="TableNormal"/>
     <w:semiHidden/>
     <w:rsid w:val="00D31682"/>
     <w:rPr>
@@ -10598,9 +11180,9 @@
       </w:tcPr>
     </w:tblStylePr>
   </w:style>
-  <w:style w:type="table" w:styleId="Tabel-Hrfin1">
+  <w:style w:type="table" w:styleId="TableSubtle1">
     <w:name w:val="Table Subtle 1"/>
-    <w:basedOn w:val="Tabel-Normal"/>
+    <w:basedOn w:val="TableNormal"/>
     <w:semiHidden/>
     <w:rsid w:val="00D31682"/>
     <w:rPr>
@@ -10698,9 +11280,9 @@
       </w:tcPr>
     </w:tblStylePr>
   </w:style>
-  <w:style w:type="table" w:styleId="Tabel-Hrfin2">
+  <w:style w:type="table" w:styleId="TableSubtle2">
     <w:name w:val="Table Subtle 2"/>
-    <w:basedOn w:val="Tabel-Normal"/>
+    <w:basedOn w:val="TableNormal"/>
     <w:semiHidden/>
     <w:rsid w:val="00D31682"/>
     <w:rPr>
@@ -10790,9 +11372,9 @@
       </w:tcPr>
     </w:tblStylePr>
   </w:style>
-  <w:style w:type="table" w:styleId="Tabel-Tema">
+  <w:style w:type="table" w:styleId="TableTheme">
     <w:name w:val="Table Theme"/>
-    <w:basedOn w:val="Tabel-Normal"/>
+    <w:basedOn w:val="TableNormal"/>
     <w:semiHidden/>
     <w:rsid w:val="00D31682"/>
     <w:rPr>
@@ -10818,9 +11400,9 @@
       </w:tblCellMar>
     </w:tblPr>
   </w:style>
-  <w:style w:type="table" w:styleId="Tabel-Web1">
+  <w:style w:type="table" w:styleId="TableWeb1">
     <w:name w:val="Table Web 1"/>
-    <w:basedOn w:val="Tabel-Normal"/>
+    <w:basedOn w:val="TableNormal"/>
     <w:semiHidden/>
     <w:rsid w:val="00D31682"/>
     <w:rPr>
@@ -10865,9 +11447,9 @@
       </w:tcPr>
     </w:tblStylePr>
   </w:style>
-  <w:style w:type="table" w:styleId="Tabel-Web2">
+  <w:style w:type="table" w:styleId="TableWeb2">
     <w:name w:val="Table Web 2"/>
-    <w:basedOn w:val="Tabel-Normal"/>
+    <w:basedOn w:val="TableNormal"/>
     <w:semiHidden/>
     <w:rsid w:val="00D31682"/>
     <w:rPr>
@@ -10912,9 +11494,9 @@
       </w:tcPr>
     </w:tblStylePr>
   </w:style>
-  <w:style w:type="table" w:styleId="Tabel-Web3">
+  <w:style w:type="table" w:styleId="TableWeb3">
     <w:name w:val="Table Web 3"/>
-    <w:basedOn w:val="Tabel-Normal"/>
+    <w:basedOn w:val="TableNormal"/>
     <w:semiHidden/>
     <w:rsid w:val="00D31682"/>
     <w:rPr>
@@ -10961,8 +11543,8 @@
   </w:style>
   <w:style w:type="paragraph" w:customStyle="1" w:styleId="HeadingBold">
     <w:name w:val="Heading Bold"/>
-    <w:basedOn w:val="Brdtekst"/>
-    <w:next w:val="Brdtekst"/>
+    <w:basedOn w:val="BodyText"/>
+    <w:next w:val="BodyText"/>
     <w:rsid w:val="00D31682"/>
     <w:pPr>
       <w:keepNext/>
@@ -10974,7 +11556,7 @@
   </w:style>
   <w:style w:type="paragraph" w:customStyle="1" w:styleId="BodyTextHanging">
     <w:name w:val="Body Text Hanging"/>
-    <w:basedOn w:val="Brdtekst"/>
+    <w:basedOn w:val="BodyText"/>
     <w:rsid w:val="00D31682"/>
     <w:pPr>
       <w:tabs>
@@ -10999,7 +11581,7 @@
   </w:style>
   <w:style w:type="paragraph" w:customStyle="1" w:styleId="Table">
     <w:name w:val="Table"/>
-    <w:basedOn w:val="Brdtekst"/>
+    <w:basedOn w:val="BodyText"/>
     <w:qFormat/>
     <w:rsid w:val="00D31682"/>
     <w:pPr>
@@ -11105,8 +11687,8 @@
   </w:style>
   <w:style w:type="paragraph" w:customStyle="1" w:styleId="Illustration">
     <w:name w:val="Illustration"/>
-    <w:basedOn w:val="Brdtekst"/>
-    <w:next w:val="Billedtekst"/>
+    <w:basedOn w:val="BodyText"/>
+    <w:next w:val="Caption"/>
     <w:rsid w:val="00D31682"/>
     <w:pPr>
       <w:keepNext/>
@@ -11116,17 +11698,17 @@
   </w:style>
   <w:style w:type="paragraph" w:customStyle="1" w:styleId="SpecialComment">
     <w:name w:val="Special Comment"/>
-    <w:basedOn w:val="Brdtekst"/>
-    <w:next w:val="Brdtekst"/>
+    <w:basedOn w:val="BodyText"/>
+    <w:next w:val="BodyText"/>
     <w:rsid w:val="00AF1B26"/>
     <w:pPr>
       <w:shd w:val="clear" w:color="auto" w:fill="D8E3F0"/>
     </w:pPr>
   </w:style>
-  <w:style w:type="paragraph" w:styleId="Overskrift">
+  <w:style w:type="paragraph" w:styleId="TOCHeading">
     <w:name w:val="TOC Heading"/>
-    <w:basedOn w:val="Titel"/>
-    <w:next w:val="Brdtekst"/>
+    <w:basedOn w:val="Title"/>
+    <w:next w:val="BodyText"/>
     <w:rsid w:val="00A02926"/>
     <w:pPr>
       <w:pageBreakBefore/>
@@ -11138,7 +11720,7 @@
   </w:style>
   <w:style w:type="paragraph" w:customStyle="1" w:styleId="Code">
     <w:name w:val="Code"/>
-    <w:basedOn w:val="Brdtekst"/>
+    <w:basedOn w:val="BodyText"/>
     <w:rsid w:val="00D31682"/>
     <w:pPr>
       <w:keepLines/>
@@ -11153,7 +11735,7 @@
   </w:style>
   <w:style w:type="paragraph" w:customStyle="1" w:styleId="Address">
     <w:name w:val="Address"/>
-    <w:basedOn w:val="Brdtekst"/>
+    <w:basedOn w:val="BodyText"/>
     <w:rsid w:val="00646D0A"/>
     <w:pPr>
       <w:keepNext/>
@@ -11168,8 +11750,8 @@
   </w:style>
   <w:style w:type="paragraph" w:customStyle="1" w:styleId="Subject">
     <w:name w:val="Subject"/>
-    <w:basedOn w:val="Brdtekst"/>
-    <w:next w:val="Brdtekst"/>
+    <w:basedOn w:val="BodyText"/>
+    <w:next w:val="BodyText"/>
     <w:rsid w:val="00016837"/>
     <w:pPr>
       <w:keepNext/>
@@ -11184,7 +11766,7 @@
   </w:style>
   <w:style w:type="paragraph" w:customStyle="1" w:styleId="CopyTo">
     <w:name w:val="Copy To"/>
-    <w:basedOn w:val="Brdtekst"/>
+    <w:basedOn w:val="BodyText"/>
     <w:next w:val="Enclosures"/>
     <w:rsid w:val="00D31682"/>
     <w:pPr>
@@ -11205,7 +11787,7 @@
   </w:style>
   <w:style w:type="paragraph" w:customStyle="1" w:styleId="Enclosures">
     <w:name w:val="Enclosures"/>
-    <w:basedOn w:val="Brdtekst"/>
+    <w:basedOn w:val="BodyText"/>
     <w:rsid w:val="00D31682"/>
     <w:pPr>
       <w:tabs>
@@ -11225,7 +11807,7 @@
   </w:style>
   <w:style w:type="paragraph" w:customStyle="1" w:styleId="Letterhead">
     <w:name w:val="Letterhead"/>
-    <w:basedOn w:val="Sidefod"/>
+    <w:basedOn w:val="Footer"/>
     <w:rsid w:val="00191048"/>
     <w:pPr>
       <w:framePr w:w="3402" w:wrap="around" w:vAnchor="page" w:hAnchor="page" w:xAlign="right" w:yAlign="bottom" w:anchorLock="1"/>
@@ -11238,7 +11820,7 @@
   </w:style>
   <w:style w:type="paragraph" w:customStyle="1" w:styleId="LetterDate">
     <w:name w:val="Letter Date"/>
-    <w:basedOn w:val="Brdtekst"/>
+    <w:basedOn w:val="BodyText"/>
     <w:rsid w:val="00B1480E"/>
     <w:pPr>
       <w:spacing w:after="0"/>
@@ -11256,7 +11838,7 @@
   </w:style>
   <w:style w:type="paragraph" w:customStyle="1" w:styleId="Appendix-Heading1">
     <w:name w:val="Appendix - Heading 1"/>
-    <w:next w:val="Brdtekst"/>
+    <w:next w:val="BodyText"/>
     <w:rsid w:val="00E40258"/>
     <w:pPr>
       <w:keepNext/>
@@ -11279,7 +11861,7 @@
   </w:style>
   <w:style w:type="paragraph" w:customStyle="1" w:styleId="Appendix-Heading2">
     <w:name w:val="Appendix - Heading 2"/>
-    <w:next w:val="Brdtekst"/>
+    <w:next w:val="BodyText"/>
     <w:rsid w:val="000C0DB0"/>
     <w:pPr>
       <w:keepNext/>
@@ -11305,7 +11887,7 @@
   </w:style>
   <w:style w:type="paragraph" w:customStyle="1" w:styleId="Appendix-Heading3">
     <w:name w:val="Appendix - Heading 3"/>
-    <w:next w:val="Brdtekst"/>
+    <w:next w:val="BodyText"/>
     <w:rsid w:val="000C0DB0"/>
     <w:pPr>
       <w:keepNext/>
@@ -11331,7 +11913,7 @@
   </w:style>
   <w:style w:type="paragraph" w:customStyle="1" w:styleId="Appendix-Heading4">
     <w:name w:val="Appendix - Heading 4"/>
-    <w:next w:val="Brdtekst"/>
+    <w:next w:val="BodyText"/>
     <w:rsid w:val="000C0DB0"/>
     <w:pPr>
       <w:keepNext/>
@@ -11357,7 +11939,7 @@
   </w:style>
   <w:style w:type="character" w:customStyle="1" w:styleId="Courier">
     <w:name w:val="Courier"/>
-    <w:basedOn w:val="Standardskrifttypeiafsnit"/>
+    <w:basedOn w:val="DefaultParagraphFont"/>
     <w:rsid w:val="00D31682"/>
     <w:rPr>
       <w:rFonts w:ascii="Courier New" w:hAnsi="Courier New" w:cs="Courier New"/>
@@ -11367,12 +11949,12 @@
   </w:style>
   <w:style w:type="character" w:customStyle="1" w:styleId="RedFont">
     <w:name w:val="Red Font"/>
-    <w:basedOn w:val="Standardskrifttypeiafsnit"/>
+    <w:basedOn w:val="DefaultParagraphFont"/>
     <w:rsid w:val="00D31682"/>
   </w:style>
   <w:style w:type="paragraph" w:customStyle="1" w:styleId="Journal">
     <w:name w:val="Journal"/>
-    <w:basedOn w:val="Sidefod"/>
+    <w:basedOn w:val="Footer"/>
     <w:rsid w:val="00163056"/>
     <w:pPr>
       <w:framePr w:wrap="around" w:vAnchor="page" w:hAnchor="margin" w:yAlign="bottom" w:anchorLock="1"/>
@@ -11401,7 +11983,7 @@
   </w:style>
   <w:style w:type="paragraph" w:customStyle="1" w:styleId="SignatureSublines">
     <w:name w:val="Signature Sublines"/>
-    <w:basedOn w:val="Underskrift"/>
+    <w:basedOn w:val="Signature"/>
     <w:next w:val="CopyTo"/>
     <w:rsid w:val="00016837"/>
     <w:pPr>
@@ -11437,9 +12019,9 @@
       <w:spacing w:before="680" w:after="0"/>
     </w:pPr>
   </w:style>
-  <w:style w:type="character" w:styleId="Kraftigfremhvning">
+  <w:style w:type="character" w:styleId="IntenseEmphasis">
     <w:name w:val="Intense Emphasis"/>
-    <w:basedOn w:val="Standardskrifttypeiafsnit"/>
+    <w:basedOn w:val="DefaultParagraphFont"/>
     <w:uiPriority w:val="21"/>
     <w:rsid w:val="000A02C5"/>
     <w:rPr>
@@ -11452,7 +12034,7 @@
   </w:style>
   <w:style w:type="paragraph" w:customStyle="1" w:styleId="Copyright">
     <w:name w:val="Copyright"/>
-    <w:basedOn w:val="Brdtekst"/>
+    <w:basedOn w:val="BodyText"/>
     <w:link w:val="CopyrightChar"/>
     <w:rsid w:val="007E574F"/>
     <w:pPr>
@@ -11465,7 +12047,7 @@
   </w:style>
   <w:style w:type="paragraph" w:customStyle="1" w:styleId="InfoText">
     <w:name w:val="Info Text"/>
-    <w:basedOn w:val="Brdtekst"/>
+    <w:basedOn w:val="BodyText"/>
     <w:rsid w:val="001230FB"/>
     <w:pPr>
       <w:spacing w:after="0"/>
@@ -11475,10 +12057,10 @@
       <w:sz w:val="16"/>
     </w:rPr>
   </w:style>
-  <w:style w:type="character" w:customStyle="1" w:styleId="BrdtekstTegn">
-    <w:name w:val="Brødtekst Tegn"/>
-    <w:basedOn w:val="Standardskrifttypeiafsnit"/>
-    <w:link w:val="Brdtekst"/>
+  <w:style w:type="character" w:customStyle="1" w:styleId="BodyTextChar">
+    <w:name w:val="Body Text Char"/>
+    <w:basedOn w:val="DefaultParagraphFont"/>
+    <w:link w:val="BodyText"/>
     <w:rsid w:val="008174F1"/>
     <w:rPr>
       <w:kern w:val="20"/>
@@ -11488,14 +12070,17 @@
   </w:style>
   <w:style w:type="character" w:customStyle="1" w:styleId="CopyrightChar">
     <w:name w:val="Copyright Char"/>
-    <w:basedOn w:val="BrdtekstTegn"/>
+    <w:basedOn w:val="BodyTextChar"/>
     <w:link w:val="Copyright"/>
     <w:rsid w:val="008174F1"/>
     <w:rPr>
+      <w:kern w:val="20"/>
       <w:sz w:val="13"/>
+      <w:szCs w:val="24"/>
+      <w:lang w:val="en-GB" w:eastAsia="en-US"/>
     </w:rPr>
   </w:style>
-  <w:style w:type="paragraph" w:styleId="Bibliografi">
+  <w:style w:type="paragraph" w:styleId="Bibliography">
     <w:name w:val="Bibliography"/>
     <w:basedOn w:val="Normal"/>
     <w:next w:val="Normal"/>
@@ -11504,9 +12089,9 @@
     <w:unhideWhenUsed/>
     <w:rsid w:val="00F87EA1"/>
   </w:style>
-  <w:style w:type="character" w:styleId="Bogenstitel">
+  <w:style w:type="character" w:styleId="BookTitle">
     <w:name w:val="Book Title"/>
-    <w:basedOn w:val="Standardskrifttypeiafsnit"/>
+    <w:basedOn w:val="DefaultParagraphFont"/>
     <w:uiPriority w:val="33"/>
     <w:rsid w:val="00F87EA1"/>
     <w:rPr>
@@ -11516,11 +12101,11 @@
       <w:spacing w:val="5"/>
     </w:rPr>
   </w:style>
-  <w:style w:type="paragraph" w:styleId="Strktcitat">
+  <w:style w:type="paragraph" w:styleId="IntenseQuote">
     <w:name w:val="Intense Quote"/>
     <w:basedOn w:val="Normal"/>
     <w:next w:val="Normal"/>
-    <w:link w:val="StrktcitatTegn"/>
+    <w:link w:val="IntenseQuoteChar"/>
     <w:uiPriority w:val="30"/>
     <w:rsid w:val="00F87EA1"/>
     <w:pPr>
@@ -11538,10 +12123,10 @@
       <w:color w:val="4F81BD" w:themeColor="accent1"/>
     </w:rPr>
   </w:style>
-  <w:style w:type="character" w:customStyle="1" w:styleId="StrktcitatTegn">
-    <w:name w:val="Stærkt citat Tegn"/>
-    <w:basedOn w:val="Standardskrifttypeiafsnit"/>
-    <w:link w:val="Strktcitat"/>
+  <w:style w:type="character" w:customStyle="1" w:styleId="IntenseQuoteChar">
+    <w:name w:val="Intense Quote Char"/>
+    <w:basedOn w:val="DefaultParagraphFont"/>
+    <w:link w:val="IntenseQuote"/>
     <w:uiPriority w:val="30"/>
     <w:rsid w:val="00F87EA1"/>
     <w:rPr>
@@ -11555,9 +12140,9 @@
       <w:lang w:val="en-GB" w:eastAsia="en-US"/>
     </w:rPr>
   </w:style>
-  <w:style w:type="character" w:styleId="Kraftighenvisning">
+  <w:style w:type="character" w:styleId="IntenseReference">
     <w:name w:val="Intense Reference"/>
-    <w:basedOn w:val="Standardskrifttypeiafsnit"/>
+    <w:basedOn w:val="DefaultParagraphFont"/>
     <w:uiPriority w:val="32"/>
     <w:rsid w:val="00F87EA1"/>
     <w:rPr>
@@ -11569,7 +12154,7 @@
       <w:u w:val="single"/>
     </w:rPr>
   </w:style>
-  <w:style w:type="paragraph" w:styleId="Listeafsnit">
+  <w:style w:type="paragraph" w:styleId="ListParagraph">
     <w:name w:val="List Paragraph"/>
     <w:basedOn w:val="Normal"/>
     <w:uiPriority w:val="34"/>
@@ -11579,7 +12164,7 @@
       <w:contextualSpacing/>
     </w:pPr>
   </w:style>
-  <w:style w:type="paragraph" w:styleId="Ingenafstand">
+  <w:style w:type="paragraph" w:styleId="NoSpacing">
     <w:name w:val="No Spacing"/>
     <w:uiPriority w:val="1"/>
     <w:rsid w:val="00F87EA1"/>
@@ -11592,9 +12177,9 @@
       <w:lang w:val="en-GB" w:eastAsia="en-US"/>
     </w:rPr>
   </w:style>
-  <w:style w:type="character" w:styleId="Pladsholdertekst">
+  <w:style w:type="character" w:styleId="PlaceholderText">
     <w:name w:val="Placeholder Text"/>
-    <w:basedOn w:val="Standardskrifttypeiafsnit"/>
+    <w:basedOn w:val="DefaultParagraphFont"/>
     <w:uiPriority w:val="99"/>
     <w:semiHidden/>
     <w:rsid w:val="00F87EA1"/>
@@ -11602,11 +12187,11 @@
       <w:color w:val="808080"/>
     </w:rPr>
   </w:style>
-  <w:style w:type="paragraph" w:styleId="Citat">
+  <w:style w:type="paragraph" w:styleId="Quote">
     <w:name w:val="Quote"/>
     <w:basedOn w:val="Normal"/>
     <w:next w:val="Normal"/>
-    <w:link w:val="CitatTegn"/>
+    <w:link w:val="QuoteChar"/>
     <w:uiPriority w:val="29"/>
     <w:rsid w:val="00F87EA1"/>
     <w:rPr>
@@ -11615,10 +12200,10 @@
       <w:color w:val="000000" w:themeColor="text1"/>
     </w:rPr>
   </w:style>
-  <w:style w:type="character" w:customStyle="1" w:styleId="CitatTegn">
-    <w:name w:val="Citat Tegn"/>
-    <w:basedOn w:val="Standardskrifttypeiafsnit"/>
-    <w:link w:val="Citat"/>
+  <w:style w:type="character" w:customStyle="1" w:styleId="QuoteChar">
+    <w:name w:val="Quote Char"/>
+    <w:basedOn w:val="DefaultParagraphFont"/>
+    <w:link w:val="Quote"/>
     <w:uiPriority w:val="29"/>
     <w:rsid w:val="00F87EA1"/>
     <w:rPr>
@@ -11630,9 +12215,9 @@
       <w:lang w:val="en-GB" w:eastAsia="en-US"/>
     </w:rPr>
   </w:style>
-  <w:style w:type="character" w:styleId="Svagfremhvning">
+  <w:style w:type="character" w:styleId="SubtleEmphasis">
     <w:name w:val="Subtle Emphasis"/>
-    <w:basedOn w:val="Standardskrifttypeiafsnit"/>
+    <w:basedOn w:val="DefaultParagraphFont"/>
     <w:uiPriority w:val="19"/>
     <w:rsid w:val="00F87EA1"/>
     <w:rPr>
@@ -11641,9 +12226,9 @@
       <w:color w:val="808080" w:themeColor="text1" w:themeTint="7F"/>
     </w:rPr>
   </w:style>
-  <w:style w:type="character" w:styleId="Svaghenvisning">
+  <w:style w:type="character" w:styleId="SubtleReference">
     <w:name w:val="Subtle Reference"/>
-    <w:basedOn w:val="Standardskrifttypeiafsnit"/>
+    <w:basedOn w:val="DefaultParagraphFont"/>
     <w:uiPriority w:val="31"/>
     <w:rsid w:val="00F87EA1"/>
     <w:rPr>
@@ -11654,7 +12239,7 @@
   </w:style>
   <w:style w:type="paragraph" w:customStyle="1" w:styleId="Bibliografi1">
     <w:name w:val="Bibliografi1"/>
-    <w:basedOn w:val="Brdtekst"/>
+    <w:basedOn w:val="BodyText"/>
     <w:rsid w:val="002D72B2"/>
     <w:pPr>
       <w:tabs>
@@ -11676,6 +12261,211 @@
       <w:szCs w:val="20"/>
       <w:lang w:val="en-US"/>
     </w:rPr>
+  </w:style>
+  <w:style w:type="paragraph" w:customStyle="1" w:styleId="doclist">
+    <w:name w:val="doclist"/>
+    <w:basedOn w:val="Normal"/>
+    <w:rsid w:val="00F94C79"/>
+    <w:pPr>
+      <w:spacing w:before="100" w:beforeAutospacing="1" w:after="100" w:afterAutospacing="1" w:line="240" w:lineRule="auto"/>
+      <w:jc w:val="left"/>
+    </w:pPr>
+    <w:rPr>
+      <w:rFonts w:ascii="Times New Roman" w:hAnsi="Times New Roman"/>
+      <w:kern w:val="0"/>
+      <w:sz w:val="24"/>
+      <w:lang w:val="da-DK" w:eastAsia="da-DK"/>
+    </w:rPr>
+  </w:style>
+</w:styles>
+</file>
+
+<file path=word/stylesWithEffects.xml><?xml version="1.0" encoding="utf-8"?>
+<w:styles xmlns:wpc="http://schemas.microsoft.com/office/word/2010/wordprocessingCanvas" xmlns:mc="http://schemas.openxmlformats.org/markup-compatibility/2006" xmlns:o="urn:schemas-microsoft-com:office:office" xmlns:r="http://schemas.openxmlformats.org/officeDocument/2006/relationships" xmlns:m="http://schemas.openxmlformats.org/officeDocument/2006/math" xmlns:v="urn:schemas-microsoft-com:vml" xmlns:wp14="http://schemas.microsoft.com/office/word/2010/wordprocessingDrawing" xmlns:wp="http://schemas.openxmlformats.org/drawingml/2006/wordprocessingDrawing" xmlns:w10="urn:schemas-microsoft-com:office:word" xmlns:w="http://schemas.openxmlformats.org/wordprocessingml/2006/main" xmlns:w14="http://schemas.microsoft.com/office/word/2010/wordml" xmlns:wpg="http://schemas.microsoft.com/office/word/2010/wordprocessingGroup" xmlns:wpi="http://schemas.microsoft.com/office/word/2010/wordprocessingInk" xmlns:wne="http://schemas.microsoft.com/office/word/2006/wordml" xmlns:wps="http://schemas.microsoft.com/office/word/2010/wordprocessingShape" mc:Ignorable="w14 wp14">
+  <w:docDefaults>
+    <w:rPrDefault>
+      <w:rPr>
+        <w:rFonts w:asciiTheme="minorHAnsi" w:eastAsiaTheme="minorEastAsia" w:hAnsiTheme="minorHAnsi" w:cstheme="minorBidi"/>
+        <w:sz w:val="22"/>
+        <w:szCs w:val="22"/>
+        <w:lang w:val="da-DK" w:eastAsia="da-DK" w:bidi="ar-SA"/>
+      </w:rPr>
+    </w:rPrDefault>
+    <w:pPrDefault>
+      <w:pPr>
+        <w:spacing w:after="200" w:line="276" w:lineRule="auto"/>
+      </w:pPr>
+    </w:pPrDefault>
+  </w:docDefaults>
+  <w:latentStyles w:defLockedState="0" w:defUIPriority="99" w:defSemiHidden="1" w:defUnhideWhenUsed="1" w:defQFormat="0" w:count="267">
+    <w:lsdException w:name="Normal" w:semiHidden="0" w:uiPriority="0" w:unhideWhenUsed="0" w:qFormat="1"/>
+    <w:lsdException w:name="heading 1" w:semiHidden="0" w:uiPriority="9" w:unhideWhenUsed="0" w:qFormat="1"/>
+    <w:lsdException w:name="heading 2" w:uiPriority="9" w:qFormat="1"/>
+    <w:lsdException w:name="heading 3" w:uiPriority="9" w:qFormat="1"/>
+    <w:lsdException w:name="heading 4" w:uiPriority="9" w:qFormat="1"/>
+    <w:lsdException w:name="heading 5" w:uiPriority="9" w:qFormat="1"/>
+    <w:lsdException w:name="heading 6" w:uiPriority="9" w:qFormat="1"/>
+    <w:lsdException w:name="heading 7" w:uiPriority="9" w:qFormat="1"/>
+    <w:lsdException w:name="heading 8" w:uiPriority="9" w:qFormat="1"/>
+    <w:lsdException w:name="heading 9" w:uiPriority="9" w:qFormat="1"/>
+    <w:lsdException w:name="toc 1" w:uiPriority="39"/>
+    <w:lsdException w:name="toc 2" w:uiPriority="39"/>
+    <w:lsdException w:name="toc 3" w:uiPriority="39"/>
+    <w:lsdException w:name="toc 4" w:uiPriority="39"/>
+    <w:lsdException w:name="toc 5" w:uiPriority="39"/>
+    <w:lsdException w:name="toc 6" w:uiPriority="39"/>
+    <w:lsdException w:name="toc 7" w:uiPriority="39"/>
+    <w:lsdException w:name="toc 8" w:uiPriority="39"/>
+    <w:lsdException w:name="toc 9" w:uiPriority="39"/>
+    <w:lsdException w:name="caption" w:uiPriority="35" w:qFormat="1"/>
+    <w:lsdException w:name="Title" w:semiHidden="0" w:uiPriority="10" w:unhideWhenUsed="0" w:qFormat="1"/>
+    <w:lsdException w:name="Default Paragraph Font" w:uiPriority="1"/>
+    <w:lsdException w:name="Subtitle" w:semiHidden="0" w:uiPriority="11" w:unhideWhenUsed="0" w:qFormat="1"/>
+    <w:lsdException w:name="Strong" w:semiHidden="0" w:uiPriority="22" w:unhideWhenUsed="0" w:qFormat="1"/>
+    <w:lsdException w:name="Emphasis" w:semiHidden="0" w:uiPriority="20" w:unhideWhenUsed="0" w:qFormat="1"/>
+    <w:lsdException w:name="Table Grid" w:semiHidden="0" w:uiPriority="59" w:unhideWhenUsed="0"/>
+    <w:lsdException w:name="Placeholder Text" w:unhideWhenUsed="0"/>
+    <w:lsdException w:name="No Spacing" w:semiHidden="0" w:uiPriority="1" w:unhideWhenUsed="0" w:qFormat="1"/>
+    <w:lsdException w:name="Light Shading" w:semiHidden="0" w:uiPriority="60" w:unhideWhenUsed="0"/>
+    <w:lsdException w:name="Light List" w:semiHidden="0" w:uiPriority="61" w:unhideWhenUsed="0"/>
+    <w:lsdException w:name="Light Grid" w:semiHidden="0" w:uiPriority="62" w:unhideWhenUsed="0"/>
+    <w:lsdException w:name="Medium Shading 1" w:semiHidden="0" w:uiPriority="63" w:unhideWhenUsed="0"/>
+    <w:lsdException w:name="Medium Shading 2" w:semiHidden="0" w:uiPriority="64" w:unhideWhenUsed="0"/>
+    <w:lsdException w:name="Medium List 1" w:semiHidden="0" w:uiPriority="65" w:unhideWhenUsed="0"/>
+    <w:lsdException w:name="Medium List 2" w:semiHidden="0" w:uiPriority="66" w:unhideWhenUsed="0"/>
+    <w:lsdException w:name="Medium Grid 1" w:semiHidden="0" w:uiPriority="67" w:unhideWhenUsed="0"/>
+    <w:lsdException w:name="Medium Grid 2" w:semiHidden="0" w:uiPriority="68" w:unhideWhenUsed="0"/>
+    <w:lsdException w:name="Medium Grid 3" w:semiHidden="0" w:uiPriority="69" w:unhideWhenUsed="0"/>
+    <w:lsdException w:name="Dark List" w:semiHidden="0" w:uiPriority="70" w:unhideWhenUsed="0"/>
+    <w:lsdException w:name="Colorful Shading" w:semiHidden="0" w:uiPriority="71" w:unhideWhenUsed="0"/>
+    <w:lsdException w:name="Colorful List" w:semiHidden="0" w:uiPriority="72" w:unhideWhenUsed="0"/>
+    <w:lsdException w:name="Colorful Grid" w:semiHidden="0" w:uiPriority="73" w:unhideWhenUsed="0"/>
+    <w:lsdException w:name="Light Shading Accent 1" w:semiHidden="0" w:uiPriority="60" w:unhideWhenUsed="0"/>
+    <w:lsdException w:name="Light List Accent 1" w:semiHidden="0" w:uiPriority="61" w:unhideWhenUsed="0"/>
+    <w:lsdException w:name="Light Grid Accent 1" w:semiHidden="0" w:uiPriority="62" w:unhideWhenUsed="0"/>
+    <w:lsdException w:name="Medium Shading 1 Accent 1" w:semiHidden="0" w:uiPriority="63" w:unhideWhenUsed="0"/>
+    <w:lsdException w:name="Medium Shading 2 Accent 1" w:semiHidden="0" w:uiPriority="64" w:unhideWhenUsed="0"/>
+    <w:lsdException w:name="Medium List 1 Accent 1" w:semiHidden="0" w:uiPriority="65" w:unhideWhenUsed="0"/>
+    <w:lsdException w:name="Revision" w:unhideWhenUsed="0"/>
+    <w:lsdException w:name="List Paragraph" w:semiHidden="0" w:uiPriority="34" w:unhideWhenUsed="0" w:qFormat="1"/>
+    <w:lsdException w:name="Quote" w:semiHidden="0" w:uiPriority="29" w:unhideWhenUsed="0" w:qFormat="1"/>
+    <w:lsdException w:name="Intense Quote" w:semiHidden="0" w:uiPriority="30" w:unhideWhenUsed="0" w:qFormat="1"/>
+    <w:lsdException w:name="Medium List 2 Accent 1" w:semiHidden="0" w:uiPriority="66" w:unhideWhenUsed="0"/>
+    <w:lsdException w:name="Medium Grid 1 Accent 1" w:semiHidden="0" w:uiPriority="67" w:unhideWhenUsed="0"/>
+    <w:lsdException w:name="Medium Grid 2 Accent 1" w:semiHidden="0" w:uiPriority="68" w:unhideWhenUsed="0"/>
+    <w:lsdException w:name="Medium Grid 3 Accent 1" w:semiHidden="0" w:uiPriority="69" w:unhideWhenUsed="0"/>
+    <w:lsdException w:name="Dark List Accent 1" w:semiHidden="0" w:uiPriority="70" w:unhideWhenUsed="0"/>
+    <w:lsdException w:name="Colorful Shading Accent 1" w:semiHidden="0" w:uiPriority="71" w:unhideWhenUsed="0"/>
+    <w:lsdException w:name="Colorful List Accent 1" w:semiHidden="0" w:uiPriority="72" w:unhideWhenUsed="0"/>
+    <w:lsdException w:name="Colorful Grid Accent 1" w:semiHidden="0" w:uiPriority="73" w:unhideWhenUsed="0"/>
+    <w:lsdException w:name="Light Shading Accent 2" w:semiHidden="0" w:uiPriority="60" w:unhideWhenUsed="0"/>
+    <w:lsdException w:name="Light List Accent 2" w:semiHidden="0" w:uiPriority="61" w:unhideWhenUsed="0"/>
+    <w:lsdException w:name="Light Grid Accent 2" w:semiHidden="0" w:uiPriority="62" w:unhideWhenUsed="0"/>
+    <w:lsdException w:name="Medium Shading 1 Accent 2" w:semiHidden="0" w:uiPriority="63" w:unhideWhenUsed="0"/>
+    <w:lsdException w:name="Medium Shading 2 Accent 2" w:semiHidden="0" w:uiPriority="64" w:unhideWhenUsed="0"/>
+    <w:lsdException w:name="Medium List 1 Accent 2" w:semiHidden="0" w:uiPriority="65" w:unhideWhenUsed="0"/>
+    <w:lsdException w:name="Medium List 2 Accent 2" w:semiHidden="0" w:uiPriority="66" w:unhideWhenUsed="0"/>
+    <w:lsdException w:name="Medium Grid 1 Accent 2" w:semiHidden="0" w:uiPriority="67" w:unhideWhenUsed="0"/>
+    <w:lsdException w:name="Medium Grid 2 Accent 2" w:semiHidden="0" w:uiPriority="68" w:unhideWhenUsed="0"/>
+    <w:lsdException w:name="Medium Grid 3 Accent 2" w:semiHidden="0" w:uiPriority="69" w:unhideWhenUsed="0"/>
+    <w:lsdException w:name="Dark List Accent 2" w:semiHidden="0" w:uiPriority="70" w:unhideWhenUsed="0"/>
+    <w:lsdException w:name="Colorful Shading Accent 2" w:semiHidden="0" w:uiPriority="71" w:unhideWhenUsed="0"/>
+    <w:lsdException w:name="Colorful List Accent 2" w:semiHidden="0" w:uiPriority="72" w:unhideWhenUsed="0"/>
+    <w:lsdException w:name="Colorful Grid Accent 2" w:semiHidden="0" w:uiPriority="73" w:unhideWhenUsed="0"/>
+    <w:lsdException w:name="Light Shading Accent 3" w:semiHidden="0" w:uiPriority="60" w:unhideWhenUsed="0"/>
+    <w:lsdException w:name="Light List Accent 3" w:semiHidden="0" w:uiPriority="61" w:unhideWhenUsed="0"/>
+    <w:lsdException w:name="Light Grid Accent 3" w:semiHidden="0" w:uiPriority="62" w:unhideWhenUsed="0"/>
+    <w:lsdException w:name="Medium Shading 1 Accent 3" w:semiHidden="0" w:uiPriority="63" w:unhideWhenUsed="0"/>
+    <w:lsdException w:name="Medium Shading 2 Accent 3" w:semiHidden="0" w:uiPriority="64" w:unhideWhenUsed="0"/>
+    <w:lsdException w:name="Medium List 1 Accent 3" w:semiHidden="0" w:uiPriority="65" w:unhideWhenUsed="0"/>
+    <w:lsdException w:name="Medium List 2 Accent 3" w:semiHidden="0" w:uiPriority="66" w:unhideWhenUsed="0"/>
+    <w:lsdException w:name="Medium Grid 1 Accent 3" w:semiHidden="0" w:uiPriority="67" w:unhideWhenUsed="0"/>
+    <w:lsdException w:name="Medium Grid 2 Accent 3" w:semiHidden="0" w:uiPriority="68" w:unhideWhenUsed="0"/>
+    <w:lsdException w:name="Medium Grid 3 Accent 3" w:semiHidden="0" w:uiPriority="69" w:unhideWhenUsed="0"/>
+    <w:lsdException w:name="Dark List Accent 3" w:semiHidden="0" w:uiPriority="70" w:unhideWhenUsed="0"/>
+    <w:lsdException w:name="Colorful Shading Accent 3" w:semiHidden="0" w:uiPriority="71" w:unhideWhenUsed="0"/>
+    <w:lsdException w:name="Colorful List Accent 3" w:semiHidden="0" w:uiPriority="72" w:unhideWhenUsed="0"/>
+    <w:lsdException w:name="Colorful Grid Accent 3" w:semiHidden="0" w:uiPriority="73" w:unhideWhenUsed="0"/>
+    <w:lsdException w:name="Light Shading Accent 4" w:semiHidden="0" w:uiPriority="60" w:unhideWhenUsed="0"/>
+    <w:lsdException w:name="Light List Accent 4" w:semiHidden="0" w:uiPriority="61" w:unhideWhenUsed="0"/>
+    <w:lsdException w:name="Light Grid Accent 4" w:semiHidden="0" w:uiPriority="62" w:unhideWhenUsed="0"/>
+    <w:lsdException w:name="Medium Shading 1 Accent 4" w:semiHidden="0" w:uiPriority="63" w:unhideWhenUsed="0"/>
+    <w:lsdException w:name="Medium Shading 2 Accent 4" w:semiHidden="0" w:uiPriority="64" w:unhideWhenUsed="0"/>
+    <w:lsdException w:name="Medium List 1 Accent 4" w:semiHidden="0" w:uiPriority="65" w:unhideWhenUsed="0"/>
+    <w:lsdException w:name="Medium List 2 Accent 4" w:semiHidden="0" w:uiPriority="66" w:unhideWhenUsed="0"/>
+    <w:lsdException w:name="Medium Grid 1 Accent 4" w:semiHidden="0" w:uiPriority="67" w:unhideWhenUsed="0"/>
+    <w:lsdException w:name="Medium Grid 2 Accent 4" w:semiHidden="0" w:uiPriority="68" w:unhideWhenUsed="0"/>
+    <w:lsdException w:name="Medium Grid 3 Accent 4" w:semiHidden="0" w:uiPriority="69" w:unhideWhenUsed="0"/>
+    <w:lsdException w:name="Dark List Accent 4" w:semiHidden="0" w:uiPriority="70" w:unhideWhenUsed="0"/>
+    <w:lsdException w:name="Colorful Shading Accent 4" w:semiHidden="0" w:uiPriority="71" w:unhideWhenUsed="0"/>
+    <w:lsdException w:name="Colorful List Accent 4" w:semiHidden="0" w:uiPriority="72" w:unhideWhenUsed="0"/>
+    <w:lsdException w:name="Colorful Grid Accent 4" w:semiHidden="0" w:uiPriority="73" w:unhideWhenUsed="0"/>
+    <w:lsdException w:name="Light Shading Accent 5" w:semiHidden="0" w:uiPriority="60" w:unhideWhenUsed="0"/>
+    <w:lsdException w:name="Light List Accent 5" w:semiHidden="0" w:uiPriority="61" w:unhideWhenUsed="0"/>
+    <w:lsdException w:name="Light Grid Accent 5" w:semiHidden="0" w:uiPriority="62" w:unhideWhenUsed="0"/>
+    <w:lsdException w:name="Medium Shading 1 Accent 5" w:semiHidden="0" w:uiPriority="63" w:unhideWhenUsed="0"/>
+    <w:lsdException w:name="Medium Shading 2 Accent 5" w:semiHidden="0" w:uiPriority="64" w:unhideWhenUsed="0"/>
+    <w:lsdException w:name="Medium List 1 Accent 5" w:semiHidden="0" w:uiPriority="65" w:unhideWhenUsed="0"/>
+    <w:lsdException w:name="Medium List 2 Accent 5" w:semiHidden="0" w:uiPriority="66" w:unhideWhenUsed="0"/>
+    <w:lsdException w:name="Medium Grid 1 Accent 5" w:semiHidden="0" w:uiPriority="67" w:unhideWhenUsed="0"/>
+    <w:lsdException w:name="Medium Grid 2 Accent 5" w:semiHidden="0" w:uiPriority="68" w:unhideWhenUsed="0"/>
+    <w:lsdException w:name="Medium Grid 3 Accent 5" w:semiHidden="0" w:uiPriority="69" w:unhideWhenUsed="0"/>
+    <w:lsdException w:name="Dark List Accent 5" w:semiHidden="0" w:uiPriority="70" w:unhideWhenUsed="0"/>
+    <w:lsdException w:name="Colorful Shading Accent 5" w:semiHidden="0" w:uiPriority="71" w:unhideWhenUsed="0"/>
+    <w:lsdException w:name="Colorful List Accent 5" w:semiHidden="0" w:uiPriority="72" w:unhideWhenUsed="0"/>
+    <w:lsdException w:name="Colorful Grid Accent 5" w:semiHidden="0" w:uiPriority="73" w:unhideWhenUsed="0"/>
+    <w:lsdException w:name="Light Shading Accent 6" w:semiHidden="0" w:uiPriority="60" w:unhideWhenUsed="0"/>
+    <w:lsdException w:name="Light List Accent 6" w:semiHidden="0" w:uiPriority="61" w:unhideWhenUsed="0"/>
+    <w:lsdException w:name="Light Grid Accent 6" w:semiHidden="0" w:uiPriority="62" w:unhideWhenUsed="0"/>
+    <w:lsdException w:name="Medium Shading 1 Accent 6" w:semiHidden="0" w:uiPriority="63" w:unhideWhenUsed="0"/>
+    <w:lsdException w:name="Medium Shading 2 Accent 6" w:semiHidden="0" w:uiPriority="64" w:unhideWhenUsed="0"/>
+    <w:lsdException w:name="Medium List 1 Accent 6" w:semiHidden="0" w:uiPriority="65" w:unhideWhenUsed="0"/>
+    <w:lsdException w:name="Medium List 2 Accent 6" w:semiHidden="0" w:uiPriority="66" w:unhideWhenUsed="0"/>
+    <w:lsdException w:name="Medium Grid 1 Accent 6" w:semiHidden="0" w:uiPriority="67" w:unhideWhenUsed="0"/>
+    <w:lsdException w:name="Medium Grid 2 Accent 6" w:semiHidden="0" w:uiPriority="68" w:unhideWhenUsed="0"/>
+    <w:lsdException w:name="Medium Grid 3 Accent 6" w:semiHidden="0" w:uiPriority="69" w:unhideWhenUsed="0"/>
+    <w:lsdException w:name="Dark List Accent 6" w:semiHidden="0" w:uiPriority="70" w:unhideWhenUsed="0"/>
+    <w:lsdException w:name="Colorful Shading Accent 6" w:semiHidden="0" w:uiPriority="71" w:unhideWhenUsed="0"/>
+    <w:lsdException w:name="Colorful List Accent 6" w:semiHidden="0" w:uiPriority="72" w:unhideWhenUsed="0"/>
+    <w:lsdException w:name="Colorful Grid Accent 6" w:semiHidden="0" w:uiPriority="73" w:unhideWhenUsed="0"/>
+    <w:lsdException w:name="Subtle Emphasis" w:semiHidden="0" w:uiPriority="19" w:unhideWhenUsed="0" w:qFormat="1"/>
+    <w:lsdException w:name="Intense Emphasis" w:semiHidden="0" w:uiPriority="21" w:unhideWhenUsed="0" w:qFormat="1"/>
+    <w:lsdException w:name="Subtle Reference" w:semiHidden="0" w:uiPriority="31" w:unhideWhenUsed="0" w:qFormat="1"/>
+    <w:lsdException w:name="Intense Reference" w:semiHidden="0" w:uiPriority="32" w:unhideWhenUsed="0" w:qFormat="1"/>
+    <w:lsdException w:name="Book Title" w:semiHidden="0" w:uiPriority="33" w:unhideWhenUsed="0" w:qFormat="1"/>
+    <w:lsdException w:name="Bibliography" w:uiPriority="37"/>
+    <w:lsdException w:name="TOC Heading" w:uiPriority="39" w:qFormat="1"/>
+  </w:latentStyles>
+  <w:style w:type="paragraph" w:default="1" w:styleId="Normal">
+    <w:name w:val="Normal"/>
+    <w:qFormat/>
+  </w:style>
+  <w:style w:type="character" w:default="1" w:styleId="DefaultParagraphFont">
+    <w:name w:val="Default Paragraph Font"/>
+    <w:uiPriority w:val="1"/>
+    <w:semiHidden/>
+    <w:unhideWhenUsed/>
+  </w:style>
+  <w:style w:type="table" w:default="1" w:styleId="TableNormal">
+    <w:name w:val="Normal Table"/>
+    <w:uiPriority w:val="99"/>
+    <w:semiHidden/>
+    <w:unhideWhenUsed/>
+    <w:tblPr>
+      <w:tblInd w:w="0" w:type="dxa"/>
+      <w:tblCellMar>
+        <w:top w:w="0" w:type="dxa"/>
+        <w:left w:w="108" w:type="dxa"/>
+        <w:bottom w:w="0" w:type="dxa"/>
+        <w:right w:w="108" w:type="dxa"/>
+      </w:tblCellMar>
+    </w:tblPr>
+  </w:style>
+  <w:style w:type="numbering" w:default="1" w:styleId="NoList">
+    <w:name w:val="No List"/>
+    <w:uiPriority w:val="99"/>
+    <w:semiHidden/>
+    <w:unhideWhenUsed/>
   </w:style>
 </w:styles>
 </file>
@@ -11968,7 +12758,7 @@
 </file>
 
 <file path=customXml/itemProps1.xml><?xml version="1.0" encoding="utf-8"?>
-<ds:datastoreItem xmlns:ds="http://schemas.openxmlformats.org/officeDocument/2006/customXml" ds:itemID="{43284394-43D5-41CD-9D87-01EE0F7C43FE}">
+<ds:datastoreItem xmlns:ds="http://schemas.openxmlformats.org/officeDocument/2006/customXml" ds:itemID="{7A355F72-BE76-44E2-8F7B-48831D305DF5}">
   <ds:schemaRefs>
     <ds:schemaRef ds:uri="http://schemas.openxmlformats.org/officeDocument/2006/bibliography"/>
   </ds:schemaRefs>

</xml_diff>

<commit_message>
update according to meeting
</commit_message>
<xml_diff>
--- a/documents/Requirement Specification/SystematicCaseRS.docx
+++ b/documents/Requirement Specification/SystematicCaseRS.docx
@@ -4078,6 +4078,91 @@
       </w:pPr>
     </w:p>
     <w:p>
+      <w:pPr>
+        <w:pStyle w:val="Overskrift1"/>
+        <w:numPr>
+          <w:ilvl w:val="0"/>
+          <w:numId w:val="28"/>
+        </w:numPr>
+      </w:pPr>
+      <w:bookmarkStart w:id="12" w:name="_Toc272225422"/>
+      <w:r>
+        <w:lastRenderedPageBreak/>
+        <w:t>Requirements specification</w:t>
+      </w:r>
+      <w:bookmarkEnd w:id="12"/>
+    </w:p>
+    <w:p>
+      <w:pPr>
+        <w:pStyle w:val="Overskrift2"/>
+        <w:numPr>
+          <w:ilvl w:val="1"/>
+          <w:numId w:val="28"/>
+        </w:numPr>
+      </w:pPr>
+      <w:bookmarkStart w:id="13" w:name="_Toc272225423"/>
+      <w:r>
+        <w:t>Functional requirements</w:t>
+      </w:r>
+      <w:bookmarkEnd w:id="13"/>
+    </w:p>
+    <w:p>
+      <w:pPr>
+        <w:pStyle w:val="Overskrift2"/>
+        <w:numPr>
+          <w:ilvl w:val="1"/>
+          <w:numId w:val="28"/>
+        </w:numPr>
+      </w:pPr>
+      <w:bookmarkStart w:id="14" w:name="_Toc272225424"/>
+      <w:r>
+        <w:t>Non-functional requirements</w:t>
+      </w:r>
+      <w:bookmarkEnd w:id="14"/>
+    </w:p>
+    <w:p>
+      <w:pPr>
+        <w:pStyle w:val="Overskrift2"/>
+        <w:numPr>
+          <w:ilvl w:val="1"/>
+          <w:numId w:val="28"/>
+        </w:numPr>
+      </w:pPr>
+      <w:bookmarkStart w:id="15" w:name="_Toc272225425"/>
+      <w:r>
+        <w:t>Performance requirements</w:t>
+      </w:r>
+      <w:bookmarkEnd w:id="15"/>
+    </w:p>
+    <w:p>
+      <w:pPr>
+        <w:pStyle w:val="Overskrift1"/>
+        <w:numPr>
+          <w:ilvl w:val="0"/>
+          <w:numId w:val="28"/>
+        </w:numPr>
+      </w:pPr>
+      <w:bookmarkStart w:id="16" w:name="_Toc272225426"/>
+      <w:r>
+        <w:t>Architectural constraints</w:t>
+      </w:r>
+      <w:bookmarkEnd w:id="16"/>
+    </w:p>
+    <w:p>
+      <w:pPr>
+        <w:pStyle w:val="Overskrift1"/>
+        <w:numPr>
+          <w:ilvl w:val="0"/>
+          <w:numId w:val="28"/>
+        </w:numPr>
+      </w:pPr>
+      <w:bookmarkStart w:id="17" w:name="_Toc272225427"/>
+      <w:r>
+        <w:t>Verification strategy</w:t>
+      </w:r>
+      <w:bookmarkEnd w:id="17"/>
+    </w:p>
+    <w:p>
       <w:r>
         <w:br w:type="page"/>
       </w:r>
@@ -4100,7 +4185,7 @@
           <w:szCs w:val="18"/>
         </w:rPr>
       </w:pPr>
-      <w:bookmarkStart w:id="12" w:name="Ref1"/>
+      <w:bookmarkStart w:id="18" w:name="Ref1"/>
       <w:r>
         <w:rPr>
           <w:rFonts w:ascii="Verdana" w:hAnsi="Verdana"/>
@@ -4109,7 +4194,7 @@
         </w:rPr>
         <w:t>(1)</w:t>
       </w:r>
-      <w:bookmarkEnd w:id="12"/>
+      <w:bookmarkEnd w:id="18"/>
       <w:r>
         <w:rPr>
           <w:rFonts w:ascii="Verdana" w:hAnsi="Verdana"/>
@@ -4532,7 +4617,7 @@
       <w:fldChar w:fldCharType="separate"/>
     </w:r>
     <w:r>
-      <w:t>6</w:t>
+      <w:t>7</w:t>
     </w:r>
     <w:r>
       <w:fldChar w:fldCharType="end"/>
@@ -4574,7 +4659,7 @@
       <w:rPr>
         <w:lang w:val="en-US"/>
       </w:rPr>
-      <w:instrText>9</w:instrText>
+      <w:instrText>10</w:instrText>
     </w:r>
     <w:r>
       <w:fldChar w:fldCharType="end"/>
@@ -4595,7 +4680,7 @@
       <w:rPr>
         <w:lang w:val="en-US"/>
       </w:rPr>
-      <w:t>6</w:t>
+      <w:t>7</w:t>
     </w:r>
     <w:r>
       <w:fldChar w:fldCharType="end"/>
@@ -7294,6 +7379,7 @@
   <w:style w:type="paragraph" w:styleId="Overskrift1">
     <w:name w:val="heading 1"/>
     <w:next w:val="Brdtekst"/>
+    <w:link w:val="Overskrift1Tegn"/>
     <w:qFormat/>
     <w:rsid w:val="004F7114"/>
     <w:pPr>
@@ -7317,6 +7403,7 @@
   <w:style w:type="paragraph" w:styleId="Overskrift2">
     <w:name w:val="heading 2"/>
     <w:next w:val="Brdtekst"/>
+    <w:link w:val="Overskrift2Tegn"/>
     <w:qFormat/>
     <w:rsid w:val="000C0DB0"/>
     <w:pPr>
@@ -12632,6 +12719,32 @@
       <w:kern w:val="0"/>
       <w:sz w:val="24"/>
       <w:lang w:val="da-DK" w:eastAsia="da-DK"/>
+    </w:rPr>
+  </w:style>
+  <w:style w:type="character" w:customStyle="1" w:styleId="Overskrift1Tegn">
+    <w:name w:val="Overskrift 1 Tegn"/>
+    <w:basedOn w:val="Standardskrifttypeiafsnit"/>
+    <w:link w:val="Overskrift1"/>
+    <w:rsid w:val="00773516"/>
+    <w:rPr>
+      <w:b/>
+      <w:kern w:val="20"/>
+      <w:sz w:val="22"/>
+      <w:szCs w:val="24"/>
+      <w:lang w:val="en-GB" w:eastAsia="en-US"/>
+    </w:rPr>
+  </w:style>
+  <w:style w:type="character" w:customStyle="1" w:styleId="Overskrift2Tegn">
+    <w:name w:val="Overskrift 2 Tegn"/>
+    <w:basedOn w:val="Standardskrifttypeiafsnit"/>
+    <w:link w:val="Overskrift2"/>
+    <w:rsid w:val="00773516"/>
+    <w:rPr>
+      <w:b/>
+      <w:color w:val="333333"/>
+      <w:kern w:val="20"/>
+      <w:szCs w:val="24"/>
+      <w:lang w:val="en-GB" w:eastAsia="en-US"/>
     </w:rPr>
   </w:style>
 </w:styles>

</xml_diff>

<commit_message>
Chr: har læst indtil kap 5
</commit_message>
<xml_diff>
--- a/documents/Requirement Specification/SystematicCaseRS.docx
+++ b/documents/Requirement Specification/SystematicCaseRS.docx
@@ -165,7 +165,19 @@
               <w:rPr>
                 <w:lang w:val="en-US"/>
               </w:rPr>
-              <w:t>System Engineering</w:t>
+              <w:t>System</w:t>
+            </w:r>
+            <w:r>
+              <w:rPr>
+                <w:lang w:val="en-US"/>
+              </w:rPr>
+              <w:t>s</w:t>
+            </w:r>
+            <w:r>
+              <w:rPr>
+                <w:lang w:val="en-US"/>
+              </w:rPr>
+              <w:t xml:space="preserve"> Engineering</w:t>
             </w:r>
             <w:r>
               <w:fldChar w:fldCharType="end"/>
@@ -3263,17 +3275,17 @@
       <w:pPr>
         <w:pStyle w:val="Overskrift1"/>
       </w:pPr>
-      <w:bookmarkStart w:id="0" w:name="OLE_LINK1"/>
-      <w:bookmarkStart w:id="1" w:name="OLE_LINK2"/>
-      <w:bookmarkStart w:id="2" w:name="_Toc272933618"/>
+      <w:bookmarkStart w:id="0" w:name="_Toc272933618"/>
+      <w:bookmarkStart w:id="1" w:name="OLE_LINK1"/>
+      <w:bookmarkStart w:id="2" w:name="OLE_LINK2"/>
       <w:r>
         <w:lastRenderedPageBreak/>
         <w:t>Introduction</w:t>
       </w:r>
-      <w:bookmarkEnd w:id="2"/>
+      <w:bookmarkEnd w:id="0"/>
     </w:p>
-    <w:bookmarkEnd w:id="0"/>
     <w:bookmarkEnd w:id="1"/>
+    <w:bookmarkEnd w:id="2"/>
     <w:p>
       <w:pPr>
         <w:pStyle w:val="Brdtekst"/>
@@ -3312,7 +3324,19 @@
     </w:p>
     <w:p>
       <w:r>
-        <w:t>In crisis situations coordination between authorities is very important. A train accident may require involvement from authorities such as traffic police, Medicare, firefighters and train related authorities.</w:t>
+        <w:t>In crisis situations coordination between authorities is very important. A train accident may require involvement from autho</w:t>
+      </w:r>
+      <w:r>
+        <w:t>rities such as traffic police, m</w:t>
+      </w:r>
+      <w:r>
+        <w:t>edicare, fire</w:t>
+      </w:r>
+      <w:r>
+        <w:t xml:space="preserve"> fighters and train-</w:t>
+      </w:r>
+      <w:r>
+        <w:t>related authorities.</w:t>
       </w:r>
     </w:p>
     <w:p>
@@ -3338,10 +3362,17 @@
     </w:p>
     <w:p>
       <w:r>
-        <w:t>The solution relies on data obtained from public data bases, but accessed using dedicated means of data transmission, as existing public data infrastructure may be absent or unstable.</w:t>
+        <w:t>The solution relies on</w:t>
+      </w:r>
+      <w:r>
+        <w:t xml:space="preserve"> data obtained from public data</w:t>
+      </w:r>
+      <w:r>
+        <w:t>bases but accessed using dedicated means of data transmission, as existing public data infrastructure may be absent or unstable.</w:t>
       </w:r>
     </w:p>
     <w:p>
+      <w:commentRangeStart w:id="4"/>
       <w:r>
         <w:rPr>
           <w:lang w:val="en-US"/>
@@ -3353,6 +3384,13 @@
       </w:r>
       <w:r>
         <w:t xml:space="preserve">a container installation. </w:t>
+      </w:r>
+      <w:commentRangeEnd w:id="4"/>
+      <w:r>
+        <w:rPr>
+          <w:rStyle w:val="Kommentarhenvisning"/>
+        </w:rPr>
+        <w:commentReference w:id="4"/>
       </w:r>
     </w:p>
     <w:p>
@@ -3481,13 +3519,19 @@
     </w:p>
     <w:p>
       <w:r>
-        <w:t>The following sections describes the stakeholders involved and their requirements to the solution</w:t>
+        <w:t xml:space="preserve">The following </w:t>
+      </w:r>
+      <w:r>
+        <w:t>sections describe</w:t>
+      </w:r>
+      <w:r>
+        <w:t xml:space="preserve"> the stakeholders involved and their requirements to the solution</w:t>
       </w:r>
       <w:r>
         <w:t>.</w:t>
       </w:r>
-      <w:bookmarkStart w:id="4" w:name="_GoBack"/>
-      <w:bookmarkEnd w:id="4"/>
+      <w:bookmarkStart w:id="5" w:name="_GoBack"/>
+      <w:bookmarkEnd w:id="5"/>
     </w:p>
     <w:p>
       <w:pPr>
@@ -3504,12 +3548,12 @@
       <w:pPr>
         <w:pStyle w:val="Overskrift1"/>
       </w:pPr>
-      <w:bookmarkStart w:id="5" w:name="_Toc272933620"/>
+      <w:bookmarkStart w:id="6" w:name="_Toc272933620"/>
       <w:r>
         <w:lastRenderedPageBreak/>
         <w:t>Stakeholder needs</w:t>
       </w:r>
-      <w:bookmarkEnd w:id="5"/>
+      <w:bookmarkEnd w:id="6"/>
     </w:p>
     <w:p>
       <w:pPr>
@@ -3518,14 +3562,14 @@
           <w:lang w:val="en-US"/>
         </w:rPr>
       </w:pPr>
-      <w:bookmarkStart w:id="6" w:name="_Toc272933621"/>
+      <w:bookmarkStart w:id="7" w:name="_Toc272933621"/>
       <w:r>
         <w:rPr>
           <w:lang w:val="en-US"/>
         </w:rPr>
         <w:t>Identify legitimate stakeholders</w:t>
       </w:r>
-      <w:bookmarkEnd w:id="6"/>
+      <w:bookmarkEnd w:id="7"/>
     </w:p>
     <w:p>
       <w:pPr>
@@ -3538,7 +3582,7 @@
         <w:rPr>
           <w:lang w:val="en-US"/>
         </w:rPr>
-        <w:t xml:space="preserve">In order to identify legitimate stakeholders, an overview of the system and its subsystems working in its environment is necessary. This overview will make it possible to identify the most important stakeholders. A stake holder is defined as a user or a regulatory agency that can directly influence the use and the design of the system. It is important to identify all the human stakeholders. By looking at </w:t>
+        <w:t xml:space="preserve">In order to identify legitimate stakeholders, an overview of the system and its subsystems working in its environment is necessary. This overview will make it possible to identify the most important stakeholders. A stakeholder is defined as a user or a regulatory agency that can directly influence the use and the design of the system. It is important to identify all the human stakeholders. By looking at </w:t>
       </w:r>
       <w:r>
         <w:rPr>
@@ -3582,7 +3626,19 @@
         <w:rPr>
           <w:lang w:val="en-US"/>
         </w:rPr>
-        <w:t xml:space="preserve"> can see a very simple overview of the systems structure. By understanding this structure, the most obvious subsystems can be identified, and how these individual subsystems can affect the main system. The stakeholders that use the system are the people in the command center and the people out in the field, in short, the users of the system. Another stakeholder to this system could be a regulatory agency for the radio communications, which this system uses for its communication. The list of stakeholders, also include the enabling systems that can impose constraints to the system. Such a stakeholder could be a weather forecast site, where information about the weather can be obtained. It is important to research this type of stakeholder to find the constraints this enabling system could impose to the main system.</w:t>
+        <w:t xml:space="preserve">  very simple overview of the systems structure</w:t>
+      </w:r>
+      <w:r>
+        <w:rPr>
+          <w:lang w:val="en-US"/>
+        </w:rPr>
+        <w:t xml:space="preserve"> is shown</w:t>
+      </w:r>
+      <w:r>
+        <w:rPr>
+          <w:lang w:val="en-US"/>
+        </w:rPr>
+        <w:t>. By understanding this structure, the most obvious subsystems can be identified, and how these individual subsystems can affect the main system. The stakeholders that use the system are the people in the command center and the people out in the field, in short, the users of the system. Another stakeholder to this system could be a regulatory agency for the radio communications, which this system uses for its communication. The list of stakeholders, also include the enabling systems that can impose constraints to the system. Such a stakeholder could be a weather forecast site, where information about the weather can be obtained. It is important to research this type of stakeholder to find the constraints this enabling system could impose to the main system.</w:t>
       </w:r>
     </w:p>
     <w:p>
@@ -3604,7 +3660,19 @@
         <w:rPr>
           <w:lang w:val="en-US"/>
         </w:rPr>
-        <w:t>The stakeholders can be highlighted as the Users of the system.</w:t>
+        <w:t>The stakeholders</w:t>
+      </w:r>
+      <w:r>
+        <w:rPr>
+          <w:lang w:val="en-US"/>
+        </w:rPr>
+        <w:t xml:space="preserve"> that</w:t>
+      </w:r>
+      <w:r>
+        <w:rPr>
+          <w:lang w:val="en-US"/>
+        </w:rPr>
+        <w:t xml:space="preserve"> can be highlighted as the Users of the system.</w:t>
       </w:r>
     </w:p>
     <w:p>
@@ -3774,27 +3842,16 @@
           <w:ilvl w:val="0"/>
           <w:numId w:val="31"/>
         </w:numPr>
-      </w:pPr>
-      <w:r>
-        <w:t xml:space="preserve">Radio communication regulative </w:t>
-      </w:r>
-      <w:r>
-        <w:t>agencies</w:t>
-      </w:r>
-    </w:p>
-    <w:p>
-      <w:pPr>
-        <w:pStyle w:val="Brdtekst"/>
-        <w:ind w:left="720"/>
-      </w:pPr>
-    </w:p>
-    <w:p>
-      <w:pPr>
-        <w:pStyle w:val="Brdtekst"/>
         <w:rPr>
           <w:lang w:val="en-US"/>
         </w:rPr>
       </w:pPr>
+      <w:r>
+        <w:t xml:space="preserve">Radio communication regulative </w:t>
+      </w:r>
+      <w:r>
+        <w:t>agencies</w:t>
+      </w:r>
     </w:p>
     <w:p>
       <w:pPr>
@@ -3833,7 +3890,6 @@
         </w:numPr>
       </w:pPr>
       <w:r>
-        <w:lastRenderedPageBreak/>
         <w:t>GPS system</w:t>
       </w:r>
     </w:p>
@@ -3858,6 +3914,7 @@
         </w:numPr>
       </w:pPr>
       <w:r>
+        <w:lastRenderedPageBreak/>
         <w:t>Power supply system</w:t>
       </w:r>
     </w:p>
@@ -3898,10 +3955,11 @@
         <w:pStyle w:val="Brdtekst"/>
         <w:keepNext/>
       </w:pPr>
+      <w:commentRangeStart w:id="8"/>
       <w:r>
         <w:rPr>
           <w:noProof/>
-          <w:lang w:val="da-DK" w:eastAsia="da-DK"/>
+          <w:lang w:val="da-DK" w:eastAsia="da-DK" w:bidi="th-TH"/>
         </w:rPr>
         <w:drawing>
           <wp:inline distT="0" distB="0" distL="0" distR="0">
@@ -3919,7 +3977,7 @@
                     <pic:cNvPicPr/>
                   </pic:nvPicPr>
                   <pic:blipFill>
-                    <a:blip r:embed="rId17" cstate="print"/>
+                    <a:blip r:embed="rId18" cstate="print"/>
                     <a:srcRect b="16129"/>
                     <a:stretch>
                       <a:fillRect/>
@@ -3940,6 +3998,13 @@
           </wp:inline>
         </w:drawing>
       </w:r>
+      <w:commentRangeEnd w:id="8"/>
+      <w:r>
+        <w:rPr>
+          <w:rStyle w:val="Kommentarhenvisning"/>
+        </w:rPr>
+        <w:commentReference w:id="8"/>
+      </w:r>
     </w:p>
     <w:p>
       <w:pPr>
@@ -3949,7 +4014,7 @@
           <w:lang w:val="en-US"/>
         </w:rPr>
       </w:pPr>
-      <w:bookmarkStart w:id="7" w:name="_Ref272932866"/>
+      <w:bookmarkStart w:id="9" w:name="_Ref272932866"/>
       <w:r>
         <w:t xml:space="preserve">Figure </w:t>
       </w:r>
@@ -3974,7 +4039,7 @@
         </w:rPr>
         <w:fldChar w:fldCharType="end"/>
       </w:r>
-      <w:bookmarkEnd w:id="7"/>
+      <w:bookmarkEnd w:id="9"/>
       <w:r>
         <w:t xml:space="preserve"> - Stakeholder diagram</w:t>
       </w:r>
@@ -3986,7 +4051,7 @@
           <w:lang w:val="en-US"/>
         </w:rPr>
       </w:pPr>
-      <w:bookmarkStart w:id="8" w:name="_Toc272933622"/>
+      <w:bookmarkStart w:id="10" w:name="_Toc272933622"/>
       <w:r>
         <w:rPr>
           <w:lang w:val="en-US"/>
@@ -4005,7 +4070,7 @@
         </w:rPr>
         <w:t xml:space="preserve"> needs</w:t>
       </w:r>
-      <w:bookmarkEnd w:id="8"/>
+      <w:bookmarkEnd w:id="10"/>
     </w:p>
     <w:p>
       <w:r>
@@ -4062,14 +4127,14 @@
           <w:lang w:val="en-US"/>
         </w:rPr>
       </w:pPr>
-      <w:bookmarkStart w:id="9" w:name="_Toc272933623"/>
+      <w:bookmarkStart w:id="11" w:name="_Toc272933623"/>
       <w:r>
         <w:rPr>
           <w:lang w:val="en-US"/>
         </w:rPr>
         <w:t>Elicit requirements</w:t>
       </w:r>
-      <w:bookmarkEnd w:id="9"/>
+      <w:bookmarkEnd w:id="11"/>
     </w:p>
     <w:p>
       <w:pPr>
@@ -4153,6 +4218,7 @@
           <w:p>
             <w:pPr>
               <w:pStyle w:val="Brdtekst"/>
+              <w:jc w:val="left"/>
               <w:rPr>
                 <w:sz w:val="18"/>
                 <w:szCs w:val="18"/>
@@ -4167,6 +4233,7 @@
           <w:p>
             <w:pPr>
               <w:pStyle w:val="Brdtekst"/>
+              <w:jc w:val="left"/>
               <w:rPr>
                 <w:b/>
                 <w:sz w:val="18"/>
@@ -4190,6 +4257,7 @@
           <w:p>
             <w:pPr>
               <w:pStyle w:val="Brdtekst"/>
+              <w:jc w:val="left"/>
               <w:rPr>
                 <w:b/>
                 <w:sz w:val="18"/>
@@ -4218,6 +4286,7 @@
           <w:p>
             <w:pPr>
               <w:pStyle w:val="Brdtekst"/>
+              <w:jc w:val="left"/>
               <w:rPr>
                 <w:b/>
                 <w:sz w:val="18"/>
@@ -4241,6 +4310,7 @@
           <w:p>
             <w:pPr>
               <w:pStyle w:val="Brdtekst"/>
+              <w:jc w:val="left"/>
               <w:rPr>
                 <w:sz w:val="18"/>
                 <w:szCs w:val="18"/>
@@ -4258,12 +4328,13 @@
                 <w:sz w:val="18"/>
                 <w:szCs w:val="18"/>
               </w:rPr>
-              <w:t xml:space="preserve">(Costumer) </w:t>
+              <w:t>(Costumer)</w:t>
             </w:r>
           </w:p>
           <w:p>
             <w:pPr>
               <w:pStyle w:val="Brdtekst"/>
+              <w:jc w:val="left"/>
               <w:rPr>
                 <w:sz w:val="18"/>
                 <w:szCs w:val="18"/>
@@ -4285,6 +4356,7 @@
           <w:p>
             <w:pPr>
               <w:pStyle w:val="Brdtekst"/>
+              <w:jc w:val="left"/>
               <w:rPr>
                 <w:sz w:val="18"/>
                 <w:szCs w:val="18"/>
@@ -4311,6 +4383,7 @@
           <w:p>
             <w:pPr>
               <w:pStyle w:val="Brdtekst"/>
+              <w:jc w:val="left"/>
               <w:rPr>
                 <w:b/>
                 <w:sz w:val="18"/>
@@ -4323,7 +4396,6 @@
                 <w:sz w:val="18"/>
                 <w:szCs w:val="18"/>
               </w:rPr>
-              <w:lastRenderedPageBreak/>
               <w:t>Not directly involved stakeholder</w:t>
             </w:r>
           </w:p>
@@ -4335,6 +4407,7 @@
           <w:p>
             <w:pPr>
               <w:pStyle w:val="Brdtekst"/>
+              <w:jc w:val="left"/>
               <w:rPr>
                 <w:sz w:val="18"/>
                 <w:szCs w:val="18"/>
@@ -4351,6 +4424,7 @@
           <w:p>
             <w:pPr>
               <w:pStyle w:val="Brdtekst"/>
+              <w:jc w:val="left"/>
               <w:rPr>
                 <w:sz w:val="18"/>
                 <w:szCs w:val="18"/>
@@ -4373,6 +4447,7 @@
             <w:pPr>
               <w:pStyle w:val="Brdtekst"/>
               <w:keepNext/>
+              <w:jc w:val="left"/>
               <w:rPr>
                 <w:sz w:val="18"/>
                 <w:szCs w:val="18"/>
@@ -4394,8 +4469,9 @@
         <w:pStyle w:val="Billedtekst"/>
         <w:jc w:val="center"/>
       </w:pPr>
-      <w:bookmarkStart w:id="10" w:name="_Ref272225840"/>
-      <w:r>
+      <w:bookmarkStart w:id="12" w:name="_Ref272225840"/>
+      <w:r>
+        <w:lastRenderedPageBreak/>
         <w:t xml:space="preserve">Table </w:t>
       </w:r>
       <w:r>
@@ -4419,7 +4495,7 @@
         </w:rPr>
         <w:fldChar w:fldCharType="end"/>
       </w:r>
-      <w:bookmarkEnd w:id="10"/>
+      <w:bookmarkEnd w:id="12"/>
       <w:r>
         <w:t xml:space="preserve"> - Stakeholder matrix</w:t>
       </w:r>
@@ -4492,7 +4568,13 @@
         <w:pStyle w:val="Brdtekst"/>
       </w:pPr>
       <w:r>
-        <w:t>It is therefore important to gather stakeholder inputs on “needs” and “wants” in order to define the system constraints. The customer might have limitation to the total budget, limitation in technology, and legal requirements. This process is initiated by studying both how it is done without any high tech solution and evaluate the amount off added technology compared with the added benefits of doing so.</w:t>
+        <w:t xml:space="preserve">It is therefore important to gather stakeholder inputs on “needs” and “wants” in order to define the system constraints. The customer might have limitation </w:t>
+      </w:r>
+      <w:r>
+        <w:t>in</w:t>
+      </w:r>
+      <w:r>
+        <w:t xml:space="preserve"> the total budget, limitation in technology, and legal requirements. This process is initiated by studying both how it is done without any high tech solution and evaluate the amount off added technology compared with the added benefits of doing so.</w:t>
       </w:r>
     </w:p>
     <w:p>
@@ -4503,14 +4585,14 @@
           <w:numId w:val="28"/>
         </w:numPr>
       </w:pPr>
-      <w:bookmarkStart w:id="11" w:name="_Toc272933624"/>
+      <w:bookmarkStart w:id="13" w:name="_Toc272933624"/>
       <w:r>
         <w:t xml:space="preserve">Existing </w:t>
       </w:r>
       <w:r>
         <w:t>systems</w:t>
       </w:r>
-      <w:bookmarkEnd w:id="11"/>
+      <w:bookmarkEnd w:id="13"/>
     </w:p>
     <w:p>
       <w:pPr>
@@ -4578,21 +4660,27 @@
           <w:numId w:val="28"/>
         </w:numPr>
       </w:pPr>
-      <w:bookmarkStart w:id="12" w:name="_Toc272933625"/>
+      <w:bookmarkStart w:id="14" w:name="_Toc272933625"/>
       <w:r>
         <w:t>Mission</w:t>
       </w:r>
       <w:r>
         <w:t xml:space="preserve"> analysis</w:t>
       </w:r>
-      <w:bookmarkEnd w:id="12"/>
+      <w:bookmarkEnd w:id="14"/>
     </w:p>
     <w:p>
       <w:pPr>
         <w:pStyle w:val="Brdtekst"/>
       </w:pPr>
       <w:r>
-        <w:t>The success of the mission might depend of using just the right amount of added technology. The mission might be corrupted by adding to much technology, which could make it almost impossible to operate. The development team has considered the mission performance versus the amount of added t</w:t>
+        <w:t>The success of the mission might depend of using just the right amount of added technology. The mission might be corrupted by adding to</w:t>
+      </w:r>
+      <w:r>
+        <w:t>o</w:t>
+      </w:r>
+      <w:r>
+        <w:t xml:space="preserve"> much technology, which could make it almost impossible to operate. The development team has considered the mission performance versus the amount of added t</w:t>
       </w:r>
       <w:r>
         <w:t>echnology.</w:t>
@@ -4611,11 +4699,7 @@
         <w:pStyle w:val="Brdtekst"/>
       </w:pPr>
       <w:r>
-        <w:t xml:space="preserve">It is of highest importance that the commanders feel that they are in charge, when they use the system and that they control the important stream of information. The system might suggest and point out critical elements, but it is the development team believes that an emergency situation is dynamic and cannot be controlled by a computer. The COP should provide the right amount of information, and ensure that everything is updated. The COP might be able to filter out some of the less critical information, by correlating some emergency facts with </w:t>
-      </w:r>
-      <w:r>
-        <w:lastRenderedPageBreak/>
-        <w:t xml:space="preserve">information available. This will help the commander focus on what is important, without being under informed. </w:t>
+        <w:t xml:space="preserve">It is of highest importance that the commanders feel that they are in charge, when they use the system and that they control the important stream of information. The system might suggest and point out critical elements, but it is the development team believes that an emergency situation is dynamic and cannot be controlled by a computer. The COP should provide the right amount of information, and ensure that everything is updated. The COP might be able to filter out some of the less critical information, by correlating some emergency facts with information available. This will help the commander focus on what is important, without being under informed. </w:t>
       </w:r>
     </w:p>
     <w:p>
@@ -4623,6 +4707,7 @@
         <w:pStyle w:val="Brdtekst"/>
       </w:pPr>
       <w:r>
+        <w:lastRenderedPageBreak/>
         <w:t xml:space="preserve">The system might be even a bigger help for the people in the field, because they might experience “a hectic life” and they do not need to feel in command, but need to be commanded. The system will therefore help them filter the information based on their location. The sum of this analysis is three subsystems within the system of interest, which must be implemented be means of added technology. </w:t>
       </w:r>
     </w:p>
@@ -4670,11 +4755,11 @@
           <w:numId w:val="28"/>
         </w:numPr>
       </w:pPr>
-      <w:bookmarkStart w:id="13" w:name="_Toc272933626"/>
+      <w:bookmarkStart w:id="15" w:name="_Toc272933626"/>
       <w:r>
         <w:t>User requirements</w:t>
       </w:r>
-      <w:bookmarkEnd w:id="13"/>
+      <w:bookmarkEnd w:id="15"/>
     </w:p>
     <w:p>
       <w:pPr>
@@ -4688,11 +4773,11 @@
       <w:pPr>
         <w:pStyle w:val="Overskrift2"/>
       </w:pPr>
-      <w:bookmarkStart w:id="14" w:name="_Toc272933627"/>
+      <w:bookmarkStart w:id="16" w:name="_Toc272933627"/>
       <w:r>
         <w:t>System solution constraints</w:t>
       </w:r>
-      <w:bookmarkEnd w:id="14"/>
+      <w:bookmarkEnd w:id="16"/>
     </w:p>
     <w:p>
       <w:pPr>
@@ -4731,21 +4816,21 @@
       <w:pPr>
         <w:pStyle w:val="Overskrift1"/>
       </w:pPr>
-      <w:bookmarkStart w:id="15" w:name="_Toc272933628"/>
+      <w:bookmarkStart w:id="17" w:name="_Toc272933628"/>
       <w:r>
         <w:t>Concept documents</w:t>
       </w:r>
-      <w:bookmarkEnd w:id="15"/>
+      <w:bookmarkEnd w:id="17"/>
     </w:p>
     <w:p>
       <w:pPr>
         <w:pStyle w:val="Overskrift2"/>
       </w:pPr>
-      <w:bookmarkStart w:id="16" w:name="_Toc272933629"/>
+      <w:bookmarkStart w:id="18" w:name="_Toc272933629"/>
       <w:r>
         <w:t>Concept of operation</w:t>
       </w:r>
-      <w:bookmarkEnd w:id="16"/>
+      <w:bookmarkEnd w:id="18"/>
     </w:p>
     <w:p>
       <w:r>
@@ -4760,16 +4845,16 @@
           <w:numId w:val="28"/>
         </w:numPr>
       </w:pPr>
-      <w:bookmarkStart w:id="17" w:name="_Toc272225422"/>
-      <w:bookmarkStart w:id="18" w:name="_Toc272933630"/>
+      <w:bookmarkStart w:id="19" w:name="_Toc272225422"/>
+      <w:bookmarkStart w:id="20" w:name="_Toc272933630"/>
       <w:r>
         <w:t>Requirements specification</w:t>
       </w:r>
-      <w:bookmarkEnd w:id="17"/>
+      <w:bookmarkEnd w:id="19"/>
       <w:r>
         <w:t>, Primary</w:t>
       </w:r>
-      <w:bookmarkEnd w:id="18"/>
+      <w:bookmarkEnd w:id="20"/>
     </w:p>
     <w:p>
       <w:pPr>
@@ -4811,14 +4896,13 @@
           <w:numId w:val="28"/>
         </w:numPr>
       </w:pPr>
-      <w:bookmarkStart w:id="19" w:name="_Toc272225423"/>
-      <w:bookmarkStart w:id="20" w:name="_Toc272933631"/>
-      <w:r>
-        <w:lastRenderedPageBreak/>
+      <w:bookmarkStart w:id="21" w:name="_Toc272225423"/>
+      <w:bookmarkStart w:id="22" w:name="_Toc272933631"/>
+      <w:r>
         <w:t>Functional requirements</w:t>
       </w:r>
-      <w:bookmarkEnd w:id="19"/>
-      <w:bookmarkEnd w:id="20"/>
+      <w:bookmarkEnd w:id="21"/>
+      <w:bookmarkEnd w:id="22"/>
     </w:p>
     <w:p>
       <w:pPr>
@@ -4874,6 +4958,7 @@
         </w:numPr>
       </w:pPr>
       <w:r>
+        <w:lastRenderedPageBreak/>
         <w:t xml:space="preserve">The COP shall display geographic data, which in this </w:t>
       </w:r>
       <w:r>
@@ -5140,13 +5225,13 @@
           <w:numId w:val="28"/>
         </w:numPr>
       </w:pPr>
-      <w:bookmarkStart w:id="21" w:name="_Toc272225424"/>
-      <w:bookmarkStart w:id="22" w:name="_Toc272933632"/>
+      <w:bookmarkStart w:id="23" w:name="_Toc272225424"/>
+      <w:bookmarkStart w:id="24" w:name="_Toc272933632"/>
       <w:r>
         <w:t>Non-functional requirements</w:t>
       </w:r>
-      <w:bookmarkEnd w:id="21"/>
-      <w:bookmarkEnd w:id="22"/>
+      <w:bookmarkEnd w:id="23"/>
+      <w:bookmarkEnd w:id="24"/>
     </w:p>
     <w:p>
       <w:pPr>
@@ -5364,14 +5449,13 @@
           <w:numId w:val="28"/>
         </w:numPr>
       </w:pPr>
-      <w:bookmarkStart w:id="23" w:name="_Toc272225425"/>
-      <w:bookmarkStart w:id="24" w:name="_Toc272933633"/>
-      <w:r>
-        <w:lastRenderedPageBreak/>
+      <w:bookmarkStart w:id="25" w:name="_Toc272225425"/>
+      <w:bookmarkStart w:id="26" w:name="_Toc272933633"/>
+      <w:r>
         <w:t>Performance requirements</w:t>
       </w:r>
-      <w:bookmarkEnd w:id="23"/>
-      <w:bookmarkEnd w:id="24"/>
+      <w:bookmarkEnd w:id="25"/>
+      <w:bookmarkEnd w:id="26"/>
     </w:p>
     <w:p>
       <w:pPr>
@@ -5393,14 +5477,15 @@
           <w:numId w:val="28"/>
         </w:numPr>
       </w:pPr>
-      <w:bookmarkStart w:id="25" w:name="_Toc272225426"/>
-      <w:bookmarkStart w:id="26" w:name="OLE_LINK3"/>
-      <w:bookmarkStart w:id="27" w:name="OLE_LINK4"/>
+      <w:bookmarkStart w:id="27" w:name="_Toc272225426"/>
       <w:bookmarkStart w:id="28" w:name="_Toc272933634"/>
-      <w:r>
+      <w:bookmarkStart w:id="29" w:name="OLE_LINK3"/>
+      <w:bookmarkStart w:id="30" w:name="OLE_LINK4"/>
+      <w:r>
+        <w:lastRenderedPageBreak/>
         <w:t>Architectural constraints</w:t>
       </w:r>
-      <w:bookmarkEnd w:id="25"/>
+      <w:bookmarkEnd w:id="27"/>
       <w:bookmarkEnd w:id="28"/>
     </w:p>
     <w:p>
@@ -5451,23 +5536,23 @@
           <w:numId w:val="28"/>
         </w:numPr>
       </w:pPr>
-      <w:bookmarkStart w:id="29" w:name="_Toc272225427"/>
-      <w:bookmarkStart w:id="30" w:name="_Toc272933635"/>
-      <w:bookmarkEnd w:id="26"/>
-      <w:bookmarkEnd w:id="27"/>
+      <w:bookmarkStart w:id="31" w:name="_Toc272225427"/>
+      <w:bookmarkStart w:id="32" w:name="_Toc272933635"/>
+      <w:bookmarkEnd w:id="29"/>
+      <w:bookmarkEnd w:id="30"/>
       <w:r>
         <w:t>Verification strategy</w:t>
       </w:r>
-      <w:bookmarkEnd w:id="29"/>
+      <w:bookmarkEnd w:id="31"/>
       <w:r>
         <w:t>/</w:t>
       </w:r>
-      <w:bookmarkStart w:id="31" w:name="_Toc216168498"/>
+      <w:bookmarkStart w:id="33" w:name="_Toc216168498"/>
       <w:r>
         <w:t>Qualifications provisions</w:t>
       </w:r>
-      <w:bookmarkEnd w:id="30"/>
-      <w:bookmarkEnd w:id="31"/>
+      <w:bookmarkEnd w:id="32"/>
+      <w:bookmarkEnd w:id="33"/>
     </w:p>
     <w:p>
       <w:pPr>
@@ -5481,17 +5566,17 @@
       <w:pPr>
         <w:pStyle w:val="Overskrift2"/>
       </w:pPr>
-      <w:bookmarkStart w:id="32" w:name="_Toc144026741"/>
-      <w:bookmarkStart w:id="33" w:name="_Ref199638611"/>
-      <w:bookmarkStart w:id="34" w:name="_Toc216168499"/>
-      <w:bookmarkStart w:id="35" w:name="_Toc272933636"/>
+      <w:bookmarkStart w:id="34" w:name="_Toc144026741"/>
+      <w:bookmarkStart w:id="35" w:name="_Ref199638611"/>
+      <w:bookmarkStart w:id="36" w:name="_Toc216168499"/>
+      <w:bookmarkStart w:id="37" w:name="_Toc272933636"/>
       <w:r>
         <w:t>Qualification Methods</w:t>
       </w:r>
-      <w:bookmarkEnd w:id="32"/>
-      <w:bookmarkEnd w:id="33"/>
       <w:bookmarkEnd w:id="34"/>
       <w:bookmarkEnd w:id="35"/>
+      <w:bookmarkEnd w:id="36"/>
+      <w:bookmarkEnd w:id="37"/>
     </w:p>
     <w:p>
       <w:pPr>
@@ -5735,7 +5820,6 @@
                 <w:sz w:val="18"/>
                 <w:szCs w:val="18"/>
               </w:rPr>
-              <w:lastRenderedPageBreak/>
               <w:t>SCOP-0002</w:t>
             </w:r>
           </w:p>
@@ -5944,6 +6028,7 @@
                 <w:sz w:val="18"/>
                 <w:szCs w:val="18"/>
               </w:rPr>
+              <w:lastRenderedPageBreak/>
               <w:t>SCOP-0006</w:t>
             </w:r>
           </w:p>
@@ -6682,13 +6767,13 @@
       <w:pPr>
         <w:pStyle w:val="Overskrift1"/>
       </w:pPr>
-      <w:bookmarkStart w:id="36" w:name="_Toc216168500"/>
-      <w:bookmarkStart w:id="37" w:name="_Toc272933637"/>
+      <w:bookmarkStart w:id="38" w:name="_Toc216168500"/>
+      <w:bookmarkStart w:id="39" w:name="_Toc272933637"/>
       <w:r>
         <w:t>Requirements traceability</w:t>
       </w:r>
-      <w:bookmarkEnd w:id="36"/>
-      <w:bookmarkEnd w:id="37"/>
+      <w:bookmarkEnd w:id="38"/>
+      <w:bookmarkEnd w:id="39"/>
     </w:p>
     <w:p>
       <w:pPr>
@@ -6743,12 +6828,12 @@
           <w:numId w:val="28"/>
         </w:numPr>
       </w:pPr>
-      <w:bookmarkStart w:id="38" w:name="_Toc272933638"/>
+      <w:bookmarkStart w:id="40" w:name="_Toc272933638"/>
       <w:r>
         <w:lastRenderedPageBreak/>
         <w:t>Requirements specification, Sub-supplier</w:t>
       </w:r>
-      <w:bookmarkEnd w:id="38"/>
+      <w:bookmarkEnd w:id="40"/>
     </w:p>
     <w:p>
       <w:pPr>
@@ -6782,11 +6867,11 @@
           <w:numId w:val="28"/>
         </w:numPr>
       </w:pPr>
-      <w:bookmarkStart w:id="39" w:name="_Toc272933639"/>
+      <w:bookmarkStart w:id="41" w:name="_Toc272933639"/>
       <w:r>
         <w:t>Functional requirements</w:t>
       </w:r>
-      <w:bookmarkEnd w:id="39"/>
+      <w:bookmarkEnd w:id="41"/>
     </w:p>
     <w:p>
       <w:pPr>
@@ -6897,11 +6982,11 @@
           <w:numId w:val="28"/>
         </w:numPr>
       </w:pPr>
-      <w:bookmarkStart w:id="40" w:name="_Toc272933640"/>
+      <w:bookmarkStart w:id="42" w:name="_Toc272933640"/>
       <w:r>
         <w:t>Non-functional requirements</w:t>
       </w:r>
-      <w:bookmarkEnd w:id="40"/>
+      <w:bookmarkEnd w:id="42"/>
     </w:p>
     <w:p>
       <w:pPr>
@@ -6992,16 +7077,16 @@
           <w:szCs w:val="18"/>
         </w:rPr>
       </w:pPr>
-      <w:bookmarkStart w:id="41" w:name="OLE_LINK5"/>
-      <w:bookmarkStart w:id="42" w:name="OLE_LINK6"/>
+      <w:bookmarkStart w:id="43" w:name="OLE_LINK5"/>
+      <w:bookmarkStart w:id="44" w:name="OLE_LINK6"/>
       <w:r>
         <w:rPr>
           <w:szCs w:val="18"/>
         </w:rPr>
         <w:t>The screen on handheld device shall be between 10”-12”</w:t>
       </w:r>
-      <w:bookmarkEnd w:id="41"/>
-      <w:bookmarkEnd w:id="42"/>
+      <w:bookmarkEnd w:id="43"/>
+      <w:bookmarkEnd w:id="44"/>
       <w:r>
         <w:rPr>
           <w:szCs w:val="18"/>
@@ -7138,11 +7223,11 @@
           <w:numId w:val="28"/>
         </w:numPr>
       </w:pPr>
-      <w:bookmarkStart w:id="43" w:name="_Toc272933641"/>
+      <w:bookmarkStart w:id="45" w:name="_Toc272933641"/>
       <w:r>
         <w:t>Performance requirements</w:t>
       </w:r>
-      <w:bookmarkEnd w:id="43"/>
+      <w:bookmarkEnd w:id="45"/>
     </w:p>
     <w:p>
       <w:pPr>
@@ -7226,11 +7311,11 @@
           <w:numId w:val="28"/>
         </w:numPr>
       </w:pPr>
-      <w:bookmarkStart w:id="44" w:name="_Toc272933642"/>
+      <w:bookmarkStart w:id="46" w:name="_Toc272933642"/>
       <w:r>
         <w:t>Verification strategy/Qualifications provisions</w:t>
       </w:r>
-      <w:bookmarkEnd w:id="44"/>
+      <w:bookmarkEnd w:id="46"/>
     </w:p>
     <w:p>
       <w:pPr>
@@ -7244,11 +7329,11 @@
       <w:pPr>
         <w:pStyle w:val="Overskrift2"/>
       </w:pPr>
-      <w:bookmarkStart w:id="45" w:name="_Toc272933643"/>
+      <w:bookmarkStart w:id="47" w:name="_Toc272933643"/>
       <w:r>
         <w:t>Qualification Methods</w:t>
       </w:r>
-      <w:bookmarkEnd w:id="45"/>
+      <w:bookmarkEnd w:id="47"/>
     </w:p>
     <w:p>
       <w:pPr>
@@ -8457,12 +8542,12 @@
       <w:pPr>
         <w:pStyle w:val="Overskrift1"/>
       </w:pPr>
-      <w:bookmarkStart w:id="46" w:name="_Toc272933644"/>
+      <w:bookmarkStart w:id="48" w:name="_Toc272933644"/>
       <w:r>
         <w:lastRenderedPageBreak/>
         <w:t>Bibliography</w:t>
       </w:r>
-      <w:bookmarkEnd w:id="46"/>
+      <w:bookmarkEnd w:id="48"/>
     </w:p>
     <w:p>
       <w:pPr>
@@ -8477,7 +8562,7 @@
           <w:szCs w:val="18"/>
         </w:rPr>
       </w:pPr>
-      <w:bookmarkStart w:id="47" w:name="_Ref272667361"/>
+      <w:bookmarkStart w:id="49" w:name="_Ref272667361"/>
       <w:r>
         <w:rPr>
           <w:rFonts w:ascii="Verdana" w:hAnsi="Verdana"/>
@@ -8545,7 +8630,7 @@
         </w:rPr>
         <w:t>.</w:t>
       </w:r>
-      <w:bookmarkEnd w:id="47"/>
+      <w:bookmarkEnd w:id="49"/>
     </w:p>
     <w:p>
       <w:pPr>
@@ -8560,7 +8645,7 @@
           <w:szCs w:val="18"/>
         </w:rPr>
       </w:pPr>
-      <w:bookmarkStart w:id="48" w:name="_Ref272779126"/>
+      <w:bookmarkStart w:id="50" w:name="_Ref272779126"/>
       <w:r>
         <w:rPr>
           <w:rFonts w:ascii="Verdana" w:hAnsi="Verdana"/>
@@ -8586,7 +8671,7 @@
         </w:rPr>
         <w:t xml:space="preserve"> Company E, 2010.</w:t>
       </w:r>
-      <w:bookmarkEnd w:id="48"/>
+      <w:bookmarkEnd w:id="50"/>
     </w:p>
     <w:p>
       <w:pPr>
@@ -8601,7 +8686,7 @@
           <w:szCs w:val="18"/>
         </w:rPr>
       </w:pPr>
-      <w:bookmarkStart w:id="49" w:name="_Ref272827702"/>
+      <w:bookmarkStart w:id="51" w:name="_Ref272827702"/>
       <w:r>
         <w:rPr>
           <w:rFonts w:ascii="Verdana" w:hAnsi="Verdana"/>
@@ -8619,13 +8704,13 @@
         </w:rPr>
         <w:t>, Company E, 2010</w:t>
       </w:r>
-      <w:bookmarkEnd w:id="49"/>
+      <w:bookmarkEnd w:id="51"/>
     </w:p>
     <w:p/>
     <w:p/>
     <w:sectPr>
-      <w:footerReference w:type="default" r:id="rId18"/>
-      <w:footerReference w:type="first" r:id="rId19"/>
+      <w:footerReference w:type="default" r:id="rId19"/>
+      <w:footerReference w:type="first" r:id="rId20"/>
       <w:pgSz w:w="11907" w:h="16839" w:code="9"/>
       <w:pgMar w:top="1701" w:right="3402" w:bottom="1701" w:left="1701" w:header="680" w:footer="1134" w:gutter="0"/>
       <w:pgNumType w:start="1"/>
@@ -8636,23 +8721,90 @@
 </w:document>
 </file>
 
+<file path=word/comments.xml><?xml version="1.0" encoding="utf-8"?>
+<w:comments xmlns:ve="http://schemas.openxmlformats.org/markup-compatibility/2006" xmlns:o="urn:schemas-microsoft-com:office:office" xmlns:r="http://schemas.openxmlformats.org/officeDocument/2006/relationships" xmlns:m="http://schemas.openxmlformats.org/officeDocument/2006/math" xmlns:v="urn:schemas-microsoft-com:vml" xmlns:wp="http://schemas.openxmlformats.org/drawingml/2006/wordprocessingDrawing" xmlns:w10="urn:schemas-microsoft-com:office:word" xmlns:w="http://schemas.openxmlformats.org/wordprocessingml/2006/main" xmlns:wne="http://schemas.microsoft.com/office/word/2006/wordml">
+  <w:comment w:id="4" w:author="Christian" w:date="2010-09-22T17:10:00Z" w:initials="Chr">
+    <w:p>
+      <w:pPr>
+        <w:pStyle w:val="Kommentartekst"/>
+        <w:rPr>
+          <w:lang w:val="da-DK"/>
+        </w:rPr>
+      </w:pPr>
+      <w:r>
+        <w:rPr>
+          <w:rStyle w:val="Kommentarhenvisning"/>
+        </w:rPr>
+        <w:annotationRef/>
+      </w:r>
+      <w:r>
+        <w:rPr>
+          <w:lang w:val="da-DK"/>
+        </w:rPr>
+        <w:t>Det er vel kun</w:t>
+      </w:r>
+      <w:r>
+        <w:rPr>
+          <w:lang w:val="da-DK"/>
+        </w:rPr>
+        <w:t xml:space="preserve"> ved anvendelse i</w:t>
+      </w:r>
+      <w:r>
+        <w:rPr>
+          <w:lang w:val="da-DK"/>
+        </w:rPr>
+        <w:t xml:space="preserve"> Mobile HQ</w:t>
+      </w:r>
+      <w:r>
+        <w:rPr>
+          <w:lang w:val="da-DK"/>
+        </w:rPr>
+        <w:t>. Så synes det virker lidt misvisende, da vores ”system” vel er COP, som også vil kunne anvendes på håndholdt enhed. For min skyld må det gerne slettes</w:t>
+      </w:r>
+    </w:p>
+  </w:comment>
+  <w:comment w:id="8" w:author="Christian" w:date="2010-09-22T17:14:00Z" w:initials="Chr">
+    <w:p>
+      <w:pPr>
+        <w:pStyle w:val="Kommentartekst"/>
+        <w:rPr>
+          <w:lang w:val="da-DK"/>
+        </w:rPr>
+      </w:pPr>
+      <w:r>
+        <w:rPr>
+          <w:rStyle w:val="Kommentarhenvisning"/>
+        </w:rPr>
+        <w:annotationRef/>
+      </w:r>
+      <w:r>
+        <w:rPr>
+          <w:lang w:val="da-DK"/>
+        </w:rPr>
+        <w:t>Kan det ikke laves mere læseligt?</w:t>
+      </w:r>
+    </w:p>
+  </w:comment>
+</w:comments>
+</file>
+
 <file path=word/endnotes.xml><?xml version="1.0" encoding="utf-8"?>
 <w:endnotes xmlns:ve="http://schemas.openxmlformats.org/markup-compatibility/2006" xmlns:o="urn:schemas-microsoft-com:office:office" xmlns:r="http://schemas.openxmlformats.org/officeDocument/2006/relationships" xmlns:m="http://schemas.openxmlformats.org/officeDocument/2006/math" xmlns:v="urn:schemas-microsoft-com:vml" xmlns:wp="http://schemas.openxmlformats.org/drawingml/2006/wordprocessingDrawing" xmlns:w10="urn:schemas-microsoft-com:office:word" xmlns:w="http://schemas.openxmlformats.org/wordprocessingml/2006/main" xmlns:wne="http://schemas.microsoft.com/office/word/2006/wordml">
-  <w:endnote w:type="separator" w:id="0">
+  <w:endnote w:type="separator" w:id="-1">
     <w:p>
       <w:pPr>
         <w:pStyle w:val="Sidefod"/>
       </w:pPr>
     </w:p>
   </w:endnote>
-  <w:endnote w:type="continuationSeparator" w:id="1">
+  <w:endnote w:type="continuationSeparator" w:id="0">
     <w:p>
       <w:pPr>
         <w:pStyle w:val="Sidefod"/>
       </w:pPr>
     </w:p>
   </w:endnote>
-  <w:endnote w:type="continuationNotice" w:id="2">
+  <w:endnote w:type="continuationNotice" w:id="1">
     <w:p>
       <w:pPr>
         <w:spacing w:after="0" w:line="240" w:lineRule="auto"/>
@@ -8671,7 +8823,7 @@
     </w:pPr>
     <w:r>
       <w:rPr>
-        <w:lang w:val="da-DK" w:eastAsia="da-DK"/>
+        <w:lang w:val="da-DK" w:eastAsia="da-DK" w:bidi="th-TH"/>
       </w:rPr>
       <w:drawing>
         <wp:inline distT="0" distB="0" distL="0" distR="0">
@@ -8976,21 +9128,11 @@
       <w:pStyle w:val="Journal"/>
       <w:framePr w:wrap="around"/>
     </w:pPr>
-    <w:r>
-      <w:fldChar w:fldCharType="begin"/>
-    </w:r>
-    <w:r>
-      <w:instrText xml:space="preserve"> Page </w:instrText>
-    </w:r>
-    <w:r>
-      <w:fldChar w:fldCharType="separate"/>
-    </w:r>
-    <w:r>
-      <w:t>1</w:t>
-    </w:r>
-    <w:r>
-      <w:fldChar w:fldCharType="end"/>
-    </w:r>
+    <w:fldSimple w:instr=" Page ">
+      <w:r>
+        <w:t>6</w:t>
+      </w:r>
+    </w:fldSimple>
     <w:r>
       <w:t xml:space="preserve"> of </w:t>
     </w:r>
@@ -9134,21 +9276,11 @@
       <w:pStyle w:val="Journal"/>
       <w:framePr w:wrap="around"/>
     </w:pPr>
-    <w:r>
-      <w:fldChar w:fldCharType="begin"/>
-    </w:r>
-    <w:r>
-      <w:instrText xml:space="preserve"> Page </w:instrText>
-    </w:r>
-    <w:r>
-      <w:fldChar w:fldCharType="separate"/>
-    </w:r>
-    <w:r>
-      <w:t>1</w:t>
-    </w:r>
-    <w:r>
-      <w:fldChar w:fldCharType="end"/>
-    </w:r>
+    <w:fldSimple w:instr=" Page ">
+      <w:r>
+        <w:t>1</w:t>
+      </w:r>
+    </w:fldSimple>
     <w:r>
       <w:t xml:space="preserve"> of </w:t>
     </w:r>
@@ -9255,21 +9387,21 @@
 
 <file path=word/footnotes.xml><?xml version="1.0" encoding="utf-8"?>
 <w:footnotes xmlns:ve="http://schemas.openxmlformats.org/markup-compatibility/2006" xmlns:o="urn:schemas-microsoft-com:office:office" xmlns:r="http://schemas.openxmlformats.org/officeDocument/2006/relationships" xmlns:m="http://schemas.openxmlformats.org/officeDocument/2006/math" xmlns:v="urn:schemas-microsoft-com:vml" xmlns:wp="http://schemas.openxmlformats.org/drawingml/2006/wordprocessingDrawing" xmlns:w10="urn:schemas-microsoft-com:office:word" xmlns:w="http://schemas.openxmlformats.org/wordprocessingml/2006/main" xmlns:wne="http://schemas.microsoft.com/office/word/2006/wordml">
-  <w:footnote w:type="separator" w:id="0">
+  <w:footnote w:type="separator" w:id="-1">
     <w:p>
       <w:pPr>
         <w:pStyle w:val="Sidefod"/>
       </w:pPr>
     </w:p>
   </w:footnote>
-  <w:footnote w:type="continuationSeparator" w:id="1">
+  <w:footnote w:type="continuationSeparator" w:id="0">
     <w:p>
       <w:pPr>
         <w:pStyle w:val="Sidefod"/>
       </w:pPr>
     </w:p>
   </w:footnote>
-  <w:footnote w:type="continuationNotice" w:id="2">
+  <w:footnote w:type="continuationNotice" w:id="1">
     <w:p>
       <w:pPr>
         <w:spacing w:after="0" w:line="240" w:lineRule="auto"/>
@@ -9288,7 +9420,7 @@
     </w:pPr>
     <w:r>
       <w:rPr>
-        <w:lang w:val="da-DK" w:eastAsia="da-DK"/>
+        <w:lang w:val="da-DK" w:eastAsia="da-DK" w:bidi="th-TH"/>
       </w:rPr>
       <w:drawing>
         <wp:inline distT="0" distB="0" distL="0" distR="0">
@@ -9383,7 +9515,7 @@
     </w:pPr>
     <w:r>
       <w:rPr>
-        <w:lang w:val="da-DK" w:eastAsia="da-DK"/>
+        <w:lang w:val="da-DK" w:eastAsia="da-DK" w:bidi="th-TH"/>
       </w:rPr>
       <w:drawing>
         <wp:inline distT="0" distB="0" distL="0" distR="0">
@@ -9464,7 +9596,7 @@
     </w:pPr>
     <w:r>
       <w:rPr>
-        <w:lang w:val="da-DK" w:eastAsia="da-DK"/>
+        <w:lang w:val="da-DK" w:eastAsia="da-DK" w:bidi="th-TH"/>
       </w:rPr>
       <w:drawing>
         <wp:inline distT="0" distB="0" distL="0" distR="0">
@@ -23554,7 +23686,7 @@
 </file>
 
 <file path=customXml/itemProps1.xml><?xml version="1.0" encoding="utf-8"?>
-<ds:datastoreItem xmlns:ds="http://schemas.openxmlformats.org/officeDocument/2006/customXml" ds:itemID="{F22E7891-4970-41E2-83AC-86E98BD103E0}">
+<ds:datastoreItem xmlns:ds="http://schemas.openxmlformats.org/officeDocument/2006/customXml" ds:itemID="{3F3B7A94-B6A8-4E54-B737-CC0B479FACAE}">
   <ds:schemaRefs>
     <ds:schemaRef ds:uri="http://schemas.openxmlformats.org/officeDocument/2006/bibliography"/>
   </ds:schemaRefs>
@@ -23562,7 +23694,7 @@
 </file>
 
 <file path=customXml/itemProps2.xml><?xml version="1.0" encoding="utf-8"?>
-<ds:datastoreItem xmlns:ds="http://schemas.openxmlformats.org/officeDocument/2006/customXml" ds:itemID="{CC0F8B4F-9966-496B-A5D6-3E68E2CED779}">
+<ds:datastoreItem xmlns:ds="http://schemas.openxmlformats.org/officeDocument/2006/customXml" ds:itemID="{0AE2A28B-9454-4D1E-94F1-0A7F8389E227}">
   <ds:schemaRefs>
     <ds:schemaRef ds:uri="http://schemas.openxmlformats.org/officeDocument/2006/bibliography"/>
   </ds:schemaRefs>

</xml_diff>

<commit_message>
David's ting er tilføjet
</commit_message>
<xml_diff>
--- a/documents/Requirement Specification/SystematicCaseRS.docx
+++ b/documents/Requirement Specification/SystematicCaseRS.docx
@@ -34,10 +34,12 @@
                 <w:tab w:val="left" w:pos="1134"/>
               </w:tabs>
             </w:pPr>
+            <w:bookmarkStart w:id="0" w:name="_GoBack"/>
+            <w:bookmarkEnd w:id="0"/>
           </w:p>
         </w:tc>
       </w:tr>
-      <w:commentRangeStart w:id="0"/>
+      <w:commentRangeStart w:id="1"/>
       <w:tr>
         <w:tblPrEx>
           <w:tblLook w:val="04A0" w:firstRow="1" w:lastRow="0" w:firstColumn="1" w:lastColumn="0" w:noHBand="0" w:noVBand="1"/>
@@ -204,12 +206,12 @@
               </w:rPr>
               <w:t xml:space="preserve"> E</w:t>
             </w:r>
-            <w:commentRangeEnd w:id="0"/>
+            <w:commentRangeEnd w:id="1"/>
             <w:r>
               <w:rPr>
                 <w:rStyle w:val="CommentReference"/>
               </w:rPr>
-              <w:commentReference w:id="0"/>
+              <w:commentReference w:id="1"/>
             </w:r>
           </w:p>
         </w:tc>
@@ -1995,7 +1997,7 @@
             <w:noProof/>
             <w:webHidden/>
           </w:rPr>
-          <w:t>5</w:t>
+          <w:t>6</w:t>
         </w:r>
         <w:r>
           <w:rPr>
@@ -2527,7 +2529,7 @@
             <w:noProof/>
             <w:webHidden/>
           </w:rPr>
-          <w:t>7</w:t>
+          <w:t>8</w:t>
         </w:r>
         <w:r>
           <w:rPr>
@@ -2617,7 +2619,7 @@
             <w:noProof/>
             <w:webHidden/>
           </w:rPr>
-          <w:t>8</w:t>
+          <w:t>9</w:t>
         </w:r>
         <w:r>
           <w:rPr>
@@ -2707,7 +2709,7 @@
             <w:noProof/>
             <w:webHidden/>
           </w:rPr>
-          <w:t>9</w:t>
+          <w:t>10</w:t>
         </w:r>
         <w:r>
           <w:rPr>
@@ -2795,7 +2797,7 @@
             <w:noProof/>
             <w:webHidden/>
           </w:rPr>
-          <w:t>9</w:t>
+          <w:t>10</w:t>
         </w:r>
         <w:r>
           <w:rPr>
@@ -2883,7 +2885,7 @@
             <w:noProof/>
             <w:webHidden/>
           </w:rPr>
-          <w:t>9</w:t>
+          <w:t>10</w:t>
         </w:r>
         <w:r>
           <w:rPr>
@@ -2971,7 +2973,7 @@
             <w:noProof/>
             <w:webHidden/>
           </w:rPr>
-          <w:t>9</w:t>
+          <w:t>10</w:t>
         </w:r>
         <w:r>
           <w:rPr>
@@ -3061,7 +3063,7 @@
             <w:noProof/>
             <w:webHidden/>
           </w:rPr>
-          <w:t>10</w:t>
+          <w:t>11</w:t>
         </w:r>
         <w:r>
           <w:rPr>
@@ -3149,7 +3151,7 @@
             <w:noProof/>
             <w:webHidden/>
           </w:rPr>
-          <w:t>10</w:t>
+          <w:t>11</w:t>
         </w:r>
         <w:r>
           <w:rPr>
@@ -3239,7 +3241,7 @@
             <w:noProof/>
             <w:webHidden/>
           </w:rPr>
-          <w:t>12</w:t>
+          <w:t>13</w:t>
         </w:r>
         <w:r>
           <w:rPr>
@@ -3285,17 +3287,17 @@
       <w:pPr>
         <w:pStyle w:val="Heading1"/>
       </w:pPr>
-      <w:bookmarkStart w:id="1" w:name="_Toc272933618"/>
-      <w:bookmarkStart w:id="2" w:name="OLE_LINK1"/>
-      <w:bookmarkStart w:id="3" w:name="OLE_LINK2"/>
+      <w:bookmarkStart w:id="2" w:name="_Toc272933618"/>
+      <w:bookmarkStart w:id="3" w:name="OLE_LINK1"/>
+      <w:bookmarkStart w:id="4" w:name="OLE_LINK2"/>
       <w:r>
         <w:lastRenderedPageBreak/>
         <w:t>Introduction</w:t>
       </w:r>
-      <w:bookmarkEnd w:id="1"/>
+      <w:bookmarkEnd w:id="2"/>
     </w:p>
-    <w:bookmarkEnd w:id="2"/>
     <w:bookmarkEnd w:id="3"/>
+    <w:bookmarkEnd w:id="4"/>
     <w:p>
       <w:pPr>
         <w:pStyle w:val="BodyText"/>
@@ -3331,11 +3333,11 @@
       <w:pPr>
         <w:pStyle w:val="Heading1"/>
       </w:pPr>
-      <w:bookmarkStart w:id="4" w:name="_Toc272933619"/>
+      <w:bookmarkStart w:id="5" w:name="_Toc272933619"/>
       <w:r>
         <w:t>Vision &amp; Scope</w:t>
       </w:r>
-      <w:bookmarkEnd w:id="4"/>
+      <w:bookmarkEnd w:id="5"/>
     </w:p>
     <w:p>
       <w:r>
@@ -3578,12 +3580,12 @@
       <w:pPr>
         <w:pStyle w:val="Heading1"/>
       </w:pPr>
-      <w:bookmarkStart w:id="5" w:name="_Toc272933620"/>
+      <w:bookmarkStart w:id="6" w:name="_Toc272933620"/>
       <w:r>
         <w:lastRenderedPageBreak/>
         <w:t>Stakeholder needs</w:t>
       </w:r>
-      <w:bookmarkEnd w:id="5"/>
+      <w:bookmarkEnd w:id="6"/>
     </w:p>
     <w:p>
       <w:pPr>
@@ -3592,14 +3594,14 @@
           <w:lang w:val="en-US"/>
         </w:rPr>
       </w:pPr>
-      <w:bookmarkStart w:id="6" w:name="_Toc272933621"/>
+      <w:bookmarkStart w:id="7" w:name="_Toc272933621"/>
       <w:r>
         <w:rPr>
           <w:lang w:val="en-US"/>
         </w:rPr>
         <w:t>Identify legitimate stakeholders</w:t>
       </w:r>
-      <w:bookmarkEnd w:id="6"/>
+      <w:bookmarkEnd w:id="7"/>
     </w:p>
     <w:p>
       <w:pPr>
@@ -3986,7 +3988,7 @@
           <w:numId w:val="31"/>
         </w:numPr>
       </w:pPr>
-      <w:commentRangeStart w:id="7"/>
+      <w:commentRangeStart w:id="8"/>
       <w:r>
         <w:rPr>
           <w:noProof/>
@@ -4049,7 +4051,7 @@
           </wp:anchor>
         </w:drawing>
       </w:r>
-      <w:commentRangeEnd w:id="7"/>
+      <w:commentRangeEnd w:id="8"/>
       <w:r>
         <w:t>Internet</w:t>
       </w:r>
@@ -4066,9 +4068,9 @@
         <w:rPr>
           <w:rStyle w:val="CommentReference"/>
         </w:rPr>
-        <w:commentReference w:id="7"/>
-      </w:r>
-      <w:bookmarkStart w:id="8" w:name="_Ref272932866"/>
+        <w:commentReference w:id="8"/>
+      </w:r>
+      <w:bookmarkStart w:id="9" w:name="_Ref272932866"/>
       <w:r>
         <w:t xml:space="preserve">Figure </w:t>
       </w:r>
@@ -4093,7 +4095,7 @@
         </w:rPr>
         <w:fldChar w:fldCharType="end"/>
       </w:r>
-      <w:bookmarkEnd w:id="8"/>
+      <w:bookmarkEnd w:id="9"/>
       <w:r>
         <w:t xml:space="preserve"> - Stakeholder diagram</w:t>
       </w:r>
@@ -4105,7 +4107,7 @@
           <w:lang w:val="en-US"/>
         </w:rPr>
       </w:pPr>
-      <w:bookmarkStart w:id="9" w:name="_Toc272933622"/>
+      <w:bookmarkStart w:id="10" w:name="_Toc272933622"/>
       <w:r>
         <w:rPr>
           <w:lang w:val="en-US"/>
@@ -4124,7 +4126,7 @@
         </w:rPr>
         <w:t xml:space="preserve"> needs</w:t>
       </w:r>
-      <w:bookmarkEnd w:id="9"/>
+      <w:bookmarkEnd w:id="10"/>
     </w:p>
     <w:p>
       <w:r>
@@ -4181,14 +4183,14 @@
           <w:lang w:val="en-US"/>
         </w:rPr>
       </w:pPr>
-      <w:bookmarkStart w:id="10" w:name="_Toc272933623"/>
+      <w:bookmarkStart w:id="11" w:name="_Toc272933623"/>
       <w:r>
         <w:rPr>
           <w:lang w:val="en-US"/>
         </w:rPr>
         <w:t>Elicit requirements</w:t>
       </w:r>
-      <w:bookmarkEnd w:id="10"/>
+      <w:bookmarkEnd w:id="11"/>
     </w:p>
     <w:p>
       <w:pPr>
@@ -4541,7 +4543,7 @@
         <w:pStyle w:val="Caption"/>
         <w:jc w:val="center"/>
       </w:pPr>
-      <w:bookmarkStart w:id="11" w:name="_Ref272225840"/>
+      <w:bookmarkStart w:id="12" w:name="_Ref272225840"/>
       <w:r>
         <w:t xml:space="preserve">Table </w:t>
       </w:r>
@@ -4566,7 +4568,7 @@
         </w:rPr>
         <w:fldChar w:fldCharType="end"/>
       </w:r>
-      <w:bookmarkEnd w:id="11"/>
+      <w:bookmarkEnd w:id="12"/>
       <w:r>
         <w:t xml:space="preserve"> - Stakeholder matrix</w:t>
       </w:r>
@@ -4664,14 +4666,14 @@
           <w:numId w:val="28"/>
         </w:numPr>
       </w:pPr>
-      <w:bookmarkStart w:id="12" w:name="_Toc272933624"/>
+      <w:bookmarkStart w:id="13" w:name="_Toc272933624"/>
       <w:r>
         <w:t xml:space="preserve">Existing </w:t>
       </w:r>
       <w:r>
         <w:t>systems</w:t>
       </w:r>
-      <w:bookmarkEnd w:id="12"/>
+      <w:bookmarkEnd w:id="13"/>
     </w:p>
     <w:p>
       <w:pPr>
@@ -4738,6 +4740,50 @@
       </w:r>
     </w:p>
     <w:p>
+      <w:commentRangeStart w:id="14"/>
+      <w:proofErr w:type="spellStart"/>
+      <w:r>
+        <w:t>Systematic</w:t>
+      </w:r>
+      <w:r>
+        <w:t>’</w:t>
+      </w:r>
+      <w:r>
+        <w:t>s</w:t>
+      </w:r>
+      <w:proofErr w:type="spellEnd"/>
+      <w:r>
+        <w:t xml:space="preserve"> </w:t>
+      </w:r>
+      <w:proofErr w:type="spellStart"/>
+      <w:r>
+        <w:t>SitaWare</w:t>
+      </w:r>
+      <w:proofErr w:type="spellEnd"/>
+      <w:r>
+        <w:t xml:space="preserve"> suite provides the capability to e</w:t>
+      </w:r>
+      <w:r>
+        <w:t>stablish situational awareness</w:t>
+      </w:r>
+      <w:r>
+        <w:t>. As diverse as this system is, it has been developed for military purposes, and is not in the current form directly applicable to civilian scenarios</w:t>
+      </w:r>
+      <w:r>
+        <w:t>.</w:t>
+      </w:r>
+      <w:r>
+        <w:t xml:space="preserve"> Most likely several parts of the existing system, both physical and procedural, can be used with little modification, and other parts can be used for inspiration, but the differences in organizational structure and operational scenarios require the system be extended.</w:t>
+      </w:r>
+      <w:commentRangeEnd w:id="14"/>
+      <w:r>
+        <w:rPr>
+          <w:rStyle w:val="CommentReference"/>
+        </w:rPr>
+        <w:commentReference w:id="14"/>
+      </w:r>
+    </w:p>
+    <w:p>
       <w:pPr>
         <w:pStyle w:val="Heading3"/>
         <w:numPr>
@@ -4745,14 +4791,14 @@
           <w:numId w:val="28"/>
         </w:numPr>
       </w:pPr>
-      <w:bookmarkStart w:id="13" w:name="_Toc272933625"/>
+      <w:bookmarkStart w:id="15" w:name="_Toc272933625"/>
       <w:r>
         <w:t>Mission</w:t>
       </w:r>
       <w:r>
         <w:t xml:space="preserve"> analysis</w:t>
       </w:r>
-      <w:bookmarkEnd w:id="13"/>
+      <w:bookmarkEnd w:id="15"/>
     </w:p>
     <w:p>
       <w:pPr>
@@ -4776,7 +4822,11 @@
         <w:pStyle w:val="BodyText"/>
       </w:pPr>
       <w:r>
-        <w:t xml:space="preserve">In order to handle an emergency situation without automatic and intelligent systems to filter information and share important knowledge it can be quite a challenge to make an emergency operation run smoothly. The commanders face this exact challenge today. </w:t>
+        <w:t xml:space="preserve">In order to handle an emergency situation without automatic and intelligent systems to filter information and share important knowledge it </w:t>
+      </w:r>
+      <w:r>
+        <w:lastRenderedPageBreak/>
+        <w:t xml:space="preserve">can be quite a challenge to make an emergency operation run smoothly. The commanders face this exact challenge today. </w:t>
       </w:r>
     </w:p>
     <w:p>
@@ -4784,11 +4834,7 @@
         <w:pStyle w:val="BodyText"/>
       </w:pPr>
       <w:r>
-        <w:t xml:space="preserve">It is of highest importance that the commanders feel that they are in charge, when they use the system and that they control the important stream of information. The system might suggest and point out critical elements, but it is the development team believes that an emergency situation is dynamic and cannot be controlled by a computer. The COP </w:t>
-      </w:r>
-      <w:r>
-        <w:lastRenderedPageBreak/>
-        <w:t xml:space="preserve">should provide the right amount of information, and ensure that everything is updated. The COP might be able to filter out some of the less critical information, by correlating some emergency facts with information available. This will help the commander focus on what is important, without being under informed. </w:t>
+        <w:t xml:space="preserve">It is of highest importance that the commanders feel that they are in charge, when they use the system and that they control the important stream of information. The system might suggest and point out critical elements, but it is the development team believes that an emergency situation is dynamic and cannot be controlled by a computer. The COP should provide the right amount of information, and ensure that everything is updated. The COP might be able to filter out some of the less critical information, by correlating some emergency facts with information available. This will help the commander focus on what is important, without being under informed. </w:t>
       </w:r>
     </w:p>
     <w:p>
@@ -4843,103 +4889,185 @@
           <w:numId w:val="28"/>
         </w:numPr>
       </w:pPr>
-      <w:bookmarkStart w:id="14" w:name="_Toc272933626"/>
+      <w:bookmarkStart w:id="16" w:name="_Toc272933626"/>
       <w:r>
         <w:t>User requirements</w:t>
-      </w:r>
-      <w:bookmarkEnd w:id="14"/>
-    </w:p>
-    <w:p>
-      <w:pPr>
-        <w:pStyle w:val="BodyText"/>
-      </w:pPr>
-      <w:r>
-        <w:t xml:space="preserve">The development team has collected user requirements by means of questionnaires, interviews and by discussing the customer produced document in which they present their view on the problem. These investigations have </w:t>
-      </w:r>
-      <w:r>
-        <w:t>led</w:t>
-      </w:r>
-      <w:r>
-        <w:t xml:space="preserve"> to the build scenarios, which will help define the project requirements.</w:t>
-      </w:r>
-    </w:p>
-    <w:p>
-      <w:pPr>
-        <w:pStyle w:val="Heading2"/>
-      </w:pPr>
-      <w:bookmarkStart w:id="15" w:name="_Toc272933627"/>
-      <w:r>
-        <w:t>System solution constraints</w:t>
-      </w:r>
-      <w:bookmarkEnd w:id="15"/>
-    </w:p>
-    <w:p>
-      <w:pPr>
-        <w:pStyle w:val="BodyText"/>
-      </w:pPr>
-      <w:r>
-        <w:t xml:space="preserve">See </w:t>
-      </w:r>
-      <w:r>
-        <w:rPr>
-          <w:i/>
-          <w:iCs/>
-        </w:rPr>
-        <w:t xml:space="preserve">Project </w:t>
-      </w:r>
-      <w:proofErr w:type="gramStart"/>
-      <w:r>
-        <w:rPr>
-          <w:i/>
-          <w:iCs/>
-        </w:rPr>
-        <w:t>plan</w:t>
-      </w:r>
-      <w:proofErr w:type="gramEnd"/>
-      <w:r>
-        <w:fldChar w:fldCharType="begin"/>
-      </w:r>
-      <w:r>
-        <w:instrText xml:space="preserve"> REF _Ref272779126 \r \h </w:instrText>
-      </w:r>
-      <w:r>
-        <w:fldChar w:fldCharType="separate"/>
-      </w:r>
-      <w:r>
-        <w:t>[2]</w:t>
-      </w:r>
-      <w:r>
-        <w:fldChar w:fldCharType="end"/>
-      </w:r>
-      <w:r>
-        <w:t xml:space="preserve"> for description. </w:t>
-      </w:r>
-    </w:p>
-    <w:p>
-      <w:pPr>
-        <w:pStyle w:val="Heading1"/>
-      </w:pPr>
-      <w:bookmarkStart w:id="16" w:name="_Toc272933628"/>
-      <w:r>
-        <w:t>Concept documents</w:t>
       </w:r>
       <w:bookmarkEnd w:id="16"/>
     </w:p>
     <w:p>
       <w:pPr>
+        <w:pStyle w:val="BodyText"/>
+      </w:pPr>
+      <w:r>
+        <w:t xml:space="preserve">The development team has collected user requirements by means of questionnaires, interviews and by discussing the customer produced document in which they present their view on the problem. These investigations have </w:t>
+      </w:r>
+      <w:r>
+        <w:t>led</w:t>
+      </w:r>
+      <w:r>
+        <w:t xml:space="preserve"> to the build scenarios, which will help define the project requirements.</w:t>
+      </w:r>
+    </w:p>
+    <w:p>
+      <w:pPr>
         <w:pStyle w:val="Heading2"/>
       </w:pPr>
-      <w:bookmarkStart w:id="17" w:name="_Toc272933629"/>
-      <w:r>
-        <w:t>Concept of operation</w:t>
+      <w:bookmarkStart w:id="17" w:name="_Toc272933627"/>
+      <w:r>
+        <w:t>System solution constraints</w:t>
       </w:r>
       <w:bookmarkEnd w:id="17"/>
     </w:p>
     <w:p>
-      <w:r>
-        <w:t>TBD</w:t>
+      <w:pPr>
+        <w:pStyle w:val="BodyText"/>
+      </w:pPr>
+      <w:r>
+        <w:t xml:space="preserve">See </w:t>
+      </w:r>
+      <w:r>
+        <w:rPr>
+          <w:i/>
+          <w:iCs/>
+        </w:rPr>
+        <w:t xml:space="preserve">Project </w:t>
+      </w:r>
+      <w:proofErr w:type="gramStart"/>
+      <w:r>
+        <w:rPr>
+          <w:i/>
+          <w:iCs/>
+        </w:rPr>
+        <w:t>plan</w:t>
+      </w:r>
+      <w:proofErr w:type="gramEnd"/>
+      <w:r>
+        <w:fldChar w:fldCharType="begin"/>
+      </w:r>
+      <w:r>
+        <w:instrText xml:space="preserve"> REF _Ref272779126 \r \h </w:instrText>
+      </w:r>
+      <w:r>
+        <w:fldChar w:fldCharType="separate"/>
+      </w:r>
+      <w:r>
+        <w:t>[2]</w:t>
+      </w:r>
+      <w:r>
+        <w:fldChar w:fldCharType="end"/>
+      </w:r>
+      <w:r>
+        <w:t xml:space="preserve"> for description. </w:t>
       </w:r>
     </w:p>
+    <w:p>
+      <w:pPr>
+        <w:pStyle w:val="Heading1"/>
+      </w:pPr>
+      <w:bookmarkStart w:id="18" w:name="_Toc272933628"/>
+      <w:r>
+        <w:t>Concept documents</w:t>
+      </w:r>
+      <w:bookmarkEnd w:id="18"/>
+    </w:p>
+    <w:p>
+      <w:pPr>
+        <w:pStyle w:val="Heading2"/>
+      </w:pPr>
+      <w:bookmarkStart w:id="19" w:name="_Toc272933629"/>
+      <w:r>
+        <w:t>Concept of operation</w:t>
+      </w:r>
+      <w:bookmarkEnd w:id="19"/>
+    </w:p>
+    <w:p>
+      <w:pPr>
+        <w:pStyle w:val="ListParagraph"/>
+        <w:numPr>
+          <w:ilvl w:val="0"/>
+          <w:numId w:val="40"/>
+        </w:numPr>
+      </w:pPr>
+      <w:commentRangeStart w:id="20"/>
+      <w:r>
+        <w:t xml:space="preserve">Document the purpose of the system </w:t>
+      </w:r>
+    </w:p>
+    <w:p>
+      <w:pPr>
+        <w:pStyle w:val="ListParagraph"/>
+        <w:numPr>
+          <w:ilvl w:val="0"/>
+          <w:numId w:val="40"/>
+        </w:numPr>
+      </w:pPr>
+      <w:r>
+        <w:t xml:space="preserve">Identify the business needs that the system will satisfy </w:t>
+      </w:r>
+    </w:p>
+    <w:p>
+      <w:pPr>
+        <w:pStyle w:val="ListParagraph"/>
+        <w:numPr>
+          <w:ilvl w:val="0"/>
+          <w:numId w:val="40"/>
+        </w:numPr>
+      </w:pPr>
+      <w:r>
+        <w:t xml:space="preserve">Document user expectations </w:t>
+      </w:r>
+    </w:p>
+    <w:p>
+      <w:pPr>
+        <w:pStyle w:val="ListParagraph"/>
+        <w:numPr>
+          <w:ilvl w:val="0"/>
+          <w:numId w:val="40"/>
+        </w:numPr>
+      </w:pPr>
+      <w:r>
+        <w:t xml:space="preserve">Describe the basic concepts behind the system </w:t>
+      </w:r>
+    </w:p>
+    <w:p>
+      <w:pPr>
+        <w:pStyle w:val="ListParagraph"/>
+        <w:numPr>
+          <w:ilvl w:val="0"/>
+          <w:numId w:val="40"/>
+        </w:numPr>
+      </w:pPr>
+      <w:r>
+        <w:t xml:space="preserve">Describe the system's characteristics and behaviours from a user's point of view </w:t>
+      </w:r>
+    </w:p>
+    <w:p>
+      <w:pPr>
+        <w:pStyle w:val="ListParagraph"/>
+        <w:numPr>
+          <w:ilvl w:val="0"/>
+          <w:numId w:val="40"/>
+        </w:numPr>
+      </w:pPr>
+      <w:r>
+        <w:t>Indicate a range of acceptable solutions</w:t>
+      </w:r>
+      <w:commentRangeEnd w:id="20"/>
+      <w:r>
+        <w:rPr>
+          <w:rStyle w:val="CommentReference"/>
+        </w:rPr>
+        <w:commentReference w:id="20"/>
+      </w:r>
+    </w:p>
+    <w:p>
+      <w:pPr>
+        <w:pStyle w:val="ListParagraph"/>
+        <w:ind w:left="454"/>
+      </w:pPr>
+    </w:p>
+    <w:p/>
     <w:p>
       <w:pPr>
         <w:pStyle w:val="Heading1"/>
@@ -4948,16 +5076,17 @@
           <w:numId w:val="28"/>
         </w:numPr>
       </w:pPr>
-      <w:bookmarkStart w:id="18" w:name="_Toc272225422"/>
-      <w:bookmarkStart w:id="19" w:name="_Toc272933630"/>
-      <w:r>
+      <w:bookmarkStart w:id="21" w:name="_Toc272225422"/>
+      <w:bookmarkStart w:id="22" w:name="_Toc272933630"/>
+      <w:r>
+        <w:lastRenderedPageBreak/>
         <w:t>Requirements specification</w:t>
       </w:r>
-      <w:bookmarkEnd w:id="18"/>
+      <w:bookmarkEnd w:id="21"/>
       <w:r>
         <w:t>, Primary</w:t>
       </w:r>
-      <w:bookmarkEnd w:id="19"/>
+      <w:bookmarkEnd w:id="22"/>
     </w:p>
     <w:p>
       <w:pPr>
@@ -4999,14 +5128,13 @@
           <w:numId w:val="28"/>
         </w:numPr>
       </w:pPr>
-      <w:bookmarkStart w:id="20" w:name="_Toc272225423"/>
-      <w:bookmarkStart w:id="21" w:name="_Toc272933631"/>
-      <w:r>
-        <w:lastRenderedPageBreak/>
+      <w:bookmarkStart w:id="23" w:name="_Toc272225423"/>
+      <w:bookmarkStart w:id="24" w:name="_Toc272933631"/>
+      <w:r>
         <w:t>Functional requirements</w:t>
       </w:r>
-      <w:bookmarkEnd w:id="20"/>
-      <w:bookmarkEnd w:id="21"/>
+      <w:bookmarkEnd w:id="23"/>
+      <w:bookmarkEnd w:id="24"/>
     </w:p>
     <w:p>
       <w:pPr>
@@ -5328,13 +5456,13 @@
           <w:numId w:val="28"/>
         </w:numPr>
       </w:pPr>
-      <w:bookmarkStart w:id="22" w:name="_Toc272225424"/>
-      <w:bookmarkStart w:id="23" w:name="_Toc272933632"/>
+      <w:bookmarkStart w:id="25" w:name="_Toc272225424"/>
+      <w:bookmarkStart w:id="26" w:name="_Toc272933632"/>
       <w:r>
         <w:t>Non-functional requirements</w:t>
       </w:r>
-      <w:bookmarkEnd w:id="22"/>
-      <w:bookmarkEnd w:id="23"/>
+      <w:bookmarkEnd w:id="25"/>
+      <w:bookmarkEnd w:id="26"/>
     </w:p>
     <w:p>
       <w:pPr>
@@ -5378,6 +5506,7 @@
         <w:rPr>
           <w:szCs w:val="18"/>
         </w:rPr>
+        <w:lastRenderedPageBreak/>
         <w:t xml:space="preserve">It shall be possible to interface all functionality of the </w:t>
       </w:r>
       <w:r>
@@ -5554,14 +5683,13 @@
           <w:numId w:val="28"/>
         </w:numPr>
       </w:pPr>
-      <w:bookmarkStart w:id="24" w:name="_Toc272225425"/>
-      <w:bookmarkStart w:id="25" w:name="_Toc272933633"/>
-      <w:r>
-        <w:lastRenderedPageBreak/>
+      <w:bookmarkStart w:id="27" w:name="_Toc272225425"/>
+      <w:bookmarkStart w:id="28" w:name="_Toc272933633"/>
+      <w:r>
         <w:t>Performance requirements</w:t>
       </w:r>
-      <w:bookmarkEnd w:id="24"/>
-      <w:bookmarkEnd w:id="25"/>
+      <w:bookmarkEnd w:id="27"/>
+      <w:bookmarkEnd w:id="28"/>
     </w:p>
     <w:p>
       <w:pPr>
@@ -5583,21 +5711,21 @@
           <w:numId w:val="28"/>
         </w:numPr>
       </w:pPr>
-      <w:bookmarkStart w:id="26" w:name="_Toc272225426"/>
-      <w:bookmarkStart w:id="27" w:name="_Toc272933634"/>
-      <w:bookmarkStart w:id="28" w:name="OLE_LINK3"/>
-      <w:bookmarkStart w:id="29" w:name="OLE_LINK4"/>
+      <w:bookmarkStart w:id="29" w:name="_Toc272225426"/>
+      <w:bookmarkStart w:id="30" w:name="_Toc272933634"/>
+      <w:bookmarkStart w:id="31" w:name="OLE_LINK3"/>
+      <w:bookmarkStart w:id="32" w:name="OLE_LINK4"/>
       <w:r>
         <w:t>Architectural constraints</w:t>
       </w:r>
-      <w:bookmarkEnd w:id="26"/>
-      <w:bookmarkEnd w:id="27"/>
+      <w:bookmarkEnd w:id="29"/>
+      <w:bookmarkEnd w:id="30"/>
     </w:p>
     <w:p>
       <w:pPr>
         <w:pStyle w:val="BodyText"/>
       </w:pPr>
-      <w:commentRangeStart w:id="30"/>
+      <w:commentRangeStart w:id="33"/>
       <w:r>
         <w:t xml:space="preserve">There is no overall system architecture, since no particular hardware or programming language </w:t>
       </w:r>
@@ -5607,28 +5735,28 @@
       <w:r>
         <w:t xml:space="preserve"> defined (TBD). Because the main problem is to implement a cross compatible COP system, it must of course be able to handle the specific data communication standards.</w:t>
       </w:r>
-      <w:commentRangeEnd w:id="30"/>
+      <w:commentRangeEnd w:id="33"/>
       <w:r>
         <w:rPr>
           <w:rStyle w:val="CommentReference"/>
         </w:rPr>
-        <w:commentReference w:id="30"/>
+        <w:commentReference w:id="33"/>
       </w:r>
     </w:p>
     <w:p>
       <w:pPr>
         <w:pStyle w:val="BodyText"/>
       </w:pPr>
-      <w:commentRangeStart w:id="31"/>
+      <w:commentRangeStart w:id="34"/>
       <w:r>
         <w:t>The handheld device should contain some sort of processor and memory storage in order to process the software that will present the common operation picture.</w:t>
       </w:r>
-      <w:commentRangeEnd w:id="31"/>
+      <w:commentRangeEnd w:id="34"/>
       <w:r>
         <w:rPr>
           <w:rStyle w:val="CommentReference"/>
         </w:rPr>
-        <w:commentReference w:id="31"/>
+        <w:commentReference w:id="34"/>
       </w:r>
     </w:p>
     <w:p>
@@ -5663,52 +5791,48 @@
           <w:numId w:val="28"/>
         </w:numPr>
       </w:pPr>
-      <w:bookmarkStart w:id="32" w:name="_Toc272225427"/>
-      <w:bookmarkStart w:id="33" w:name="_Toc272933635"/>
-      <w:bookmarkEnd w:id="28"/>
-      <w:bookmarkEnd w:id="29"/>
+      <w:bookmarkStart w:id="35" w:name="_Toc272225427"/>
+      <w:bookmarkStart w:id="36" w:name="_Toc272933635"/>
+      <w:bookmarkEnd w:id="31"/>
+      <w:bookmarkEnd w:id="32"/>
       <w:r>
         <w:t>Verification strategy</w:t>
       </w:r>
-      <w:bookmarkEnd w:id="32"/>
+      <w:bookmarkEnd w:id="35"/>
       <w:r>
         <w:t>/</w:t>
       </w:r>
-      <w:bookmarkStart w:id="34" w:name="_Toc216168498"/>
+      <w:bookmarkStart w:id="37" w:name="_Toc216168498"/>
       <w:r>
         <w:t>Qualifications provisions</w:t>
       </w:r>
-      <w:bookmarkEnd w:id="33"/>
-      <w:bookmarkEnd w:id="34"/>
+      <w:bookmarkEnd w:id="36"/>
+      <w:bookmarkEnd w:id="37"/>
     </w:p>
     <w:p>
       <w:pPr>
         <w:pStyle w:val="BodyText"/>
       </w:pPr>
       <w:r>
-        <w:t>This chapter will describe how project unique r</w:t>
-      </w:r>
-      <w:bookmarkStart w:id="35" w:name="_GoBack"/>
-      <w:bookmarkEnd w:id="35"/>
-      <w:r>
-        <w:t xml:space="preserve">equirements shall be verified. </w:t>
+        <w:t xml:space="preserve">This chapter will describe how project unique requirements shall be verified. </w:t>
       </w:r>
     </w:p>
     <w:p>
       <w:pPr>
         <w:pStyle w:val="Heading2"/>
       </w:pPr>
-      <w:bookmarkStart w:id="36" w:name="_Toc144026741"/>
-      <w:bookmarkStart w:id="37" w:name="_Ref199638611"/>
-      <w:bookmarkStart w:id="38" w:name="_Toc216168499"/>
-      <w:bookmarkStart w:id="39" w:name="_Toc272933636"/>
-      <w:r>
+      <w:bookmarkStart w:id="38" w:name="_Toc144026741"/>
+      <w:bookmarkStart w:id="39" w:name="_Ref199638611"/>
+      <w:bookmarkStart w:id="40" w:name="_Toc216168499"/>
+      <w:bookmarkStart w:id="41" w:name="_Toc272933636"/>
+      <w:r>
+        <w:lastRenderedPageBreak/>
         <w:t>Qualification Methods</w:t>
       </w:r>
-      <w:bookmarkEnd w:id="36"/>
-      <w:bookmarkEnd w:id="37"/>
       <w:bookmarkEnd w:id="38"/>
       <w:bookmarkEnd w:id="39"/>
+      <w:bookmarkEnd w:id="40"/>
+      <w:bookmarkEnd w:id="41"/>
     </w:p>
     <w:p>
       <w:pPr>
@@ -5952,7 +6076,6 @@
                 <w:sz w:val="18"/>
                 <w:szCs w:val="18"/>
               </w:rPr>
-              <w:lastRenderedPageBreak/>
               <w:t>SCOP-0002</w:t>
             </w:r>
           </w:p>
@@ -6830,6 +6953,7 @@
                 <w:sz w:val="18"/>
                 <w:szCs w:val="18"/>
               </w:rPr>
+              <w:lastRenderedPageBreak/>
               <w:t>SCOP-0019</w:t>
             </w:r>
           </w:p>
@@ -6899,19 +7023,19 @@
       <w:pPr>
         <w:pStyle w:val="Heading1"/>
       </w:pPr>
-      <w:bookmarkStart w:id="40" w:name="_Toc216168500"/>
-      <w:bookmarkStart w:id="41" w:name="_Toc272933637"/>
+      <w:bookmarkStart w:id="42" w:name="_Toc216168500"/>
+      <w:bookmarkStart w:id="43" w:name="_Toc272933637"/>
       <w:r>
         <w:t>Requirements traceability</w:t>
       </w:r>
-      <w:bookmarkEnd w:id="40"/>
-      <w:bookmarkEnd w:id="41"/>
+      <w:bookmarkEnd w:id="42"/>
+      <w:bookmarkEnd w:id="43"/>
     </w:p>
     <w:p>
       <w:pPr>
         <w:pStyle w:val="BodyText"/>
       </w:pPr>
-      <w:commentRangeStart w:id="42"/>
+      <w:commentRangeStart w:id="44"/>
       <w:r>
         <w:t xml:space="preserve">See </w:t>
       </w:r>
@@ -6953,17 +7077,23 @@
         <w:instrText xml:space="preserve"> REF _Ref272779126 \r \h </w:instrText>
       </w:r>
       <w:r>
+        <w:fldChar w:fldCharType="separate"/>
+      </w:r>
+      <w:r>
+        <w:t>[2]</w:t>
+      </w:r>
+      <w:r>
         <w:fldChar w:fldCharType="end"/>
       </w:r>
       <w:r>
         <w:t xml:space="preserve"> for description. </w:t>
       </w:r>
-      <w:commentRangeEnd w:id="42"/>
+      <w:commentRangeEnd w:id="44"/>
       <w:r>
         <w:rPr>
           <w:rStyle w:val="CommentReference"/>
         </w:rPr>
-        <w:commentReference w:id="42"/>
+        <w:commentReference w:id="44"/>
       </w:r>
       <w:r>
         <w:br w:type="page"/>
@@ -6977,23 +7107,23 @@
           <w:numId w:val="28"/>
         </w:numPr>
       </w:pPr>
-      <w:bookmarkStart w:id="43" w:name="_Toc272933638"/>
+      <w:bookmarkStart w:id="45" w:name="_Toc272933638"/>
       <w:r>
         <w:lastRenderedPageBreak/>
         <w:t>Requirements specification, Sub-</w:t>
       </w:r>
-      <w:commentRangeStart w:id="44"/>
+      <w:commentRangeStart w:id="46"/>
       <w:r>
         <w:t>supplier</w:t>
       </w:r>
-      <w:bookmarkEnd w:id="43"/>
-      <w:commentRangeEnd w:id="44"/>
+      <w:bookmarkEnd w:id="45"/>
+      <w:commentRangeEnd w:id="46"/>
       <w:r>
         <w:rPr>
           <w:rStyle w:val="CommentReference"/>
           <w:b w:val="0"/>
         </w:rPr>
-        <w:commentReference w:id="44"/>
+        <w:commentReference w:id="46"/>
       </w:r>
     </w:p>
     <w:p>
@@ -7028,11 +7158,11 @@
           <w:numId w:val="28"/>
         </w:numPr>
       </w:pPr>
-      <w:bookmarkStart w:id="45" w:name="_Toc272933639"/>
+      <w:bookmarkStart w:id="47" w:name="_Toc272933639"/>
       <w:r>
         <w:t>Functional requirements</w:t>
       </w:r>
-      <w:bookmarkEnd w:id="45"/>
+      <w:bookmarkEnd w:id="47"/>
     </w:p>
     <w:p>
       <w:pPr>
@@ -7143,11 +7273,11 @@
           <w:numId w:val="28"/>
         </w:numPr>
       </w:pPr>
-      <w:bookmarkStart w:id="46" w:name="_Toc272933640"/>
+      <w:bookmarkStart w:id="48" w:name="_Toc272933640"/>
       <w:r>
         <w:t>Non-functional requirements</w:t>
       </w:r>
-      <w:bookmarkEnd w:id="46"/>
+      <w:bookmarkEnd w:id="48"/>
     </w:p>
     <w:p>
       <w:pPr>
@@ -7238,16 +7368,16 @@
           <w:szCs w:val="18"/>
         </w:rPr>
       </w:pPr>
-      <w:bookmarkStart w:id="47" w:name="OLE_LINK5"/>
-      <w:bookmarkStart w:id="48" w:name="OLE_LINK6"/>
+      <w:bookmarkStart w:id="49" w:name="OLE_LINK5"/>
+      <w:bookmarkStart w:id="50" w:name="OLE_LINK6"/>
       <w:r>
         <w:rPr>
           <w:szCs w:val="18"/>
         </w:rPr>
         <w:t>The screen on handheld device shall be between 10”-12”</w:t>
       </w:r>
-      <w:bookmarkEnd w:id="47"/>
-      <w:bookmarkEnd w:id="48"/>
+      <w:bookmarkEnd w:id="49"/>
+      <w:bookmarkEnd w:id="50"/>
       <w:r>
         <w:rPr>
           <w:szCs w:val="18"/>
@@ -7386,11 +7516,11 @@
           <w:numId w:val="28"/>
         </w:numPr>
       </w:pPr>
-      <w:bookmarkStart w:id="49" w:name="_Toc272933641"/>
+      <w:bookmarkStart w:id="51" w:name="_Toc272933641"/>
       <w:r>
         <w:t>Performance requirements</w:t>
       </w:r>
-      <w:bookmarkEnd w:id="49"/>
+      <w:bookmarkEnd w:id="51"/>
     </w:p>
     <w:p>
       <w:pPr>
@@ -7474,11 +7604,11 @@
           <w:numId w:val="28"/>
         </w:numPr>
       </w:pPr>
-      <w:bookmarkStart w:id="50" w:name="_Toc272933642"/>
+      <w:bookmarkStart w:id="52" w:name="_Toc272933642"/>
       <w:r>
         <w:t>Verification strategy/Qualifications provisions</w:t>
       </w:r>
-      <w:bookmarkEnd w:id="50"/>
+      <w:bookmarkEnd w:id="52"/>
     </w:p>
     <w:p>
       <w:pPr>
@@ -7492,11 +7622,11 @@
       <w:pPr>
         <w:pStyle w:val="Heading2"/>
       </w:pPr>
-      <w:bookmarkStart w:id="51" w:name="_Toc272933643"/>
+      <w:bookmarkStart w:id="53" w:name="_Toc272933643"/>
       <w:r>
         <w:t>Qualification Methods</w:t>
       </w:r>
-      <w:bookmarkEnd w:id="51"/>
+      <w:bookmarkEnd w:id="53"/>
     </w:p>
     <w:p>
       <w:pPr>
@@ -8705,12 +8835,12 @@
       <w:pPr>
         <w:pStyle w:val="Heading1"/>
       </w:pPr>
-      <w:bookmarkStart w:id="52" w:name="_Toc272933644"/>
+      <w:bookmarkStart w:id="54" w:name="_Toc272933644"/>
       <w:r>
         <w:lastRenderedPageBreak/>
         <w:t>Bibliography</w:t>
       </w:r>
-      <w:bookmarkEnd w:id="52"/>
+      <w:bookmarkEnd w:id="54"/>
     </w:p>
     <w:p>
       <w:pPr>
@@ -8725,7 +8855,7 @@
           <w:szCs w:val="18"/>
         </w:rPr>
       </w:pPr>
-      <w:bookmarkStart w:id="53" w:name="_Ref272667361"/>
+      <w:bookmarkStart w:id="55" w:name="_Ref272667361"/>
       <w:r>
         <w:rPr>
           <w:rFonts w:ascii="Verdana" w:hAnsi="Verdana"/>
@@ -8801,7 +8931,7 @@
         </w:rPr>
         <w:t>.</w:t>
       </w:r>
-      <w:bookmarkEnd w:id="53"/>
+      <w:bookmarkEnd w:id="55"/>
     </w:p>
     <w:p>
       <w:pPr>
@@ -8816,7 +8946,7 @@
           <w:szCs w:val="18"/>
         </w:rPr>
       </w:pPr>
-      <w:bookmarkStart w:id="54" w:name="_Ref272779126"/>
+      <w:bookmarkStart w:id="56" w:name="_Ref272779126"/>
       <w:r>
         <w:rPr>
           <w:rFonts w:ascii="Verdana" w:hAnsi="Verdana"/>
@@ -8842,7 +8972,7 @@
         </w:rPr>
         <w:t xml:space="preserve"> Company E, 2010.</w:t>
       </w:r>
-      <w:bookmarkEnd w:id="54"/>
+      <w:bookmarkEnd w:id="56"/>
     </w:p>
     <w:p>
       <w:pPr>
@@ -8857,7 +8987,7 @@
           <w:szCs w:val="18"/>
         </w:rPr>
       </w:pPr>
-      <w:bookmarkStart w:id="55" w:name="_Ref272827702"/>
+      <w:bookmarkStart w:id="57" w:name="_Ref272827702"/>
       <w:r>
         <w:rPr>
           <w:rFonts w:ascii="Verdana" w:hAnsi="Verdana"/>
@@ -8875,7 +9005,7 @@
         </w:rPr>
         <w:t>, Company E, 2010</w:t>
       </w:r>
-      <w:bookmarkEnd w:id="55"/>
+      <w:bookmarkEnd w:id="57"/>
     </w:p>
     <w:p/>
     <w:p/>
@@ -8894,7 +9024,7 @@
 
 <file path=word/comments.xml><?xml version="1.0" encoding="utf-8"?>
 <w:comments xmlns:wpc="http://schemas.microsoft.com/office/word/2010/wordprocessingCanvas" xmlns:mc="http://schemas.openxmlformats.org/markup-compatibility/2006" xmlns:o="urn:schemas-microsoft-com:office:office" xmlns:r="http://schemas.openxmlformats.org/officeDocument/2006/relationships" xmlns:m="http://schemas.openxmlformats.org/officeDocument/2006/math" xmlns:v="urn:schemas-microsoft-com:vml" xmlns:wp14="http://schemas.microsoft.com/office/word/2010/wordprocessingDrawing" xmlns:wp="http://schemas.openxmlformats.org/drawingml/2006/wordprocessingDrawing" xmlns:w10="urn:schemas-microsoft-com:office:word" xmlns:w="http://schemas.openxmlformats.org/wordprocessingml/2006/main" xmlns:w14="http://schemas.microsoft.com/office/word/2010/wordml" xmlns:wpg="http://schemas.microsoft.com/office/word/2010/wordprocessingGroup" xmlns:wpi="http://schemas.microsoft.com/office/word/2010/wordprocessingInk" xmlns:wne="http://schemas.microsoft.com/office/word/2006/wordml" xmlns:wps="http://schemas.microsoft.com/office/word/2010/wordprocessingShape" mc:Ignorable="w14 wp14">
-  <w:comment w:id="0" w:author="Christian" w:date="2010-09-22T17:24:00Z" w:initials="Chr">
+  <w:comment w:id="1" w:author="Christian" w:date="2010-09-22T17:24:00Z" w:initials="Chr">
     <w:p>
       <w:pPr>
         <w:pStyle w:val="CommentText"/>
@@ -8930,7 +9060,7 @@
       </w:r>
     </w:p>
   </w:comment>
-  <w:comment w:id="7" w:author="Christian" w:date="2010-09-22T17:14:00Z" w:initials="Chr">
+  <w:comment w:id="8" w:author="Christian" w:date="2010-09-22T17:14:00Z" w:initials="Chr">
     <w:p>
       <w:pPr>
         <w:pStyle w:val="CommentText"/>
@@ -8952,13 +9082,10 @@
       </w:r>
     </w:p>
   </w:comment>
-  <w:comment w:id="30" w:author="Peter Høgh Mikkelsen" w:date="2010-09-23T19:55:00Z" w:initials="PHM">
+  <w:comment w:id="14" w:author="Peter Høgh Mikkelsen" w:date="2010-09-23T22:06:00Z" w:initials="PHM">
     <w:p>
       <w:pPr>
         <w:pStyle w:val="CommentText"/>
-        <w:rPr>
-          <w:lang w:val="da-DK"/>
-        </w:rPr>
       </w:pPr>
       <w:r>
         <w:rPr>
@@ -8967,34 +9094,14 @@
         <w:annotationRef/>
       </w:r>
       <w:r>
-        <w:rPr>
-          <w:lang w:val="da-DK"/>
-        </w:rPr>
-        <w:t xml:space="preserve">Passer vel ikke helt. Det skal køre på den eksisterende </w:t>
-      </w:r>
-      <w:proofErr w:type="spellStart"/>
-      <w:r>
-        <w:rPr>
-          <w:lang w:val="da-DK"/>
-        </w:rPr>
-        <w:t>SitaWare</w:t>
-      </w:r>
-      <w:proofErr w:type="spellEnd"/>
-      <w:r>
-        <w:rPr>
-          <w:lang w:val="da-DK"/>
-        </w:rPr>
-        <w:t xml:space="preserve"> platform..</w:t>
+        <w:t>David stuff</w:t>
       </w:r>
     </w:p>
   </w:comment>
-  <w:comment w:id="31" w:author="Peter Høgh Mikkelsen" w:date="2010-09-23T19:52:00Z" w:initials="PHM">
+  <w:comment w:id="20" w:author="Peter Høgh Mikkelsen" w:date="2010-09-23T22:10:00Z" w:initials="PHM">
     <w:p>
       <w:pPr>
         <w:pStyle w:val="CommentText"/>
-        <w:rPr>
-          <w:lang w:val="da-DK"/>
-        </w:rPr>
       </w:pPr>
       <w:r>
         <w:rPr>
@@ -9003,42 +9110,11 @@
         <w:annotationRef/>
       </w:r>
       <w:r>
-        <w:rPr>
-          <w:lang w:val="da-DK"/>
-        </w:rPr>
-        <w:t xml:space="preserve">Skal </w:t>
-      </w:r>
-      <w:proofErr w:type="gramStart"/>
-      <w:r>
-        <w:rPr>
-          <w:lang w:val="da-DK"/>
-        </w:rPr>
-        <w:t>det  ikke</w:t>
-      </w:r>
-      <w:proofErr w:type="gramEnd"/>
-      <w:r>
-        <w:rPr>
-          <w:lang w:val="da-DK"/>
-        </w:rPr>
-        <w:t xml:space="preserve"> I et separate </w:t>
-      </w:r>
-      <w:proofErr w:type="spellStart"/>
-      <w:r>
-        <w:rPr>
-          <w:lang w:val="da-DK"/>
-        </w:rPr>
-        <w:t>document</w:t>
-      </w:r>
-      <w:proofErr w:type="spellEnd"/>
-      <w:r>
-        <w:rPr>
-          <w:lang w:val="da-DK"/>
-        </w:rPr>
-        <w:t>?</w:t>
+        <w:t>David Stuff</w:t>
       </w:r>
     </w:p>
   </w:comment>
-  <w:comment w:id="42" w:author="Christian" w:date="2010-09-22T17:23:00Z" w:initials="Chr">
+  <w:comment w:id="33" w:author="Peter Høgh Mikkelsen" w:date="2010-09-23T19:55:00Z" w:initials="PHM">
     <w:p>
       <w:pPr>
         <w:pStyle w:val="CommentText"/>
@@ -9056,39 +9132,125 @@
         <w:rPr>
           <w:lang w:val="da-DK"/>
         </w:rPr>
-        <w:t xml:space="preserve">Hvad med “To </w:t>
+        <w:t xml:space="preserve">Passer vel ikke helt. Det skal køre på den eksisterende </w:t>
       </w:r>
       <w:proofErr w:type="spellStart"/>
       <w:r>
         <w:rPr>
           <w:lang w:val="da-DK"/>
         </w:rPr>
-        <w:t>be</w:t>
+        <w:t>SitaWare</w:t>
       </w:r>
       <w:proofErr w:type="spellEnd"/>
       <w:r>
         <w:rPr>
           <w:lang w:val="da-DK"/>
         </w:rPr>
-        <w:t xml:space="preserve"> </w:t>
-      </w:r>
-      <w:proofErr w:type="spellStart"/>
-      <w:r>
-        <w:rPr>
-          <w:lang w:val="da-DK"/>
-        </w:rPr>
-        <w:t>developed</w:t>
-      </w:r>
-      <w:proofErr w:type="spellEnd"/>
-      <w:r>
-        <w:rPr>
-          <w:lang w:val="da-DK"/>
-        </w:rPr>
-        <w:t>” i stedet?</w:t>
+        <w:t xml:space="preserve"> platform..</w:t>
       </w:r>
     </w:p>
   </w:comment>
-  <w:comment w:id="44" w:author="Peter Høgh Mikkelsen" w:date="2010-09-23T19:51:00Z" w:initials="PHM">
+  <w:comment w:id="34" w:author="Peter Høgh Mikkelsen" w:date="2010-09-23T19:52:00Z" w:initials="PHM">
+    <w:p>
+      <w:pPr>
+        <w:pStyle w:val="CommentText"/>
+        <w:rPr>
+          <w:lang w:val="da-DK"/>
+        </w:rPr>
+      </w:pPr>
+      <w:r>
+        <w:rPr>
+          <w:rStyle w:val="CommentReference"/>
+        </w:rPr>
+        <w:annotationRef/>
+      </w:r>
+      <w:r>
+        <w:rPr>
+          <w:lang w:val="da-DK"/>
+        </w:rPr>
+        <w:t xml:space="preserve">Skal </w:t>
+      </w:r>
+      <w:proofErr w:type="gramStart"/>
+      <w:r>
+        <w:rPr>
+          <w:lang w:val="da-DK"/>
+        </w:rPr>
+        <w:t>det  ikke</w:t>
+      </w:r>
+      <w:proofErr w:type="gramEnd"/>
+      <w:r>
+        <w:rPr>
+          <w:lang w:val="da-DK"/>
+        </w:rPr>
+        <w:t xml:space="preserve"> I et separate </w:t>
+      </w:r>
+      <w:proofErr w:type="spellStart"/>
+      <w:r>
+        <w:rPr>
+          <w:lang w:val="da-DK"/>
+        </w:rPr>
+        <w:t>document</w:t>
+      </w:r>
+      <w:proofErr w:type="spellEnd"/>
+      <w:r>
+        <w:rPr>
+          <w:lang w:val="da-DK"/>
+        </w:rPr>
+        <w:t>?</w:t>
+      </w:r>
+    </w:p>
+  </w:comment>
+  <w:comment w:id="44" w:author="Christian" w:date="2010-09-22T17:23:00Z" w:initials="Chr">
+    <w:p>
+      <w:pPr>
+        <w:pStyle w:val="CommentText"/>
+        <w:rPr>
+          <w:lang w:val="da-DK"/>
+        </w:rPr>
+      </w:pPr>
+      <w:r>
+        <w:rPr>
+          <w:rStyle w:val="CommentReference"/>
+        </w:rPr>
+        <w:annotationRef/>
+      </w:r>
+      <w:r>
+        <w:rPr>
+          <w:lang w:val="da-DK"/>
+        </w:rPr>
+        <w:t xml:space="preserve">Hvad med “To </w:t>
+      </w:r>
+      <w:proofErr w:type="spellStart"/>
+      <w:r>
+        <w:rPr>
+          <w:lang w:val="da-DK"/>
+        </w:rPr>
+        <w:t>be</w:t>
+      </w:r>
+      <w:proofErr w:type="spellEnd"/>
+      <w:r>
+        <w:rPr>
+          <w:lang w:val="da-DK"/>
+        </w:rPr>
+        <w:t xml:space="preserve"> </w:t>
+      </w:r>
+      <w:proofErr w:type="spellStart"/>
+      <w:r>
+        <w:rPr>
+          <w:lang w:val="da-DK"/>
+        </w:rPr>
+        <w:t>developed</w:t>
+      </w:r>
+      <w:proofErr w:type="spellEnd"/>
+      <w:r>
+        <w:rPr>
+          <w:lang w:val="da-DK"/>
+        </w:rPr>
+        <w:t>” i stedet?</w:t>
+      </w:r>
+    </w:p>
+  </w:comment>
+  <w:comment w:id="46" w:author="Peter Høgh Mikkelsen" w:date="2010-09-23T19:51:00Z" w:initials="PHM">
     <w:p>
       <w:pPr>
         <w:pStyle w:val="CommentText"/>
@@ -9477,7 +9639,7 @@
       <w:fldChar w:fldCharType="separate"/>
     </w:r>
     <w:r>
-      <w:t>7</w:t>
+      <w:t>1</w:t>
     </w:r>
     <w:r>
       <w:fldChar w:fldCharType="end"/>
@@ -9519,7 +9681,7 @@
       <w:rPr>
         <w:lang w:val="en-US"/>
       </w:rPr>
-      <w:instrText>15</w:instrText>
+      <w:instrText>16</w:instrText>
     </w:r>
     <w:r>
       <w:fldChar w:fldCharType="end"/>
@@ -9540,7 +9702,7 @@
       <w:rPr>
         <w:lang w:val="en-US"/>
       </w:rPr>
-      <w:t>12</w:t>
+      <w:t>13</w:t>
     </w:r>
     <w:r>
       <w:fldChar w:fldCharType="end"/>
@@ -9677,7 +9839,7 @@
       <w:rPr>
         <w:lang w:val="en-US"/>
       </w:rPr>
-      <w:instrText>13</w:instrText>
+      <w:instrText>16</w:instrText>
     </w:r>
     <w:r>
       <w:fldChar w:fldCharType="end"/>
@@ -9698,7 +9860,7 @@
       <w:rPr>
         <w:lang w:val="en-US"/>
       </w:rPr>
-      <w:t>10</w:t>
+      <w:t>13</w:t>
     </w:r>
     <w:r>
       <w:fldChar w:fldCharType="end"/>
@@ -11141,6 +11303,119 @@
     </w:lvl>
   </w:abstractNum>
   <w:abstractNum w:abstractNumId="18">
+    <w:nsid w:val="30D04C7F"/>
+    <w:multiLevelType w:val="hybridMultilevel"/>
+    <w:tmpl w:val="C5C497EC"/>
+    <w:lvl w:ilvl="0" w:tplc="04060001">
+      <w:start w:val="1"/>
+      <w:numFmt w:val="bullet"/>
+      <w:lvlText w:val=""/>
+      <w:lvlJc w:val="left"/>
+      <w:pPr>
+        <w:ind w:left="720" w:hanging="360"/>
+      </w:pPr>
+      <w:rPr>
+        <w:rFonts w:ascii="Symbol" w:hAnsi="Symbol" w:hint="default"/>
+      </w:rPr>
+    </w:lvl>
+    <w:lvl w:ilvl="1" w:tplc="04060003" w:tentative="1">
+      <w:start w:val="1"/>
+      <w:numFmt w:val="bullet"/>
+      <w:lvlText w:val="o"/>
+      <w:lvlJc w:val="left"/>
+      <w:pPr>
+        <w:ind w:left="1440" w:hanging="360"/>
+      </w:pPr>
+      <w:rPr>
+        <w:rFonts w:ascii="Courier New" w:hAnsi="Courier New" w:cs="Courier New" w:hint="default"/>
+      </w:rPr>
+    </w:lvl>
+    <w:lvl w:ilvl="2" w:tplc="04060005" w:tentative="1">
+      <w:start w:val="1"/>
+      <w:numFmt w:val="bullet"/>
+      <w:lvlText w:val=""/>
+      <w:lvlJc w:val="left"/>
+      <w:pPr>
+        <w:ind w:left="2160" w:hanging="360"/>
+      </w:pPr>
+      <w:rPr>
+        <w:rFonts w:ascii="Wingdings" w:hAnsi="Wingdings" w:hint="default"/>
+      </w:rPr>
+    </w:lvl>
+    <w:lvl w:ilvl="3" w:tplc="04060001" w:tentative="1">
+      <w:start w:val="1"/>
+      <w:numFmt w:val="bullet"/>
+      <w:lvlText w:val=""/>
+      <w:lvlJc w:val="left"/>
+      <w:pPr>
+        <w:ind w:left="2880" w:hanging="360"/>
+      </w:pPr>
+      <w:rPr>
+        <w:rFonts w:ascii="Symbol" w:hAnsi="Symbol" w:hint="default"/>
+      </w:rPr>
+    </w:lvl>
+    <w:lvl w:ilvl="4" w:tplc="04060003" w:tentative="1">
+      <w:start w:val="1"/>
+      <w:numFmt w:val="bullet"/>
+      <w:lvlText w:val="o"/>
+      <w:lvlJc w:val="left"/>
+      <w:pPr>
+        <w:ind w:left="3600" w:hanging="360"/>
+      </w:pPr>
+      <w:rPr>
+        <w:rFonts w:ascii="Courier New" w:hAnsi="Courier New" w:cs="Courier New" w:hint="default"/>
+      </w:rPr>
+    </w:lvl>
+    <w:lvl w:ilvl="5" w:tplc="04060005" w:tentative="1">
+      <w:start w:val="1"/>
+      <w:numFmt w:val="bullet"/>
+      <w:lvlText w:val=""/>
+      <w:lvlJc w:val="left"/>
+      <w:pPr>
+        <w:ind w:left="4320" w:hanging="360"/>
+      </w:pPr>
+      <w:rPr>
+        <w:rFonts w:ascii="Wingdings" w:hAnsi="Wingdings" w:hint="default"/>
+      </w:rPr>
+    </w:lvl>
+    <w:lvl w:ilvl="6" w:tplc="04060001" w:tentative="1">
+      <w:start w:val="1"/>
+      <w:numFmt w:val="bullet"/>
+      <w:lvlText w:val=""/>
+      <w:lvlJc w:val="left"/>
+      <w:pPr>
+        <w:ind w:left="5040" w:hanging="360"/>
+      </w:pPr>
+      <w:rPr>
+        <w:rFonts w:ascii="Symbol" w:hAnsi="Symbol" w:hint="default"/>
+      </w:rPr>
+    </w:lvl>
+    <w:lvl w:ilvl="7" w:tplc="04060003" w:tentative="1">
+      <w:start w:val="1"/>
+      <w:numFmt w:val="bullet"/>
+      <w:lvlText w:val="o"/>
+      <w:lvlJc w:val="left"/>
+      <w:pPr>
+        <w:ind w:left="5760" w:hanging="360"/>
+      </w:pPr>
+      <w:rPr>
+        <w:rFonts w:ascii="Courier New" w:hAnsi="Courier New" w:cs="Courier New" w:hint="default"/>
+      </w:rPr>
+    </w:lvl>
+    <w:lvl w:ilvl="8" w:tplc="04060005" w:tentative="1">
+      <w:start w:val="1"/>
+      <w:numFmt w:val="bullet"/>
+      <w:lvlText w:val=""/>
+      <w:lvlJc w:val="left"/>
+      <w:pPr>
+        <w:ind w:left="6480" w:hanging="360"/>
+      </w:pPr>
+      <w:rPr>
+        <w:rFonts w:ascii="Wingdings" w:hAnsi="Wingdings" w:hint="default"/>
+      </w:rPr>
+    </w:lvl>
+  </w:abstractNum>
+  <w:abstractNum w:abstractNumId="19">
     <w:nsid w:val="34573E5D"/>
     <w:multiLevelType w:val="multilevel"/>
     <w:tmpl w:val="6E8C60C4"/>
@@ -11315,7 +11590,7 @@
       </w:rPr>
     </w:lvl>
   </w:abstractNum>
-  <w:abstractNum w:abstractNumId="19">
+  <w:abstractNum w:abstractNumId="20">
     <w:nsid w:val="35E56042"/>
     <w:multiLevelType w:val="multilevel"/>
     <w:tmpl w:val="0738495C"/>
@@ -11428,7 +11703,7 @@
       </w:pPr>
     </w:lvl>
   </w:abstractNum>
-  <w:abstractNum w:abstractNumId="20">
+  <w:abstractNum w:abstractNumId="21">
     <w:nsid w:val="3E02039E"/>
     <w:multiLevelType w:val="multilevel"/>
     <w:tmpl w:val="0406001F"/>
@@ -11549,7 +11824,7 @@
       </w:pPr>
     </w:lvl>
   </w:abstractNum>
-  <w:abstractNum w:abstractNumId="21">
+  <w:abstractNum w:abstractNumId="22">
     <w:nsid w:val="4D1B5763"/>
     <w:multiLevelType w:val="multilevel"/>
     <w:tmpl w:val="04060023"/>
@@ -11671,7 +11946,7 @@
       </w:pPr>
     </w:lvl>
   </w:abstractNum>
-  <w:abstractNum w:abstractNumId="22">
+  <w:abstractNum w:abstractNumId="23">
     <w:nsid w:val="4E1B1AED"/>
     <w:multiLevelType w:val="hybridMultilevel"/>
     <w:tmpl w:val="55446CA6"/>
@@ -11784,7 +12059,7 @@
       </w:rPr>
     </w:lvl>
   </w:abstractNum>
-  <w:abstractNum w:abstractNumId="23">
+  <w:abstractNum w:abstractNumId="24">
     <w:nsid w:val="54E47113"/>
     <w:multiLevelType w:val="multilevel"/>
     <w:tmpl w:val="245426DC"/>
@@ -11981,7 +12256,7 @@
       </w:rPr>
     </w:lvl>
   </w:abstractNum>
-  <w:abstractNum w:abstractNumId="24">
+  <w:abstractNum w:abstractNumId="25">
     <w:nsid w:val="5C742524"/>
     <w:multiLevelType w:val="hybridMultilevel"/>
     <w:tmpl w:val="311444B2"/>
@@ -12070,7 +12345,7 @@
       </w:pPr>
     </w:lvl>
   </w:abstractNum>
-  <w:abstractNum w:abstractNumId="25">
+  <w:abstractNum w:abstractNumId="26">
     <w:nsid w:val="5D195327"/>
     <w:multiLevelType w:val="multilevel"/>
     <w:tmpl w:val="D87CBB0A"/>
@@ -12193,7 +12468,7 @@
       </w:pPr>
     </w:lvl>
   </w:abstractNum>
-  <w:abstractNum w:abstractNumId="26">
+  <w:abstractNum w:abstractNumId="27">
     <w:nsid w:val="69A35739"/>
     <w:multiLevelType w:val="hybridMultilevel"/>
     <w:tmpl w:val="E17E4ADE"/>
@@ -12282,7 +12557,7 @@
       </w:pPr>
     </w:lvl>
   </w:abstractNum>
-  <w:abstractNum w:abstractNumId="27">
+  <w:abstractNum w:abstractNumId="28">
     <w:nsid w:val="6BCF2B0D"/>
     <w:multiLevelType w:val="multilevel"/>
     <w:tmpl w:val="0406001D"/>
@@ -12404,7 +12679,7 @@
       </w:pPr>
     </w:lvl>
   </w:abstractNum>
-  <w:abstractNum w:abstractNumId="28">
+  <w:abstractNum w:abstractNumId="29">
     <w:nsid w:val="76A56F3C"/>
     <w:multiLevelType w:val="hybridMultilevel"/>
     <w:tmpl w:val="47E44222"/>
@@ -12524,16 +12799,16 @@
     <w:abstractNumId w:val="0"/>
   </w:num>
   <w:num w:numId="11">
-    <w:abstractNumId w:val="20"/>
+    <w:abstractNumId w:val="21"/>
   </w:num>
   <w:num w:numId="12">
-    <w:abstractNumId w:val="27"/>
+    <w:abstractNumId w:val="28"/>
   </w:num>
   <w:num w:numId="13">
-    <w:abstractNumId w:val="21"/>
+    <w:abstractNumId w:val="22"/>
   </w:num>
   <w:num w:numId="14">
-    <w:abstractNumId w:val="18"/>
+    <w:abstractNumId w:val="19"/>
   </w:num>
   <w:num w:numId="15">
     <w:abstractNumId w:val="15"/>
@@ -12545,37 +12820,37 @@
     <w:abstractNumId w:val="16"/>
   </w:num>
   <w:num w:numId="18">
-    <w:abstractNumId w:val="25"/>
+    <w:abstractNumId w:val="26"/>
   </w:num>
   <w:num w:numId="19">
-    <w:abstractNumId w:val="23"/>
+    <w:abstractNumId w:val="24"/>
   </w:num>
   <w:num w:numId="20">
-    <w:abstractNumId w:val="18"/>
+    <w:abstractNumId w:val="19"/>
   </w:num>
   <w:num w:numId="21">
-    <w:abstractNumId w:val="18"/>
+    <w:abstractNumId w:val="19"/>
   </w:num>
   <w:num w:numId="22">
-    <w:abstractNumId w:val="18"/>
+    <w:abstractNumId w:val="19"/>
   </w:num>
   <w:num w:numId="23">
-    <w:abstractNumId w:val="18"/>
+    <w:abstractNumId w:val="19"/>
   </w:num>
   <w:num w:numId="24">
-    <w:abstractNumId w:val="18"/>
+    <w:abstractNumId w:val="19"/>
   </w:num>
   <w:num w:numId="25">
-    <w:abstractNumId w:val="18"/>
+    <w:abstractNumId w:val="19"/>
   </w:num>
   <w:num w:numId="26">
-    <w:abstractNumId w:val="18"/>
+    <w:abstractNumId w:val="19"/>
   </w:num>
   <w:num w:numId="27">
-    <w:abstractNumId w:val="18"/>
+    <w:abstractNumId w:val="19"/>
   </w:num>
   <w:num w:numId="28">
-    <w:abstractNumId w:val="23"/>
+    <w:abstractNumId w:val="24"/>
     <w:lvlOverride w:ilvl="0">
       <w:startOverride w:val="1"/>
     </w:lvlOverride>
@@ -12605,7 +12880,7 @@
     </w:lvlOverride>
   </w:num>
   <w:num w:numId="29">
-    <w:abstractNumId w:val="23"/>
+    <w:abstractNumId w:val="24"/>
     <w:lvlOverride w:ilvl="0">
       <w:startOverride w:val="1"/>
     </w:lvlOverride>
@@ -12635,10 +12910,10 @@
     </w:lvlOverride>
   </w:num>
   <w:num w:numId="30">
-    <w:abstractNumId w:val="19"/>
+    <w:abstractNumId w:val="20"/>
   </w:num>
   <w:num w:numId="31">
-    <w:abstractNumId w:val="22"/>
+    <w:abstractNumId w:val="23"/>
   </w:num>
   <w:num w:numId="32">
     <w:abstractNumId w:val="13"/>
@@ -12647,22 +12922,25 @@
     <w:abstractNumId w:val="11"/>
   </w:num>
   <w:num w:numId="34">
-    <w:abstractNumId w:val="26"/>
+    <w:abstractNumId w:val="27"/>
   </w:num>
   <w:num w:numId="35">
     <w:abstractNumId w:val="12"/>
   </w:num>
   <w:num w:numId="36">
-    <w:abstractNumId w:val="28"/>
+    <w:abstractNumId w:val="29"/>
   </w:num>
   <w:num w:numId="37">
-    <w:abstractNumId w:val="24"/>
+    <w:abstractNumId w:val="25"/>
   </w:num>
   <w:num w:numId="38">
     <w:abstractNumId w:val="14"/>
   </w:num>
   <w:num w:numId="39">
     <w:abstractNumId w:val="10"/>
+  </w:num>
+  <w:num w:numId="40">
+    <w:abstractNumId w:val="18"/>
   </w:num>
 </w:numbering>
 </file>
@@ -19552,6 +19830,11 @@
     <w:basedOn w:val="NoList"/>
     <w:semiHidden/>
     <w:rsid w:val="00D31682"/>
+    <w:pPr>
+      <w:numPr>
+        <w:numId w:val="13"/>
+      </w:numPr>
+    </w:pPr>
   </w:style>
   <w:style w:type="table" w:styleId="Table3Deffects1">
     <w:name w:val="Table 3D effects 1"/>
@@ -23743,11 +24026,6 @@
   </w:style>
   <w:style w:type="numbering" w:customStyle="1" w:styleId="apple-style-span">
     <w:name w:val="ArtikelSektion"/>
-    <w:pPr>
-      <w:numPr>
-        <w:numId w:val="13"/>
-      </w:numPr>
-    </w:pPr>
   </w:style>
 </w:styles>
 </file>
@@ -24044,7 +24322,7 @@
 </file>
 
 <file path=customXml/itemProps1.xml><?xml version="1.0" encoding="utf-8"?>
-<ds:datastoreItem xmlns:ds="http://schemas.openxmlformats.org/officeDocument/2006/customXml" ds:itemID="{BC0EF12C-5B12-4489-9514-3DC0620ECD79}">
+<ds:datastoreItem xmlns:ds="http://schemas.openxmlformats.org/officeDocument/2006/customXml" ds:itemID="{4B0762AA-FB29-4EC2-B22A-1A3F92F4C9C0}">
   <ds:schemaRefs>
     <ds:schemaRef ds:uri="http://schemas.openxmlformats.org/officeDocument/2006/bibliography"/>
   </ds:schemaRefs>
@@ -24052,7 +24330,7 @@
 </file>
 
 <file path=customXml/itemProps2.xml><?xml version="1.0" encoding="utf-8"?>
-<ds:datastoreItem xmlns:ds="http://schemas.openxmlformats.org/officeDocument/2006/customXml" ds:itemID="{3CC58EF2-31AF-4D84-97BE-E3E4BADABEE3}">
+<ds:datastoreItem xmlns:ds="http://schemas.openxmlformats.org/officeDocument/2006/customXml" ds:itemID="{6F29AC56-5DD4-46CC-A976-5560070768FA}">
   <ds:schemaRefs>
     <ds:schemaRef ds:uri="http://schemas.openxmlformats.org/officeDocument/2006/bibliography"/>
   </ds:schemaRefs>

</xml_diff>